<commit_message>
Guia de estilos actualizacion
</commit_message>
<xml_diff>
--- a/Guia de estilos.docx
+++ b/Guia de estilos.docx
@@ -59,6 +59,25 @@
         <w:rPr>
           <w:b/>
           <w:bCs/>
+          <w:color w:val="002060"/>
+          <w:sz w:val="32"/>
+          <w:szCs w:val="32"/>
+        </w:rPr>
+      </w:pPr>
+      <w:r>
+        <w:rPr>
+          <w:b/>
+          <w:bCs/>
+          <w:color w:val="002060"/>
+          <w:sz w:val="32"/>
+          <w:szCs w:val="32"/>
+        </w:rPr>
+        <w:t>Áreas principales</w:t>
+      </w:r>
+    </w:p>
+    <w:p>
+      <w:pPr>
+        <w:rPr>
           <w:sz w:val="24"/>
           <w:szCs w:val="24"/>
         </w:rPr>
@@ -72,66 +91,363 @@
         </w:rPr>
         <w:t>Público objetivo:</w:t>
       </w:r>
-    </w:p>
-    <w:p>
-      <w:pPr>
-        <w:rPr>
-          <w:b/>
-          <w:bCs/>
-          <w:sz w:val="24"/>
-          <w:szCs w:val="24"/>
-        </w:rPr>
-      </w:pPr>
-      <w:r>
-        <w:rPr>
-          <w:b/>
-          <w:bCs/>
-          <w:sz w:val="24"/>
-          <w:szCs w:val="24"/>
-        </w:rPr>
-        <w:t>Tono y forma:</w:t>
-      </w:r>
-    </w:p>
-    <w:p>
-      <w:pPr>
-        <w:rPr>
-          <w:b/>
-          <w:bCs/>
-          <w:sz w:val="24"/>
-          <w:szCs w:val="24"/>
-        </w:rPr>
-      </w:pPr>
-      <w:r>
-        <w:rPr>
-          <w:b/>
-          <w:bCs/>
-          <w:sz w:val="24"/>
-          <w:szCs w:val="24"/>
-        </w:rPr>
-        <w:t>Estructura:</w:t>
-      </w:r>
-    </w:p>
-    <w:p>
-      <w:pPr>
-        <w:rPr>
-          <w:sz w:val="24"/>
-          <w:szCs w:val="24"/>
-        </w:rPr>
-      </w:pPr>
-      <w:r>
-        <w:rPr>
-          <w:sz w:val="24"/>
-          <w:szCs w:val="24"/>
-        </w:rPr>
-        <w:t>P</w:t>
-      </w:r>
-      <w:r>
-        <w:rPr>
-          <w:sz w:val="24"/>
-          <w:szCs w:val="24"/>
-        </w:rPr>
-        <w:t xml:space="preserve">atrón de diseño: </w:t>
-      </w:r>
+      <w:r>
+        <w:rPr>
+          <w:b/>
+          <w:bCs/>
+          <w:sz w:val="24"/>
+          <w:szCs w:val="24"/>
+        </w:rPr>
+        <w:t xml:space="preserve"> </w:t>
+      </w:r>
+      <w:r>
+        <w:rPr>
+          <w:sz w:val="24"/>
+          <w:szCs w:val="24"/>
+        </w:rPr>
+        <w:t>Debido a su larga extensión en contenido, y las grandes especificaciones y tecnicismos, nuestra web deberá orientarse a científicos o investigadores del ámbito que tratamos, en este caso centrados en el tema geográfico, mas concretamente los volcanes. Además podemos incluir un público menos experimentado pero que pretende captar grandes cantidades de información acerca de este tema.</w:t>
+      </w:r>
+    </w:p>
+    <w:p>
+      <w:pPr>
+        <w:rPr>
+          <w:sz w:val="24"/>
+          <w:szCs w:val="24"/>
+        </w:rPr>
+      </w:pPr>
+      <w:r>
+        <w:rPr>
+          <w:b/>
+          <w:bCs/>
+          <w:sz w:val="24"/>
+          <w:szCs w:val="24"/>
+        </w:rPr>
+        <w:t>Tono</w:t>
+      </w:r>
+      <w:r>
+        <w:rPr>
+          <w:b/>
+          <w:bCs/>
+          <w:sz w:val="24"/>
+          <w:szCs w:val="24"/>
+        </w:rPr>
+        <w:t xml:space="preserve"> y terminología</w:t>
+      </w:r>
+      <w:r>
+        <w:rPr>
+          <w:b/>
+          <w:bCs/>
+          <w:sz w:val="24"/>
+          <w:szCs w:val="24"/>
+        </w:rPr>
+        <w:t>:</w:t>
+      </w:r>
+      <w:r>
+        <w:rPr>
+          <w:b/>
+          <w:bCs/>
+          <w:sz w:val="24"/>
+          <w:szCs w:val="24"/>
+        </w:rPr>
+        <w:t xml:space="preserve"> </w:t>
+      </w:r>
+      <w:r>
+        <w:rPr>
+          <w:sz w:val="24"/>
+          <w:szCs w:val="24"/>
+        </w:rPr>
+        <w:t xml:space="preserve">Al tratarse de un público adulto se </w:t>
+      </w:r>
+      <w:r>
+        <w:rPr>
+          <w:sz w:val="24"/>
+          <w:szCs w:val="24"/>
+        </w:rPr>
+        <w:t xml:space="preserve">nos permite el uso de tecnicismos y de técnicas orientadas a público adulto y experimentado, sin preocuparnos por las necesidades de un </w:t>
+      </w:r>
+      <w:r>
+        <w:rPr>
+          <w:sz w:val="24"/>
+          <w:szCs w:val="24"/>
+        </w:rPr>
+        <w:t>público</w:t>
+      </w:r>
+      <w:r>
+        <w:rPr>
+          <w:sz w:val="24"/>
+          <w:szCs w:val="24"/>
+        </w:rPr>
+        <w:t xml:space="preserve"> infantil.</w:t>
+      </w:r>
+    </w:p>
+    <w:p>
+      <w:pPr>
+        <w:rPr>
+          <w:sz w:val="24"/>
+          <w:szCs w:val="24"/>
+        </w:rPr>
+      </w:pPr>
+      <w:r>
+        <w:rPr>
+          <w:b/>
+          <w:bCs/>
+          <w:sz w:val="24"/>
+          <w:szCs w:val="24"/>
+        </w:rPr>
+        <w:t xml:space="preserve">Estructura: </w:t>
+      </w:r>
+      <w:r>
+        <w:rPr>
+          <w:sz w:val="24"/>
+          <w:szCs w:val="24"/>
+        </w:rPr>
+        <w:t xml:space="preserve">La organización del sitio web será Lineal y Jerárquica (2 niveles). </w:t>
+      </w:r>
+      <w:r>
+        <w:rPr>
+          <w:sz w:val="24"/>
+          <w:szCs w:val="24"/>
+        </w:rPr>
+        <w:t>Con un menú en acordeón a la izquierda de la página en todo momento</w:t>
+      </w:r>
+      <w:r>
+        <w:rPr>
+          <w:sz w:val="24"/>
+          <w:szCs w:val="24"/>
+        </w:rPr>
+        <w:t>. Permitiendo leer la información en la parte restante de la pantalla, respetando unos márgenes</w:t>
+      </w:r>
+      <w:r>
+        <w:rPr>
+          <w:sz w:val="24"/>
+          <w:szCs w:val="24"/>
+        </w:rPr>
+        <w:t>.</w:t>
+      </w:r>
+    </w:p>
+    <w:p>
+      <w:pPr>
+        <w:rPr>
+          <w:sz w:val="24"/>
+          <w:szCs w:val="24"/>
+        </w:rPr>
+      </w:pPr>
+      <w:r>
+        <w:rPr>
+          <w:b/>
+          <w:bCs/>
+          <w:sz w:val="24"/>
+          <w:szCs w:val="24"/>
+        </w:rPr>
+        <w:t>Colores:</w:t>
+      </w:r>
+      <w:r>
+        <w:rPr>
+          <w:sz w:val="24"/>
+          <w:szCs w:val="24"/>
+        </w:rPr>
+        <w:t xml:space="preserve"> </w:t>
+      </w:r>
+      <w:r>
+        <w:rPr>
+          <w:sz w:val="24"/>
+          <w:szCs w:val="24"/>
+        </w:rPr>
+        <w:t>Seguiremos un esquema de color de tipo monocromático, con diferentes gamas y tonalidades del color naranja, siendo este el color que un usuario medio puede relacionar cuando se habla de un volcán.</w:t>
+      </w:r>
+    </w:p>
+    <w:p>
+      <w:pPr>
+        <w:rPr>
+          <w:sz w:val="24"/>
+          <w:szCs w:val="24"/>
+        </w:rPr>
+      </w:pPr>
+      <w:r>
+        <w:rPr>
+          <w:b/>
+          <w:bCs/>
+          <w:sz w:val="24"/>
+          <w:szCs w:val="24"/>
+        </w:rPr>
+        <w:t xml:space="preserve">Tipo de letra: </w:t>
+      </w:r>
+      <w:r>
+        <w:rPr>
+          <w:sz w:val="24"/>
+          <w:szCs w:val="24"/>
+        </w:rPr>
+        <w:t xml:space="preserve">Letra de tamaño 12px para texto general en el que se da información. Letra de tamaño 18px a la hora de mostrar un titulo o un salto a otro apartado. </w:t>
+      </w:r>
+    </w:p>
+    <w:p>
+      <w:pPr>
+        <w:rPr>
+          <w:b/>
+          <w:bCs/>
+          <w:sz w:val="24"/>
+          <w:szCs w:val="24"/>
+        </w:rPr>
+      </w:pPr>
+      <w:r>
+        <w:rPr>
+          <w:b/>
+          <w:bCs/>
+          <w:sz w:val="24"/>
+          <w:szCs w:val="24"/>
+        </w:rPr>
+        <w:t>Contenido:</w:t>
+      </w:r>
+      <w:r>
+        <w:rPr>
+          <w:sz w:val="24"/>
+          <w:szCs w:val="24"/>
+        </w:rPr>
+        <w:t xml:space="preserve"> Grandes cantidades de información </w:t>
+      </w:r>
+      <w:r>
+        <w:rPr>
+          <w:sz w:val="24"/>
+          <w:szCs w:val="24"/>
+        </w:rPr>
+        <w:t xml:space="preserve">en texto </w:t>
+      </w:r>
+      <w:r>
+        <w:rPr>
+          <w:sz w:val="24"/>
+          <w:szCs w:val="24"/>
+        </w:rPr>
+        <w:t>acerca de los volcanes</w:t>
+      </w:r>
+      <w:r>
+        <w:rPr>
+          <w:sz w:val="24"/>
+          <w:szCs w:val="24"/>
+        </w:rPr>
+        <w:t xml:space="preserve">, acompañadas de imágenes multimedia para ilustrar de manera visual la información que se trata en cada apartado. </w:t>
+      </w:r>
+    </w:p>
+    <w:p>
+      <w:pPr>
+        <w:rPr>
+          <w:b/>
+          <w:bCs/>
+          <w:color w:val="002060"/>
+          <w:sz w:val="32"/>
+          <w:szCs w:val="32"/>
+        </w:rPr>
+      </w:pPr>
+    </w:p>
+    <w:p>
+      <w:pPr>
+        <w:rPr>
+          <w:b/>
+          <w:bCs/>
+          <w:color w:val="002060"/>
+          <w:sz w:val="32"/>
+          <w:szCs w:val="32"/>
+        </w:rPr>
+      </w:pPr>
+      <w:proofErr w:type="spellStart"/>
+      <w:r>
+        <w:rPr>
+          <w:b/>
+          <w:bCs/>
+          <w:color w:val="002060"/>
+          <w:sz w:val="32"/>
+          <w:szCs w:val="32"/>
+        </w:rPr>
+        <w:t>Wireframe</w:t>
+      </w:r>
+      <w:proofErr w:type="spellEnd"/>
+    </w:p>
+    <w:p>
+      <w:pPr>
+        <w:rPr>
+          <w:sz w:val="24"/>
+          <w:szCs w:val="24"/>
+        </w:rPr>
+      </w:pPr>
+      <w:r>
+        <w:rPr>
+          <w:sz w:val="24"/>
+          <w:szCs w:val="24"/>
+        </w:rPr>
+        <w:t xml:space="preserve">Siguiendo </w:t>
+      </w:r>
+      <w:r>
+        <w:rPr>
+          <w:sz w:val="24"/>
+          <w:szCs w:val="24"/>
+        </w:rPr>
+        <w:t>los</w:t>
+      </w:r>
+      <w:r>
+        <w:rPr>
+          <w:sz w:val="24"/>
+          <w:szCs w:val="24"/>
+        </w:rPr>
+        <w:t xml:space="preserve"> siguiente</w:t>
+      </w:r>
+      <w:r>
+        <w:rPr>
+          <w:sz w:val="24"/>
+          <w:szCs w:val="24"/>
+        </w:rPr>
+        <w:t>s</w:t>
+      </w:r>
+      <w:r>
+        <w:rPr>
+          <w:sz w:val="24"/>
+          <w:szCs w:val="24"/>
+        </w:rPr>
+        <w:t xml:space="preserve"> </w:t>
+      </w:r>
+      <w:r>
+        <w:rPr>
+          <w:sz w:val="24"/>
+          <w:szCs w:val="24"/>
+        </w:rPr>
+        <w:t>patrones</w:t>
+      </w:r>
+      <w:r>
+        <w:rPr>
+          <w:sz w:val="24"/>
+          <w:szCs w:val="24"/>
+        </w:rPr>
+        <w:t xml:space="preserve"> de diseño</w:t>
+      </w:r>
+      <w:r>
+        <w:rPr>
+          <w:b/>
+          <w:bCs/>
+          <w:sz w:val="24"/>
+          <w:szCs w:val="24"/>
+        </w:rPr>
+        <w:t>:</w:t>
+      </w:r>
+      <w:r>
+        <w:rPr>
+          <w:sz w:val="24"/>
+          <w:szCs w:val="24"/>
+        </w:rPr>
+        <w:t xml:space="preserve"> </w:t>
+      </w:r>
+    </w:p>
+    <w:p>
+      <w:pPr>
+        <w:pStyle w:val="Prrafodelista"/>
+        <w:numPr>
+          <w:ilvl w:val="0"/>
+          <w:numId w:val="1"/>
+        </w:numPr>
+        <w:rPr>
+          <w:b/>
+          <w:bCs/>
+          <w:sz w:val="24"/>
+          <w:szCs w:val="24"/>
+        </w:rPr>
+      </w:pPr>
       <w:r>
         <w:rPr>
           <w:sz w:val="24"/>
@@ -145,7 +461,7 @@
           <w:sz w:val="24"/>
           <w:szCs w:val="24"/>
         </w:rPr>
-        <w:t>Article</w:t>
+        <w:t>Accordion</w:t>
       </w:r>
       <w:proofErr w:type="spellEnd"/>
       <w:r>
@@ -161,7 +477,7 @@
           <w:sz w:val="24"/>
           <w:szCs w:val="24"/>
         </w:rPr>
-        <w:t>List</w:t>
+        <w:t>Menu</w:t>
       </w:r>
       <w:proofErr w:type="spellEnd"/>
       <w:r>
@@ -171,14 +487,30 @@
         </w:rPr>
         <w:t>” (</w:t>
       </w:r>
-      <w:hyperlink r:id="rId4" w:history="1">
+      <w:hyperlink r:id="rId5" w:history="1">
         <w:r>
           <w:rPr>
             <w:rStyle w:val="Hipervnculo"/>
             <w:sz w:val="24"/>
             <w:szCs w:val="24"/>
           </w:rPr>
-          <w:t>https://ui-patterns.com/patterns/ArticleList</w:t>
+          <w:t>https://ui-patterns.com/patterns/Accordio</w:t>
+        </w:r>
+        <w:r>
+          <w:rPr>
+            <w:rStyle w:val="Hipervnculo"/>
+            <w:sz w:val="24"/>
+            <w:szCs w:val="24"/>
+          </w:rPr>
+          <w:t>n</w:t>
+        </w:r>
+        <w:r>
+          <w:rPr>
+            <w:rStyle w:val="Hipervnculo"/>
+            <w:sz w:val="24"/>
+            <w:szCs w:val="24"/>
+          </w:rPr>
+          <w:t>Menu</w:t>
         </w:r>
       </w:hyperlink>
       <w:r>
@@ -186,67 +518,206 @@
           <w:sz w:val="24"/>
           <w:szCs w:val="24"/>
         </w:rPr>
-        <w:t>)</w:t>
-      </w:r>
-    </w:p>
-    <w:p>
-      <w:pPr>
-        <w:rPr>
-          <w:b/>
-          <w:bCs/>
-          <w:sz w:val="24"/>
-          <w:szCs w:val="24"/>
-        </w:rPr>
-      </w:pPr>
-      <w:r>
-        <w:rPr>
-          <w:b/>
-          <w:bCs/>
-          <w:sz w:val="24"/>
-          <w:szCs w:val="24"/>
-        </w:rPr>
-        <w:t>Contenido:</w:t>
-      </w:r>
-    </w:p>
-    <w:p>
-      <w:pPr>
-        <w:rPr>
-          <w:b/>
-          <w:bCs/>
-          <w:sz w:val="24"/>
-          <w:szCs w:val="24"/>
-        </w:rPr>
-      </w:pPr>
-    </w:p>
-    <w:p>
-      <w:pPr>
-        <w:rPr>
-          <w:b/>
-          <w:bCs/>
-          <w:sz w:val="24"/>
-          <w:szCs w:val="24"/>
-        </w:rPr>
-      </w:pPr>
+        <w:t>):</w:t>
+      </w:r>
+    </w:p>
+    <w:p>
+      <w:pPr>
+        <w:pStyle w:val="Prrafodelista"/>
+        <w:rPr>
+          <w:sz w:val="24"/>
+          <w:szCs w:val="24"/>
+        </w:rPr>
+      </w:pPr>
+      <w:r>
+        <w:rPr>
+          <w:sz w:val="24"/>
+          <w:szCs w:val="24"/>
+        </w:rPr>
+        <w:t xml:space="preserve">El usuario necesita navegar a lo largo de una sección concreta </w:t>
+      </w:r>
+      <w:r>
+        <w:rPr>
+          <w:sz w:val="24"/>
+          <w:szCs w:val="24"/>
+        </w:rPr>
+        <w:t xml:space="preserve">de la página </w:t>
+      </w:r>
+      <w:r>
+        <w:rPr>
+          <w:sz w:val="24"/>
+          <w:szCs w:val="24"/>
+        </w:rPr>
+        <w:t xml:space="preserve">mientras que sigue siendo capaz de navegar rápidamente a otra. </w:t>
+      </w:r>
+    </w:p>
+    <w:p>
+      <w:pPr>
+        <w:pStyle w:val="Prrafodelista"/>
+        <w:numPr>
+          <w:ilvl w:val="0"/>
+          <w:numId w:val="1"/>
+        </w:numPr>
+        <w:rPr>
+          <w:b/>
+          <w:bCs/>
+          <w:sz w:val="24"/>
+          <w:szCs w:val="24"/>
+        </w:rPr>
+      </w:pPr>
+      <w:r>
+        <w:rPr>
+          <w:sz w:val="24"/>
+          <w:szCs w:val="24"/>
+        </w:rPr>
+        <w:t>“</w:t>
+      </w:r>
       <w:proofErr w:type="spellStart"/>
       <w:r>
         <w:rPr>
-          <w:b/>
-          <w:bCs/>
-          <w:sz w:val="24"/>
-          <w:szCs w:val="24"/>
-        </w:rPr>
-        <w:t>Wireframe</w:t>
+          <w:sz w:val="24"/>
+          <w:szCs w:val="24"/>
+        </w:rPr>
+        <w:t>Login</w:t>
       </w:r>
       <w:proofErr w:type="spellEnd"/>
       <w:r>
         <w:rPr>
-          <w:b/>
-          <w:bCs/>
-          <w:sz w:val="24"/>
-          <w:szCs w:val="24"/>
-        </w:rPr>
-        <w:t>:</w:t>
-      </w:r>
+          <w:sz w:val="24"/>
+          <w:szCs w:val="24"/>
+        </w:rPr>
+        <w:t>” (</w:t>
+      </w:r>
+      <w:hyperlink r:id="rId6" w:history="1">
+        <w:r>
+          <w:rPr>
+            <w:rStyle w:val="Hipervnculo"/>
+            <w:sz w:val="24"/>
+            <w:szCs w:val="24"/>
+          </w:rPr>
+          <w:t>http://www.welie.com/patterns/showPattern.php?p</w:t>
+        </w:r>
+        <w:r>
+          <w:rPr>
+            <w:rStyle w:val="Hipervnculo"/>
+            <w:sz w:val="24"/>
+            <w:szCs w:val="24"/>
+          </w:rPr>
+          <w:t>a</w:t>
+        </w:r>
+        <w:r>
+          <w:rPr>
+            <w:rStyle w:val="Hipervnculo"/>
+            <w:sz w:val="24"/>
+            <w:szCs w:val="24"/>
+          </w:rPr>
+          <w:t>tternID=login</w:t>
+        </w:r>
+      </w:hyperlink>
+      <w:r>
+        <w:rPr>
+          <w:sz w:val="24"/>
+          <w:szCs w:val="24"/>
+        </w:rPr>
+        <w:t>):</w:t>
+      </w:r>
+    </w:p>
+    <w:p>
+      <w:pPr>
+        <w:pStyle w:val="Prrafodelista"/>
+        <w:rPr>
+          <w:sz w:val="24"/>
+          <w:szCs w:val="24"/>
+        </w:rPr>
+      </w:pPr>
+      <w:r>
+        <w:rPr>
+          <w:sz w:val="24"/>
+          <w:szCs w:val="24"/>
+        </w:rPr>
+        <w:t>El usuario necesita identificarse a si mismo para poder guardar información acerca de él</w:t>
+      </w:r>
+      <w:r>
+        <w:rPr>
+          <w:sz w:val="24"/>
+          <w:szCs w:val="24"/>
+        </w:rPr>
+        <w:t xml:space="preserve">. Guardar esta información será útil </w:t>
+      </w:r>
+      <w:r>
+        <w:rPr>
+          <w:sz w:val="24"/>
+          <w:szCs w:val="24"/>
+        </w:rPr>
+        <w:t xml:space="preserve">para el proceso que </w:t>
+      </w:r>
+      <w:r>
+        <w:rPr>
+          <w:sz w:val="24"/>
+          <w:szCs w:val="24"/>
+        </w:rPr>
+        <w:t>está</w:t>
+      </w:r>
+      <w:r>
+        <w:rPr>
+          <w:sz w:val="24"/>
+          <w:szCs w:val="24"/>
+        </w:rPr>
+        <w:t xml:space="preserve"> realizando</w:t>
+      </w:r>
+      <w:r>
+        <w:rPr>
+          <w:sz w:val="24"/>
+          <w:szCs w:val="24"/>
+        </w:rPr>
+        <w:t xml:space="preserve"> el usuario</w:t>
+      </w:r>
+      <w:r>
+        <w:rPr>
+          <w:sz w:val="24"/>
+          <w:szCs w:val="24"/>
+        </w:rPr>
+        <w:t xml:space="preserve">. </w:t>
+      </w:r>
+    </w:p>
+    <w:p>
+      <w:pPr>
+        <w:pStyle w:val="Prrafodelista"/>
+        <w:rPr>
+          <w:sz w:val="24"/>
+          <w:szCs w:val="24"/>
+        </w:rPr>
+      </w:pPr>
+    </w:p>
+    <w:p>
+      <w:pPr>
+        <w:pStyle w:val="Prrafodelista"/>
+        <w:rPr>
+          <w:b/>
+          <w:bCs/>
+          <w:sz w:val="24"/>
+          <w:szCs w:val="24"/>
+        </w:rPr>
+      </w:pPr>
+    </w:p>
+    <w:p>
+      <w:pPr>
+        <w:rPr>
+          <w:b/>
+          <w:bCs/>
+          <w:sz w:val="24"/>
+          <w:szCs w:val="24"/>
+        </w:rPr>
+      </w:pPr>
+    </w:p>
+    <w:p>
+      <w:pPr>
+        <w:rPr>
+          <w:color w:val="002060"/>
+          <w:sz w:val="24"/>
+          <w:szCs w:val="24"/>
+        </w:rPr>
+      </w:pPr>
     </w:p>
     <w:p>
       <w:pPr>
@@ -266,6 +737,127 @@
     </w:sectPr>
   </w:body>
 </w:document>
+</file>
+
+<file path=word/numbering.xml><?xml version="1.0" encoding="utf-8"?>
+<w:numbering xmlns:wpc="http://schemas.microsoft.com/office/word/2010/wordprocessingCanvas" xmlns:cx="http://schemas.microsoft.com/office/drawing/2014/chartex" xmlns:cx1="http://schemas.microsoft.com/office/drawing/2015/9/8/chartex" xmlns:cx2="http://schemas.microsoft.com/office/drawing/2015/10/21/chartex" xmlns:cx3="http://schemas.microsoft.com/office/drawing/2016/5/9/chartex" xmlns:cx4="http://schemas.microsoft.com/office/drawing/2016/5/10/chartex" xmlns:cx5="http://schemas.microsoft.com/office/drawing/2016/5/11/chartex" xmlns:cx6="http://schemas.microsoft.com/office/drawing/2016/5/12/chartex" xmlns:cx7="http://schemas.microsoft.com/office/drawing/2016/5/13/chartex" xmlns:cx8="http://schemas.microsoft.com/office/drawing/2016/5/14/chartex" xmlns:mc="http://schemas.openxmlformats.org/markup-compatibility/2006" xmlns:aink="http://schemas.microsoft.com/office/drawing/2016/ink" xmlns:am3d="http://schemas.microsoft.com/office/drawing/2017/model3d" xmlns:o="urn:schemas-microsoft-com:office:office" xmlns:oel="http://schemas.microsoft.com/office/2019/extlst" xmlns:r="http://schemas.openxmlformats.org/officeDocument/2006/relationships" xmlns:m="http://schemas.openxmlformats.org/officeDocument/2006/math" xmlns:v="urn:schemas-microsoft-com:vml" xmlns:wp14="http://schemas.microsoft.com/office/word/2010/wordprocessingDrawing" xmlns:wp="http://schemas.openxmlformats.org/drawingml/2006/wordprocessingDrawing" xmlns:w10="urn:schemas-microsoft-com:office:word" xmlns:w="http://schemas.openxmlformats.org/wordprocessingml/2006/main" xmlns:w14="http://schemas.microsoft.com/office/word/2010/wordml" xmlns:w15="http://schemas.microsoft.com/office/word/2012/wordml" xmlns:w16cex="http://schemas.microsoft.com/office/word/2018/wordml/cex" xmlns:w16cid="http://schemas.microsoft.com/office/word/2016/wordml/cid" xmlns:w16="http://schemas.microsoft.com/office/word/2018/wordml" xmlns:w16sdtdh="http://schemas.microsoft.com/office/word/2020/wordml/sdtdatahash" xmlns:w16se="http://schemas.microsoft.com/office/word/2015/wordml/symex" xmlns:wpg="http://schemas.microsoft.com/office/word/2010/wordprocessingGroup" xmlns:wpi="http://schemas.microsoft.com/office/word/2010/wordprocessingInk" xmlns:wne="http://schemas.microsoft.com/office/word/2006/wordml" xmlns:wps="http://schemas.microsoft.com/office/word/2010/wordprocessingShape" mc:Ignorable="w14 w15 w16se w16cid w16 w16cex w16sdtdh wp14">
+  <w:abstractNum w:abstractNumId="0" w15:restartNumberingAfterBreak="0">
+    <w:nsid w:val="53040130"/>
+    <w:multiLevelType w:val="hybridMultilevel"/>
+    <w:tmpl w:val="9D2C0856"/>
+    <w:lvl w:ilvl="0" w:tplc="0C0A0001">
+      <w:start w:val="1"/>
+      <w:numFmt w:val="bullet"/>
+      <w:lvlText w:val=""/>
+      <w:lvlJc w:val="left"/>
+      <w:pPr>
+        <w:ind w:left="720" w:hanging="360"/>
+      </w:pPr>
+      <w:rPr>
+        <w:rFonts w:ascii="Symbol" w:hAnsi="Symbol" w:hint="default"/>
+      </w:rPr>
+    </w:lvl>
+    <w:lvl w:ilvl="1" w:tplc="0C0A0003" w:tentative="1">
+      <w:start w:val="1"/>
+      <w:numFmt w:val="bullet"/>
+      <w:lvlText w:val="o"/>
+      <w:lvlJc w:val="left"/>
+      <w:pPr>
+        <w:ind w:left="1440" w:hanging="360"/>
+      </w:pPr>
+      <w:rPr>
+        <w:rFonts w:ascii="Courier New" w:hAnsi="Courier New" w:cs="Courier New" w:hint="default"/>
+      </w:rPr>
+    </w:lvl>
+    <w:lvl w:ilvl="2" w:tplc="0C0A0005" w:tentative="1">
+      <w:start w:val="1"/>
+      <w:numFmt w:val="bullet"/>
+      <w:lvlText w:val=""/>
+      <w:lvlJc w:val="left"/>
+      <w:pPr>
+        <w:ind w:left="2160" w:hanging="360"/>
+      </w:pPr>
+      <w:rPr>
+        <w:rFonts w:ascii="Wingdings" w:hAnsi="Wingdings" w:hint="default"/>
+      </w:rPr>
+    </w:lvl>
+    <w:lvl w:ilvl="3" w:tplc="0C0A0001" w:tentative="1">
+      <w:start w:val="1"/>
+      <w:numFmt w:val="bullet"/>
+      <w:lvlText w:val=""/>
+      <w:lvlJc w:val="left"/>
+      <w:pPr>
+        <w:ind w:left="2880" w:hanging="360"/>
+      </w:pPr>
+      <w:rPr>
+        <w:rFonts w:ascii="Symbol" w:hAnsi="Symbol" w:hint="default"/>
+      </w:rPr>
+    </w:lvl>
+    <w:lvl w:ilvl="4" w:tplc="0C0A0003" w:tentative="1">
+      <w:start w:val="1"/>
+      <w:numFmt w:val="bullet"/>
+      <w:lvlText w:val="o"/>
+      <w:lvlJc w:val="left"/>
+      <w:pPr>
+        <w:ind w:left="3600" w:hanging="360"/>
+      </w:pPr>
+      <w:rPr>
+        <w:rFonts w:ascii="Courier New" w:hAnsi="Courier New" w:cs="Courier New" w:hint="default"/>
+      </w:rPr>
+    </w:lvl>
+    <w:lvl w:ilvl="5" w:tplc="0C0A0005" w:tentative="1">
+      <w:start w:val="1"/>
+      <w:numFmt w:val="bullet"/>
+      <w:lvlText w:val=""/>
+      <w:lvlJc w:val="left"/>
+      <w:pPr>
+        <w:ind w:left="4320" w:hanging="360"/>
+      </w:pPr>
+      <w:rPr>
+        <w:rFonts w:ascii="Wingdings" w:hAnsi="Wingdings" w:hint="default"/>
+      </w:rPr>
+    </w:lvl>
+    <w:lvl w:ilvl="6" w:tplc="0C0A0001" w:tentative="1">
+      <w:start w:val="1"/>
+      <w:numFmt w:val="bullet"/>
+      <w:lvlText w:val=""/>
+      <w:lvlJc w:val="left"/>
+      <w:pPr>
+        <w:ind w:left="5040" w:hanging="360"/>
+      </w:pPr>
+      <w:rPr>
+        <w:rFonts w:ascii="Symbol" w:hAnsi="Symbol" w:hint="default"/>
+      </w:rPr>
+    </w:lvl>
+    <w:lvl w:ilvl="7" w:tplc="0C0A0003" w:tentative="1">
+      <w:start w:val="1"/>
+      <w:numFmt w:val="bullet"/>
+      <w:lvlText w:val="o"/>
+      <w:lvlJc w:val="left"/>
+      <w:pPr>
+        <w:ind w:left="5760" w:hanging="360"/>
+      </w:pPr>
+      <w:rPr>
+        <w:rFonts w:ascii="Courier New" w:hAnsi="Courier New" w:cs="Courier New" w:hint="default"/>
+      </w:rPr>
+    </w:lvl>
+    <w:lvl w:ilvl="8" w:tplc="0C0A0005" w:tentative="1">
+      <w:start w:val="1"/>
+      <w:numFmt w:val="bullet"/>
+      <w:lvlText w:val=""/>
+      <w:lvlJc w:val="left"/>
+      <w:pPr>
+        <w:ind w:left="6480" w:hanging="360"/>
+      </w:pPr>
+      <w:rPr>
+        <w:rFonts w:ascii="Wingdings" w:hAnsi="Wingdings" w:hint="default"/>
+      </w:rPr>
+    </w:lvl>
+  </w:abstractNum>
+  <w:num w:numId="1" w16cid:durableId="527841919">
+    <w:abstractNumId w:val="0"/>
+  </w:num>
+</w:numbering>
 </file>
 
 <file path=word/styles.xml><?xml version="1.0" encoding="utf-8"?>
@@ -666,6 +1258,7 @@
   <w:style w:type="paragraph" w:default="1" w:styleId="Normal">
     <w:name w:val="Normal"/>
     <w:qFormat/>
+    <w:rsid w:val="002823DD"/>
   </w:style>
   <w:style w:type="character" w:default="1" w:styleId="Fuentedeprrafopredeter">
     <w:name w:val="Default Paragraph Font"/>
@@ -716,6 +1309,29 @@
       <w:color w:val="605E5C"/>
       <w:shd w:val="clear" w:color="auto" w:fill="E1DFDD"/>
     </w:rPr>
+  </w:style>
+  <w:style w:type="character" w:styleId="Hipervnculovisitado">
+    <w:name w:val="FollowedHyperlink"/>
+    <w:basedOn w:val="Fuentedeprrafopredeter"/>
+    <w:uiPriority w:val="99"/>
+    <w:semiHidden/>
+    <w:unhideWhenUsed/>
+    <w:rsid w:val="00BC5FEE"/>
+    <w:rPr>
+      <w:color w:val="954F72" w:themeColor="followedHyperlink"/>
+      <w:u w:val="single"/>
+    </w:rPr>
+  </w:style>
+  <w:style w:type="paragraph" w:styleId="Prrafodelista">
+    <w:name w:val="List Paragraph"/>
+    <w:basedOn w:val="Normal"/>
+    <w:uiPriority w:val="34"/>
+    <w:qFormat/>
+    <w:rsid w:val="007C247C"/>
+    <w:pPr>
+      <w:ind w:left="720"/>
+      <w:contextualSpacing/>
+    </w:pPr>
   </w:style>
 </w:styles>
 </file>

</xml_diff>

<commit_message>
Actualizada la Guia de estilos a la practica 2
</commit_message>
<xml_diff>
--- a/Guia de estilos.docx
+++ b/Guia de estilos.docx
@@ -169,6 +169,7 @@
       <w:pPr>
         <w:jc w:val="both"/>
         <w:rPr>
+          <w:ins w:id="0" w:author="VÍCTOR MORENO RÓDENAS" w:date="2022-11-03T18:58:00Z"/>
           <w:sz w:val="24"/>
           <w:szCs w:val="24"/>
         </w:rPr>
@@ -264,48 +265,134 @@
       <w:pPr>
         <w:jc w:val="both"/>
         <w:rPr>
-          <w:sz w:val="24"/>
-          <w:szCs w:val="24"/>
-        </w:rPr>
-      </w:pPr>
-      <w:r>
-        <w:rPr>
-          <w:b/>
-          <w:bCs/>
-          <w:sz w:val="24"/>
-          <w:szCs w:val="24"/>
-        </w:rPr>
-        <w:t>Colores:</w:t>
-      </w:r>
-      <w:r>
-        <w:rPr>
-          <w:sz w:val="24"/>
-          <w:szCs w:val="24"/>
-        </w:rPr>
-        <w:t xml:space="preserve"> </w:t>
-      </w:r>
-      <w:r>
-        <w:rPr>
-          <w:sz w:val="24"/>
-          <w:szCs w:val="24"/>
-        </w:rPr>
-        <w:t>Seguiremos un esquema de color de tipo monocromático, con diferentes gamas y tonalidades del color naranja, siendo este el color que un usuario medio puede relacionar cuando se habla de un volcán.</w:t>
-      </w:r>
-      <w:r>
-        <w:rPr>
-          <w:sz w:val="24"/>
-          <w:szCs w:val="24"/>
-        </w:rPr>
-        <w:t xml:space="preserve"> Basado en la paleta siguiente: </w:t>
-      </w:r>
-      <w:hyperlink r:id="rId5" w:history="1">
+          <w:ins w:id="1" w:author="VÍCTOR MORENO RÓDENAS" w:date="2022-11-03T18:56:00Z"/>
+          <w:sz w:val="24"/>
+          <w:szCs w:val="24"/>
+        </w:rPr>
+      </w:pPr>
+      <w:ins w:id="2" w:author="VÍCTOR MORENO RÓDENAS" w:date="2022-11-03T18:58:00Z">
         <w:r>
           <w:rPr>
-            <w:rStyle w:val="Hipervnculo"/>
+            <w:b/>
+            <w:bCs/>
+            <w:sz w:val="24"/>
+            <w:szCs w:val="24"/>
+            <w:rPrChange w:id="3" w:author="VÍCTOR MORENO RÓDENAS" w:date="2022-11-03T18:59:00Z">
+              <w:rPr>
+                <w:sz w:val="24"/>
+                <w:szCs w:val="24"/>
+              </w:rPr>
+            </w:rPrChange>
+          </w:rPr>
+          <w:t xml:space="preserve">Estructura de </w:t>
+        </w:r>
+        <w:proofErr w:type="spellStart"/>
+        <w:r>
+          <w:rPr>
+            <w:b/>
+            <w:bCs/>
+            <w:sz w:val="24"/>
+            <w:szCs w:val="24"/>
+            <w:rPrChange w:id="4" w:author="VÍCTOR MORENO RÓDENAS" w:date="2022-11-03T18:59:00Z">
+              <w:rPr>
+                <w:sz w:val="24"/>
+                <w:szCs w:val="24"/>
+              </w:rPr>
+            </w:rPrChange>
+          </w:rPr>
+          <w:t>html</w:t>
+        </w:r>
+        <w:proofErr w:type="spellEnd"/>
+        <w:r>
+          <w:rPr>
             <w:sz w:val="24"/>
             <w:szCs w:val="24"/>
           </w:rPr>
-          <w:t>https://coolors.co/f7b267-f79d65-f4845f-f270</w:t>
+          <w:t>: Seguiremos la metodología BEM. Tend</w:t>
+        </w:r>
+      </w:ins>
+      <w:ins w:id="5" w:author="VÍCTOR MORENO RÓDENAS" w:date="2022-11-03T18:59:00Z">
+        <w:r>
+          <w:rPr>
+            <w:sz w:val="24"/>
+            <w:szCs w:val="24"/>
+          </w:rPr>
+          <w:t xml:space="preserve">remos un fichero de tipo </w:t>
+        </w:r>
+        <w:proofErr w:type="spellStart"/>
+        <w:r>
+          <w:rPr>
+            <w:sz w:val="24"/>
+            <w:szCs w:val="24"/>
+          </w:rPr>
+          <w:t>css</w:t>
+        </w:r>
+        <w:proofErr w:type="spellEnd"/>
+        <w:r>
+          <w:rPr>
+            <w:sz w:val="24"/>
+            <w:szCs w:val="24"/>
+          </w:rPr>
+          <w:t xml:space="preserve"> en el que se realizaran las estilizaciones necesarias, dividiendo por clases, para una apariencia adecuada de nuestra página. </w:t>
+        </w:r>
+      </w:ins>
+    </w:p>
+    <w:p>
+      <w:pPr>
+        <w:jc w:val="both"/>
+        <w:rPr>
+          <w:sz w:val="24"/>
+          <w:szCs w:val="24"/>
+        </w:rPr>
+      </w:pPr>
+      <w:ins w:id="6" w:author="VÍCTOR MORENO RÓDENAS" w:date="2022-11-03T18:52:00Z">
+        <w:r>
+          <w:rPr>
+            <w:b/>
+            <w:bCs/>
+            <w:sz w:val="24"/>
+            <w:szCs w:val="24"/>
+            <w:rPrChange w:id="7" w:author="VÍCTOR MORENO RÓDENAS" w:date="2022-11-03T18:53:00Z">
+              <w:rPr>
+                <w:sz w:val="24"/>
+                <w:szCs w:val="24"/>
+              </w:rPr>
+            </w:rPrChange>
+          </w:rPr>
+          <w:t>Colores</w:t>
+        </w:r>
+        <w:r>
+          <w:rPr>
+            <w:sz w:val="24"/>
+            <w:szCs w:val="24"/>
+          </w:rPr>
+          <w:t>: Seguiremos un esquema de colores basados en los colores que un usuario medio puede relacionar cuando se habla de un volcán. Estos colores son tonalidades de rojo y naranja, además de grises, blancos y negros. Basado en la paleta siguiente:</w:t>
+        </w:r>
+      </w:ins>
+    </w:p>
+    <w:p>
+      <w:pPr>
+        <w:jc w:val="both"/>
+        <w:rPr>
+          <w:sz w:val="24"/>
+          <w:szCs w:val="24"/>
+        </w:rPr>
+      </w:pPr>
+      <w:ins w:id="8" w:author="VÍCTOR MORENO RÓDENAS" w:date="2022-11-03T18:48:00Z">
+        <w:r>
+          <w:t>https://coolors.co/000000-fffffc-beb7a4-ff7f11-ff3f00</w:t>
+        </w:r>
+      </w:ins>
+      <w:commentRangeStart w:id="9"/>
+      <w:del w:id="10" w:author="VÍCTOR MORENO RÓDENAS" w:date="2022-11-03T18:48:00Z">
+        <w:r>
+          <w:fldChar w:fldCharType="begin"/>
+        </w:r>
+        <w:r>
+          <w:delInstrText>HYPERLINK "https://coolors.co/f7b267-f79d65-f4845f-f27059-f25c54"</w:delInstrText>
+        </w:r>
+        <w:r>
+          <w:fldChar w:fldCharType="separate"/>
         </w:r>
         <w:r>
           <w:rPr>
@@ -313,7 +400,7 @@
             <w:sz w:val="24"/>
             <w:szCs w:val="24"/>
           </w:rPr>
-          <w:t>5</w:t>
+          <w:delText>https://coolors.co/f7b267-f79d65-f4845f-f27059-f25c54</w:delText>
         </w:r>
         <w:r>
           <w:rPr>
@@ -321,394 +408,341 @@
             <w:sz w:val="24"/>
             <w:szCs w:val="24"/>
           </w:rPr>
-          <w:t>9</w:t>
+          <w:fldChar w:fldCharType="end"/>
         </w:r>
+      </w:del>
+      <w:commentRangeEnd w:id="9"/>
+      <w:r>
+        <w:rPr>
+          <w:rStyle w:val="Refdecomentario"/>
+        </w:rPr>
+        <w:commentReference w:id="9"/>
+      </w:r>
+    </w:p>
+    <w:p>
+      <w:pPr>
+        <w:jc w:val="both"/>
+        <w:rPr>
+          <w:sz w:val="24"/>
+          <w:szCs w:val="24"/>
+        </w:rPr>
+      </w:pPr>
+      <w:r>
+        <w:rPr>
+          <w:b/>
+          <w:bCs/>
+          <w:sz w:val="24"/>
+          <w:szCs w:val="24"/>
+        </w:rPr>
+        <w:t xml:space="preserve">Tipo de letra: </w:t>
+      </w:r>
+      <w:r>
+        <w:rPr>
+          <w:sz w:val="24"/>
+          <w:szCs w:val="24"/>
+        </w:rPr>
+        <w:t>Tipografía Roboto.</w:t>
+      </w:r>
+      <w:r>
+        <w:rPr>
+          <w:b/>
+          <w:bCs/>
+          <w:sz w:val="24"/>
+          <w:szCs w:val="24"/>
+        </w:rPr>
+        <w:t xml:space="preserve"> </w:t>
+      </w:r>
+      <w:r>
+        <w:rPr>
+          <w:sz w:val="24"/>
+          <w:szCs w:val="24"/>
+        </w:rPr>
+        <w:t>Letra de tamaño 1</w:t>
+      </w:r>
+      <w:r>
+        <w:rPr>
+          <w:sz w:val="24"/>
+          <w:szCs w:val="24"/>
+        </w:rPr>
+        <w:t>6</w:t>
+      </w:r>
+      <w:r>
+        <w:rPr>
+          <w:sz w:val="24"/>
+          <w:szCs w:val="24"/>
+        </w:rPr>
+        <w:t xml:space="preserve">px para texto general en el que se da información. </w:t>
+      </w:r>
+      <w:r>
+        <w:rPr>
+          <w:sz w:val="24"/>
+          <w:szCs w:val="24"/>
+        </w:rPr>
+        <w:t xml:space="preserve">Letra de 40px para el titulo principal de la página. </w:t>
+      </w:r>
+      <w:r>
+        <w:rPr>
+          <w:sz w:val="24"/>
+          <w:szCs w:val="24"/>
+        </w:rPr>
+        <w:t xml:space="preserve">Letra de tamaño 18px a la hora de mostrar un titulo o un salto a otro apartado. </w:t>
+      </w:r>
+    </w:p>
+    <w:p>
+      <w:pPr>
+        <w:jc w:val="both"/>
+        <w:rPr>
+          <w:b/>
+          <w:bCs/>
+          <w:sz w:val="24"/>
+          <w:szCs w:val="24"/>
+        </w:rPr>
+      </w:pPr>
+      <w:r>
+        <w:rPr>
+          <w:b/>
+          <w:bCs/>
+          <w:sz w:val="24"/>
+          <w:szCs w:val="24"/>
+        </w:rPr>
+        <w:t>Contenido:</w:t>
+      </w:r>
+      <w:r>
+        <w:rPr>
+          <w:sz w:val="24"/>
+          <w:szCs w:val="24"/>
+        </w:rPr>
+        <w:t xml:space="preserve"> Grandes cantidades de información </w:t>
+      </w:r>
+      <w:r>
+        <w:rPr>
+          <w:sz w:val="24"/>
+          <w:szCs w:val="24"/>
+        </w:rPr>
+        <w:t xml:space="preserve">en texto </w:t>
+      </w:r>
+      <w:r>
+        <w:rPr>
+          <w:sz w:val="24"/>
+          <w:szCs w:val="24"/>
+        </w:rPr>
+        <w:t>acerca de los volcanes</w:t>
+      </w:r>
+      <w:r>
+        <w:rPr>
+          <w:sz w:val="24"/>
+          <w:szCs w:val="24"/>
+        </w:rPr>
+        <w:t xml:space="preserve">, acompañadas de imágenes multimedia para ilustrar de manera visual la información que se trata en cada apartado. </w:t>
+      </w:r>
+    </w:p>
+    <w:p>
+      <w:pPr>
+        <w:jc w:val="both"/>
+        <w:rPr>
+          <w:b/>
+          <w:bCs/>
+          <w:color w:val="002060"/>
+          <w:sz w:val="32"/>
+          <w:szCs w:val="32"/>
+        </w:rPr>
+      </w:pPr>
+    </w:p>
+    <w:p>
+      <w:pPr>
+        <w:jc w:val="both"/>
+        <w:rPr>
+          <w:b/>
+          <w:bCs/>
+          <w:color w:val="002060"/>
+          <w:sz w:val="32"/>
+          <w:szCs w:val="32"/>
+        </w:rPr>
+      </w:pPr>
+    </w:p>
+    <w:p>
+      <w:pPr>
+        <w:jc w:val="both"/>
+        <w:rPr>
+          <w:b/>
+          <w:bCs/>
+          <w:color w:val="002060"/>
+          <w:sz w:val="32"/>
+          <w:szCs w:val="32"/>
+        </w:rPr>
+      </w:pPr>
+    </w:p>
+    <w:p>
+      <w:pPr>
+        <w:jc w:val="both"/>
+        <w:rPr>
+          <w:b/>
+          <w:bCs/>
+          <w:color w:val="002060"/>
+          <w:sz w:val="32"/>
+          <w:szCs w:val="32"/>
+        </w:rPr>
+      </w:pPr>
+    </w:p>
+    <w:p>
+      <w:pPr>
+        <w:jc w:val="both"/>
+        <w:rPr>
+          <w:b/>
+          <w:bCs/>
+          <w:color w:val="002060"/>
+          <w:sz w:val="32"/>
+          <w:szCs w:val="32"/>
+        </w:rPr>
+      </w:pPr>
+      <w:r>
+        <w:rPr>
+          <w:b/>
+          <w:bCs/>
+          <w:color w:val="002060"/>
+          <w:sz w:val="32"/>
+          <w:szCs w:val="32"/>
+        </w:rPr>
+        <w:lastRenderedPageBreak/>
+        <w:t>Wireframe</w:t>
+      </w:r>
+    </w:p>
+    <w:p>
+      <w:pPr>
+        <w:jc w:val="both"/>
+        <w:rPr>
+          <w:sz w:val="24"/>
+          <w:szCs w:val="24"/>
+        </w:rPr>
+      </w:pPr>
+      <w:r>
+        <w:rPr>
+          <w:sz w:val="24"/>
+          <w:szCs w:val="24"/>
+        </w:rPr>
+        <w:t xml:space="preserve">Siguiendo </w:t>
+      </w:r>
+      <w:r>
+        <w:rPr>
+          <w:sz w:val="24"/>
+          <w:szCs w:val="24"/>
+        </w:rPr>
+        <w:t>los</w:t>
+      </w:r>
+      <w:r>
+        <w:rPr>
+          <w:sz w:val="24"/>
+          <w:szCs w:val="24"/>
+        </w:rPr>
+        <w:t xml:space="preserve"> siguiente</w:t>
+      </w:r>
+      <w:r>
+        <w:rPr>
+          <w:sz w:val="24"/>
+          <w:szCs w:val="24"/>
+        </w:rPr>
+        <w:t>s</w:t>
+      </w:r>
+      <w:r>
+        <w:rPr>
+          <w:sz w:val="24"/>
+          <w:szCs w:val="24"/>
+        </w:rPr>
+        <w:t xml:space="preserve"> </w:t>
+      </w:r>
+      <w:r>
+        <w:rPr>
+          <w:sz w:val="24"/>
+          <w:szCs w:val="24"/>
+        </w:rPr>
+        <w:t>patrones</w:t>
+      </w:r>
+      <w:r>
+        <w:rPr>
+          <w:sz w:val="24"/>
+          <w:szCs w:val="24"/>
+        </w:rPr>
+        <w:t xml:space="preserve"> de diseño</w:t>
+      </w:r>
+      <w:r>
+        <w:rPr>
+          <w:b/>
+          <w:bCs/>
+          <w:sz w:val="24"/>
+          <w:szCs w:val="24"/>
+        </w:rPr>
+        <w:t>:</w:t>
+      </w:r>
+      <w:r>
+        <w:rPr>
+          <w:sz w:val="24"/>
+          <w:szCs w:val="24"/>
+        </w:rPr>
+        <w:t xml:space="preserve"> </w:t>
+      </w:r>
+    </w:p>
+    <w:p>
+      <w:pPr>
+        <w:pStyle w:val="Prrafodelista"/>
+        <w:numPr>
+          <w:ilvl w:val="0"/>
+          <w:numId w:val="1"/>
+        </w:numPr>
+        <w:jc w:val="both"/>
+        <w:rPr>
+          <w:b/>
+          <w:bCs/>
+          <w:sz w:val="24"/>
+          <w:szCs w:val="24"/>
+        </w:rPr>
+      </w:pPr>
+      <w:r>
+        <w:rPr>
+          <w:sz w:val="24"/>
+          <w:szCs w:val="24"/>
+        </w:rPr>
+        <w:t>“</w:t>
+      </w:r>
+      <w:proofErr w:type="spellStart"/>
+      <w:r>
+        <w:rPr>
+          <w:sz w:val="24"/>
+          <w:szCs w:val="24"/>
+        </w:rPr>
+        <w:t>Accordion</w:t>
+      </w:r>
+      <w:proofErr w:type="spellEnd"/>
+      <w:r>
+        <w:rPr>
+          <w:sz w:val="24"/>
+          <w:szCs w:val="24"/>
+        </w:rPr>
+        <w:t xml:space="preserve"> </w:t>
+      </w:r>
+      <w:proofErr w:type="spellStart"/>
+      <w:r>
+        <w:rPr>
+          <w:sz w:val="24"/>
+          <w:szCs w:val="24"/>
+        </w:rPr>
+        <w:t>Menu</w:t>
+      </w:r>
+      <w:proofErr w:type="spellEnd"/>
+      <w:r>
+        <w:rPr>
+          <w:sz w:val="24"/>
+          <w:szCs w:val="24"/>
+        </w:rPr>
+        <w:t>” (</w:t>
+      </w:r>
+      <w:hyperlink r:id="rId10" w:history="1">
         <w:r>
           <w:rPr>
             <w:rStyle w:val="Hipervnculo"/>
             <w:sz w:val="24"/>
             <w:szCs w:val="24"/>
           </w:rPr>
-          <w:t>-f25c54</w:t>
-        </w:r>
-      </w:hyperlink>
-    </w:p>
-    <w:p>
-      <w:pPr>
-        <w:jc w:val="both"/>
-        <w:rPr>
-          <w:sz w:val="24"/>
-          <w:szCs w:val="24"/>
-        </w:rPr>
-      </w:pPr>
-      <w:r>
-        <w:rPr>
-          <w:b/>
-          <w:bCs/>
-          <w:sz w:val="24"/>
-          <w:szCs w:val="24"/>
-        </w:rPr>
-        <w:t xml:space="preserve">Tipo de letra: </w:t>
-      </w:r>
-      <w:r>
-        <w:rPr>
-          <w:sz w:val="24"/>
-          <w:szCs w:val="24"/>
-        </w:rPr>
-        <w:t>Tipografía Roboto.</w:t>
-      </w:r>
-      <w:r>
-        <w:rPr>
-          <w:b/>
-          <w:bCs/>
-          <w:sz w:val="24"/>
-          <w:szCs w:val="24"/>
-        </w:rPr>
-        <w:t xml:space="preserve"> </w:t>
-      </w:r>
-      <w:r>
-        <w:rPr>
-          <w:sz w:val="24"/>
-          <w:szCs w:val="24"/>
-        </w:rPr>
-        <w:t>Letra de tamaño 1</w:t>
-      </w:r>
-      <w:r>
-        <w:rPr>
-          <w:sz w:val="24"/>
-          <w:szCs w:val="24"/>
-        </w:rPr>
-        <w:t>6</w:t>
-      </w:r>
-      <w:r>
-        <w:rPr>
-          <w:sz w:val="24"/>
-          <w:szCs w:val="24"/>
-        </w:rPr>
-        <w:t xml:space="preserve">px para texto general en el que se da información. </w:t>
-      </w:r>
-      <w:r>
-        <w:rPr>
-          <w:sz w:val="24"/>
-          <w:szCs w:val="24"/>
-        </w:rPr>
-        <w:t xml:space="preserve">Letra de 40px para el titulo principal de la página. </w:t>
-      </w:r>
-      <w:r>
-        <w:rPr>
-          <w:sz w:val="24"/>
-          <w:szCs w:val="24"/>
-        </w:rPr>
-        <w:t xml:space="preserve">Letra de tamaño 18px a la hora de mostrar un titulo o un salto a otro apartado. </w:t>
-      </w:r>
-    </w:p>
-    <w:p>
-      <w:pPr>
-        <w:jc w:val="both"/>
-        <w:rPr>
-          <w:b/>
-          <w:bCs/>
-          <w:sz w:val="24"/>
-          <w:szCs w:val="24"/>
-        </w:rPr>
-      </w:pPr>
-      <w:r>
-        <w:rPr>
-          <w:b/>
-          <w:bCs/>
-          <w:sz w:val="24"/>
-          <w:szCs w:val="24"/>
-        </w:rPr>
-        <w:t>Contenido:</w:t>
-      </w:r>
-      <w:r>
-        <w:rPr>
-          <w:sz w:val="24"/>
-          <w:szCs w:val="24"/>
-        </w:rPr>
-        <w:t xml:space="preserve"> Grandes cantidades de información </w:t>
-      </w:r>
-      <w:r>
-        <w:rPr>
-          <w:sz w:val="24"/>
-          <w:szCs w:val="24"/>
-        </w:rPr>
-        <w:t xml:space="preserve">en texto </w:t>
-      </w:r>
-      <w:r>
-        <w:rPr>
-          <w:sz w:val="24"/>
-          <w:szCs w:val="24"/>
-        </w:rPr>
-        <w:t>acerca de los volcanes</w:t>
-      </w:r>
-      <w:r>
-        <w:rPr>
-          <w:sz w:val="24"/>
-          <w:szCs w:val="24"/>
-        </w:rPr>
-        <w:t xml:space="preserve">, acompañadas de imágenes multimedia para ilustrar de manera visual la información que se trata en cada apartado. </w:t>
-      </w:r>
-    </w:p>
-    <w:p>
-      <w:pPr>
-        <w:jc w:val="both"/>
-        <w:rPr>
-          <w:b/>
-          <w:bCs/>
-          <w:color w:val="002060"/>
-          <w:sz w:val="32"/>
-          <w:szCs w:val="32"/>
-        </w:rPr>
-      </w:pPr>
-    </w:p>
-    <w:p>
-      <w:pPr>
-        <w:jc w:val="both"/>
-        <w:rPr>
-          <w:b/>
-          <w:bCs/>
-          <w:color w:val="002060"/>
-          <w:sz w:val="32"/>
-          <w:szCs w:val="32"/>
-        </w:rPr>
-      </w:pPr>
-    </w:p>
-    <w:p>
-      <w:pPr>
-        <w:jc w:val="both"/>
-        <w:rPr>
-          <w:b/>
-          <w:bCs/>
-          <w:color w:val="002060"/>
-          <w:sz w:val="32"/>
-          <w:szCs w:val="32"/>
-        </w:rPr>
-      </w:pPr>
-    </w:p>
-    <w:p>
-      <w:pPr>
-        <w:jc w:val="both"/>
-        <w:rPr>
-          <w:b/>
-          <w:bCs/>
-          <w:color w:val="002060"/>
-          <w:sz w:val="32"/>
-          <w:szCs w:val="32"/>
-        </w:rPr>
-      </w:pPr>
-    </w:p>
-    <w:p>
-      <w:pPr>
-        <w:jc w:val="both"/>
-        <w:rPr>
-          <w:b/>
-          <w:bCs/>
-          <w:color w:val="002060"/>
-          <w:sz w:val="32"/>
-          <w:szCs w:val="32"/>
-        </w:rPr>
-      </w:pPr>
-    </w:p>
-    <w:p>
-      <w:pPr>
-        <w:jc w:val="both"/>
-        <w:rPr>
-          <w:b/>
-          <w:bCs/>
-          <w:color w:val="002060"/>
-          <w:sz w:val="32"/>
-          <w:szCs w:val="32"/>
-        </w:rPr>
-      </w:pPr>
-    </w:p>
-    <w:p>
-      <w:pPr>
-        <w:jc w:val="both"/>
-        <w:rPr>
-          <w:b/>
-          <w:bCs/>
-          <w:color w:val="002060"/>
-          <w:sz w:val="32"/>
-          <w:szCs w:val="32"/>
-        </w:rPr>
-      </w:pPr>
-    </w:p>
-    <w:p>
-      <w:pPr>
-        <w:jc w:val="both"/>
-        <w:rPr>
-          <w:b/>
-          <w:bCs/>
-          <w:color w:val="002060"/>
-          <w:sz w:val="32"/>
-          <w:szCs w:val="32"/>
-        </w:rPr>
-      </w:pPr>
-      <w:r>
-        <w:rPr>
-          <w:b/>
-          <w:bCs/>
-          <w:color w:val="002060"/>
-          <w:sz w:val="32"/>
-          <w:szCs w:val="32"/>
-        </w:rPr>
-        <w:lastRenderedPageBreak/>
-        <w:t>Wireframe</w:t>
-      </w:r>
-    </w:p>
-    <w:p>
-      <w:pPr>
-        <w:jc w:val="both"/>
-        <w:rPr>
-          <w:sz w:val="24"/>
-          <w:szCs w:val="24"/>
-        </w:rPr>
-      </w:pPr>
-      <w:r>
-        <w:rPr>
-          <w:sz w:val="24"/>
-          <w:szCs w:val="24"/>
-        </w:rPr>
-        <w:t xml:space="preserve">Siguiendo </w:t>
-      </w:r>
-      <w:r>
-        <w:rPr>
-          <w:sz w:val="24"/>
-          <w:szCs w:val="24"/>
-        </w:rPr>
-        <w:t>los</w:t>
-      </w:r>
-      <w:r>
-        <w:rPr>
-          <w:sz w:val="24"/>
-          <w:szCs w:val="24"/>
-        </w:rPr>
-        <w:t xml:space="preserve"> siguiente</w:t>
-      </w:r>
-      <w:r>
-        <w:rPr>
-          <w:sz w:val="24"/>
-          <w:szCs w:val="24"/>
-        </w:rPr>
-        <w:t>s</w:t>
-      </w:r>
-      <w:r>
-        <w:rPr>
-          <w:sz w:val="24"/>
-          <w:szCs w:val="24"/>
-        </w:rPr>
-        <w:t xml:space="preserve"> </w:t>
-      </w:r>
-      <w:r>
-        <w:rPr>
-          <w:sz w:val="24"/>
-          <w:szCs w:val="24"/>
-        </w:rPr>
-        <w:t>patrones</w:t>
-      </w:r>
-      <w:r>
-        <w:rPr>
-          <w:sz w:val="24"/>
-          <w:szCs w:val="24"/>
-        </w:rPr>
-        <w:t xml:space="preserve"> de diseño</w:t>
-      </w:r>
-      <w:r>
-        <w:rPr>
-          <w:b/>
-          <w:bCs/>
-          <w:sz w:val="24"/>
-          <w:szCs w:val="24"/>
-        </w:rPr>
-        <w:t>:</w:t>
-      </w:r>
-      <w:r>
-        <w:rPr>
-          <w:sz w:val="24"/>
-          <w:szCs w:val="24"/>
-        </w:rPr>
-        <w:t xml:space="preserve"> </w:t>
-      </w:r>
-    </w:p>
-    <w:p>
-      <w:pPr>
-        <w:pStyle w:val="Prrafodelista"/>
-        <w:numPr>
-          <w:ilvl w:val="0"/>
-          <w:numId w:val="1"/>
-        </w:numPr>
-        <w:jc w:val="both"/>
-        <w:rPr>
-          <w:b/>
-          <w:bCs/>
-          <w:sz w:val="24"/>
-          <w:szCs w:val="24"/>
-        </w:rPr>
-      </w:pPr>
-      <w:r>
-        <w:rPr>
-          <w:sz w:val="24"/>
-          <w:szCs w:val="24"/>
-        </w:rPr>
-        <w:t>“</w:t>
-      </w:r>
-      <w:proofErr w:type="spellStart"/>
-      <w:r>
-        <w:rPr>
-          <w:sz w:val="24"/>
-          <w:szCs w:val="24"/>
-        </w:rPr>
-        <w:t>Accordion</w:t>
-      </w:r>
-      <w:proofErr w:type="spellEnd"/>
-      <w:r>
-        <w:rPr>
-          <w:sz w:val="24"/>
-          <w:szCs w:val="24"/>
-        </w:rPr>
-        <w:t xml:space="preserve"> </w:t>
-      </w:r>
-      <w:proofErr w:type="spellStart"/>
-      <w:r>
-        <w:rPr>
-          <w:sz w:val="24"/>
-          <w:szCs w:val="24"/>
-        </w:rPr>
-        <w:t>Menu</w:t>
-      </w:r>
-      <w:proofErr w:type="spellEnd"/>
-      <w:r>
-        <w:rPr>
-          <w:sz w:val="24"/>
-          <w:szCs w:val="24"/>
-        </w:rPr>
-        <w:t>” (</w:t>
-      </w:r>
-      <w:hyperlink r:id="rId6" w:history="1">
-        <w:r>
-          <w:rPr>
-            <w:rStyle w:val="Hipervnculo"/>
-            <w:sz w:val="24"/>
-            <w:szCs w:val="24"/>
-          </w:rPr>
-          <w:t>https://ui-patt</w:t>
-        </w:r>
-        <w:r>
-          <w:rPr>
-            <w:rStyle w:val="Hipervnculo"/>
-            <w:sz w:val="24"/>
-            <w:szCs w:val="24"/>
-          </w:rPr>
-          <w:t>e</w:t>
-        </w:r>
-        <w:r>
-          <w:rPr>
-            <w:rStyle w:val="Hipervnculo"/>
-            <w:sz w:val="24"/>
-            <w:szCs w:val="24"/>
-          </w:rPr>
-          <w:t>rns.com/patterns/AccordionMenu</w:t>
+          <w:t>https://ui-patterns.com/patterns/AccordionMenu</w:t>
         </w:r>
       </w:hyperlink>
       <w:r>
@@ -837,7 +871,7 @@
                     </pic:cNvPicPr>
                   </pic:nvPicPr>
                   <pic:blipFill>
-                    <a:blip r:embed="rId7">
+                    <a:blip r:embed="rId11">
                       <a:extLst>
                         <a:ext uri="{28A0092B-C50C-407E-A947-70E740481C1C}">
                           <a14:useLocalDpi xmlns:a14="http://schemas.microsoft.com/office/drawing/2010/main" val="0"/>
@@ -1001,6 +1035,45 @@
 </w:document>
 </file>
 
+<file path=word/comments.xml><?xml version="1.0" encoding="utf-8"?>
+<w:comments xmlns:wpc="http://schemas.microsoft.com/office/word/2010/wordprocessingCanvas" xmlns:cx="http://schemas.microsoft.com/office/drawing/2014/chartex" xmlns:cx1="http://schemas.microsoft.com/office/drawing/2015/9/8/chartex" xmlns:cx2="http://schemas.microsoft.com/office/drawing/2015/10/21/chartex" xmlns:cx3="http://schemas.microsoft.com/office/drawing/2016/5/9/chartex" xmlns:cx4="http://schemas.microsoft.com/office/drawing/2016/5/10/chartex" xmlns:cx5="http://schemas.microsoft.com/office/drawing/2016/5/11/chartex" xmlns:cx6="http://schemas.microsoft.com/office/drawing/2016/5/12/chartex" xmlns:cx7="http://schemas.microsoft.com/office/drawing/2016/5/13/chartex" xmlns:cx8="http://schemas.microsoft.com/office/drawing/2016/5/14/chartex" xmlns:mc="http://schemas.openxmlformats.org/markup-compatibility/2006" xmlns:aink="http://schemas.microsoft.com/office/drawing/2016/ink" xmlns:am3d="http://schemas.microsoft.com/office/drawing/2017/model3d" xmlns:o="urn:schemas-microsoft-com:office:office" xmlns:oel="http://schemas.microsoft.com/office/2019/extlst" xmlns:r="http://schemas.openxmlformats.org/officeDocument/2006/relationships" xmlns:m="http://schemas.openxmlformats.org/officeDocument/2006/math" xmlns:v="urn:schemas-microsoft-com:vml" xmlns:wp14="http://schemas.microsoft.com/office/word/2010/wordprocessingDrawing" xmlns:wp="http://schemas.openxmlformats.org/drawingml/2006/wordprocessingDrawing" xmlns:w10="urn:schemas-microsoft-com:office:word" xmlns:w="http://schemas.openxmlformats.org/wordprocessingml/2006/main" xmlns:w14="http://schemas.microsoft.com/office/word/2010/wordml" xmlns:w15="http://schemas.microsoft.com/office/word/2012/wordml" xmlns:w16cex="http://schemas.microsoft.com/office/word/2018/wordml/cex" xmlns:w16cid="http://schemas.microsoft.com/office/word/2016/wordml/cid" xmlns:w16="http://schemas.microsoft.com/office/word/2018/wordml" xmlns:w16sdtdh="http://schemas.microsoft.com/office/word/2020/wordml/sdtdatahash" xmlns:w16se="http://schemas.microsoft.com/office/word/2015/wordml/symex" xmlns:wpg="http://schemas.microsoft.com/office/word/2010/wordprocessingGroup" xmlns:wpi="http://schemas.microsoft.com/office/word/2010/wordprocessingInk" xmlns:wne="http://schemas.microsoft.com/office/word/2006/wordml" xmlns:wps="http://schemas.microsoft.com/office/word/2010/wordprocessingShape" mc:Ignorable="w14 w15 w16se w16cid w16 w16cex w16sdtdh wp14">
+  <w:comment w:id="9" w:author="VÍCTOR MORENO RÓDENAS" w:date="2022-11-03T18:49:00Z" w:initials="VMR">
+    <w:p>
+      <w:pPr>
+        <w:pStyle w:val="Textocomentario"/>
+      </w:pPr>
+      <w:r>
+        <w:rPr>
+          <w:rStyle w:val="Refdecomentario"/>
+        </w:rPr>
+        <w:annotationRef/>
+      </w:r>
+      <w:r>
+        <w:t>Cambiada la paleta de colores. Debido a un problema de legibilidad en la opción anterior. Además de parecerme estéticamente mas adecuada. Esta paleta mantiene la idea original de hacer referencia a los colores volcánicos.</w:t>
+      </w:r>
+    </w:p>
+  </w:comment>
+</w:comments>
+</file>
+
+<file path=word/commentsExtended.xml><?xml version="1.0" encoding="utf-8"?>
+<w15:commentsEx xmlns:wpc="http://schemas.microsoft.com/office/word/2010/wordprocessingCanvas" xmlns:cx="http://schemas.microsoft.com/office/drawing/2014/chartex" xmlns:cx1="http://schemas.microsoft.com/office/drawing/2015/9/8/chartex" xmlns:cx2="http://schemas.microsoft.com/office/drawing/2015/10/21/chartex" xmlns:cx3="http://schemas.microsoft.com/office/drawing/2016/5/9/chartex" xmlns:cx4="http://schemas.microsoft.com/office/drawing/2016/5/10/chartex" xmlns:cx5="http://schemas.microsoft.com/office/drawing/2016/5/11/chartex" xmlns:cx6="http://schemas.microsoft.com/office/drawing/2016/5/12/chartex" xmlns:cx7="http://schemas.microsoft.com/office/drawing/2016/5/13/chartex" xmlns:cx8="http://schemas.microsoft.com/office/drawing/2016/5/14/chartex" xmlns:mc="http://schemas.openxmlformats.org/markup-compatibility/2006" xmlns:aink="http://schemas.microsoft.com/office/drawing/2016/ink" xmlns:am3d="http://schemas.microsoft.com/office/drawing/2017/model3d" xmlns:o="urn:schemas-microsoft-com:office:office" xmlns:oel="http://schemas.microsoft.com/office/2019/extlst" xmlns:r="http://schemas.openxmlformats.org/officeDocument/2006/relationships" xmlns:m="http://schemas.openxmlformats.org/officeDocument/2006/math" xmlns:v="urn:schemas-microsoft-com:vml" xmlns:wp14="http://schemas.microsoft.com/office/word/2010/wordprocessingDrawing" xmlns:wp="http://schemas.openxmlformats.org/drawingml/2006/wordprocessingDrawing" xmlns:w10="urn:schemas-microsoft-com:office:word" xmlns:w="http://schemas.openxmlformats.org/wordprocessingml/2006/main" xmlns:w14="http://schemas.microsoft.com/office/word/2010/wordml" xmlns:w15="http://schemas.microsoft.com/office/word/2012/wordml" xmlns:w16cex="http://schemas.microsoft.com/office/word/2018/wordml/cex" xmlns:w16cid="http://schemas.microsoft.com/office/word/2016/wordml/cid" xmlns:w16="http://schemas.microsoft.com/office/word/2018/wordml" xmlns:w16sdtdh="http://schemas.microsoft.com/office/word/2020/wordml/sdtdatahash" xmlns:w16se="http://schemas.microsoft.com/office/word/2015/wordml/symex" xmlns:wpg="http://schemas.microsoft.com/office/word/2010/wordprocessingGroup" xmlns:wpi="http://schemas.microsoft.com/office/word/2010/wordprocessingInk" xmlns:wne="http://schemas.microsoft.com/office/word/2006/wordml" xmlns:wps="http://schemas.microsoft.com/office/word/2010/wordprocessingShape" mc:Ignorable="w14 w15 w16se w16cid w16 w16cex w16sdtdh wp14">
+  <w15:commentEx w15:paraId="17C2BD49" w15:done="0"/>
+</w15:commentsEx>
+</file>
+
+<file path=word/commentsExtensible.xml><?xml version="1.0" encoding="utf-8"?>
+<w16cex:commentsExtensible xmlns:wpc="http://schemas.microsoft.com/office/word/2010/wordprocessingCanvas" xmlns:cx="http://schemas.microsoft.com/office/drawing/2014/chartex" xmlns:cx1="http://schemas.microsoft.com/office/drawing/2015/9/8/chartex" xmlns:cx2="http://schemas.microsoft.com/office/drawing/2015/10/21/chartex" xmlns:cx3="http://schemas.microsoft.com/office/drawing/2016/5/9/chartex" xmlns:cx4="http://schemas.microsoft.com/office/drawing/2016/5/10/chartex" xmlns:cx5="http://schemas.microsoft.com/office/drawing/2016/5/11/chartex" xmlns:cx6="http://schemas.microsoft.com/office/drawing/2016/5/12/chartex" xmlns:cx7="http://schemas.microsoft.com/office/drawing/2016/5/13/chartex" xmlns:cx8="http://schemas.microsoft.com/office/drawing/2016/5/14/chartex" xmlns:mc="http://schemas.openxmlformats.org/markup-compatibility/2006" xmlns:aink="http://schemas.microsoft.com/office/drawing/2016/ink" xmlns:am3d="http://schemas.microsoft.com/office/drawing/2017/model3d" xmlns:o="urn:schemas-microsoft-com:office:office" xmlns:oel="http://schemas.microsoft.com/office/2019/extlst" xmlns:r="http://schemas.openxmlformats.org/officeDocument/2006/relationships" xmlns:m="http://schemas.openxmlformats.org/officeDocument/2006/math" xmlns:v="urn:schemas-microsoft-com:vml" xmlns:wp14="http://schemas.microsoft.com/office/word/2010/wordprocessingDrawing" xmlns:wp="http://schemas.openxmlformats.org/drawingml/2006/wordprocessingDrawing" xmlns:w10="urn:schemas-microsoft-com:office:word" xmlns:w="http://schemas.openxmlformats.org/wordprocessingml/2006/main" xmlns:w14="http://schemas.microsoft.com/office/word/2010/wordml" xmlns:w15="http://schemas.microsoft.com/office/word/2012/wordml" xmlns:w16cex="http://schemas.microsoft.com/office/word/2018/wordml/cex" xmlns:w16cid="http://schemas.microsoft.com/office/word/2016/wordml/cid" xmlns:w16="http://schemas.microsoft.com/office/word/2018/wordml" xmlns:w16sdtdh="http://schemas.microsoft.com/office/word/2020/wordml/sdtdatahash" xmlns:w16se="http://schemas.microsoft.com/office/word/2015/wordml/symex" xmlns:wpg="http://schemas.microsoft.com/office/word/2010/wordprocessingGroup" xmlns:wpi="http://schemas.microsoft.com/office/word/2010/wordprocessingInk" xmlns:wne="http://schemas.microsoft.com/office/word/2006/wordml" xmlns:wps="http://schemas.microsoft.com/office/word/2010/wordprocessingShape" mc:Ignorable="w14 w15 w16se w16cid w16 w16cex w16sdtdh wp14">
+  <w16cex:commentExtensible w16cex:durableId="270E8BB5" w16cex:dateUtc="2022-11-03T17:49:00Z"/>
+</w16cex:commentsExtensible>
+</file>
+
+<file path=word/commentsIds.xml><?xml version="1.0" encoding="utf-8"?>
+<w16cid:commentsIds xmlns:wpc="http://schemas.microsoft.com/office/word/2010/wordprocessingCanvas" xmlns:cx="http://schemas.microsoft.com/office/drawing/2014/chartex" xmlns:cx1="http://schemas.microsoft.com/office/drawing/2015/9/8/chartex" xmlns:cx2="http://schemas.microsoft.com/office/drawing/2015/10/21/chartex" xmlns:cx3="http://schemas.microsoft.com/office/drawing/2016/5/9/chartex" xmlns:cx4="http://schemas.microsoft.com/office/drawing/2016/5/10/chartex" xmlns:cx5="http://schemas.microsoft.com/office/drawing/2016/5/11/chartex" xmlns:cx6="http://schemas.microsoft.com/office/drawing/2016/5/12/chartex" xmlns:cx7="http://schemas.microsoft.com/office/drawing/2016/5/13/chartex" xmlns:cx8="http://schemas.microsoft.com/office/drawing/2016/5/14/chartex" xmlns:mc="http://schemas.openxmlformats.org/markup-compatibility/2006" xmlns:aink="http://schemas.microsoft.com/office/drawing/2016/ink" xmlns:am3d="http://schemas.microsoft.com/office/drawing/2017/model3d" xmlns:o="urn:schemas-microsoft-com:office:office" xmlns:oel="http://schemas.microsoft.com/office/2019/extlst" xmlns:r="http://schemas.openxmlformats.org/officeDocument/2006/relationships" xmlns:m="http://schemas.openxmlformats.org/officeDocument/2006/math" xmlns:v="urn:schemas-microsoft-com:vml" xmlns:wp14="http://schemas.microsoft.com/office/word/2010/wordprocessingDrawing" xmlns:wp="http://schemas.openxmlformats.org/drawingml/2006/wordprocessingDrawing" xmlns:w10="urn:schemas-microsoft-com:office:word" xmlns:w="http://schemas.openxmlformats.org/wordprocessingml/2006/main" xmlns:w14="http://schemas.microsoft.com/office/word/2010/wordml" xmlns:w15="http://schemas.microsoft.com/office/word/2012/wordml" xmlns:w16cex="http://schemas.microsoft.com/office/word/2018/wordml/cex" xmlns:w16cid="http://schemas.microsoft.com/office/word/2016/wordml/cid" xmlns:w16="http://schemas.microsoft.com/office/word/2018/wordml" xmlns:w16sdtdh="http://schemas.microsoft.com/office/word/2020/wordml/sdtdatahash" xmlns:w16se="http://schemas.microsoft.com/office/word/2015/wordml/symex" xmlns:wpg="http://schemas.microsoft.com/office/word/2010/wordprocessingGroup" xmlns:wpi="http://schemas.microsoft.com/office/word/2010/wordprocessingInk" xmlns:wne="http://schemas.microsoft.com/office/word/2006/wordml" xmlns:wps="http://schemas.microsoft.com/office/word/2010/wordprocessingShape" mc:Ignorable="w14 w15 w16se w16cid w16 w16cex w16sdtdh wp14">
+  <w16cid:commentId w16cid:paraId="17C2BD49" w16cid:durableId="270E8BB5"/>
+</w16cid:commentsIds>
+</file>
+
 <file path=word/numbering.xml><?xml version="1.0" encoding="utf-8"?>
 <w:numbering xmlns:wpc="http://schemas.microsoft.com/office/word/2010/wordprocessingCanvas" xmlns:cx="http://schemas.microsoft.com/office/drawing/2014/chartex" xmlns:cx1="http://schemas.microsoft.com/office/drawing/2015/9/8/chartex" xmlns:cx2="http://schemas.microsoft.com/office/drawing/2015/10/21/chartex" xmlns:cx3="http://schemas.microsoft.com/office/drawing/2016/5/9/chartex" xmlns:cx4="http://schemas.microsoft.com/office/drawing/2016/5/10/chartex" xmlns:cx5="http://schemas.microsoft.com/office/drawing/2016/5/11/chartex" xmlns:cx6="http://schemas.microsoft.com/office/drawing/2016/5/12/chartex" xmlns:cx7="http://schemas.microsoft.com/office/drawing/2016/5/13/chartex" xmlns:cx8="http://schemas.microsoft.com/office/drawing/2016/5/14/chartex" xmlns:mc="http://schemas.openxmlformats.org/markup-compatibility/2006" xmlns:aink="http://schemas.microsoft.com/office/drawing/2016/ink" xmlns:am3d="http://schemas.microsoft.com/office/drawing/2017/model3d" xmlns:o="urn:schemas-microsoft-com:office:office" xmlns:oel="http://schemas.microsoft.com/office/2019/extlst" xmlns:r="http://schemas.openxmlformats.org/officeDocument/2006/relationships" xmlns:m="http://schemas.openxmlformats.org/officeDocument/2006/math" xmlns:v="urn:schemas-microsoft-com:vml" xmlns:wp14="http://schemas.microsoft.com/office/word/2010/wordprocessingDrawing" xmlns:wp="http://schemas.openxmlformats.org/drawingml/2006/wordprocessingDrawing" xmlns:w10="urn:schemas-microsoft-com:office:word" xmlns:w="http://schemas.openxmlformats.org/wordprocessingml/2006/main" xmlns:w14="http://schemas.microsoft.com/office/word/2010/wordml" xmlns:w15="http://schemas.microsoft.com/office/word/2012/wordml" xmlns:w16cex="http://schemas.microsoft.com/office/word/2018/wordml/cex" xmlns:w16cid="http://schemas.microsoft.com/office/word/2016/wordml/cid" xmlns:w16="http://schemas.microsoft.com/office/word/2018/wordml" xmlns:w16sdtdh="http://schemas.microsoft.com/office/word/2020/wordml/sdtdatahash" xmlns:w16se="http://schemas.microsoft.com/office/word/2015/wordml/symex" xmlns:wpg="http://schemas.microsoft.com/office/word/2010/wordprocessingGroup" xmlns:wpi="http://schemas.microsoft.com/office/word/2010/wordprocessingInk" xmlns:wne="http://schemas.microsoft.com/office/word/2006/wordml" xmlns:wps="http://schemas.microsoft.com/office/word/2010/wordprocessingShape" mc:Ignorable="w14 w15 w16se w16cid w16 w16cex w16sdtdh wp14">
   <w:abstractNum w:abstractNumId="0" w15:restartNumberingAfterBreak="0">
@@ -1120,6 +1193,14 @@
     <w:abstractNumId w:val="0"/>
   </w:num>
 </w:numbering>
+</file>
+
+<file path=word/people.xml><?xml version="1.0" encoding="utf-8"?>
+<w15:people xmlns:wpc="http://schemas.microsoft.com/office/word/2010/wordprocessingCanvas" xmlns:cx="http://schemas.microsoft.com/office/drawing/2014/chartex" xmlns:cx1="http://schemas.microsoft.com/office/drawing/2015/9/8/chartex" xmlns:cx2="http://schemas.microsoft.com/office/drawing/2015/10/21/chartex" xmlns:cx3="http://schemas.microsoft.com/office/drawing/2016/5/9/chartex" xmlns:cx4="http://schemas.microsoft.com/office/drawing/2016/5/10/chartex" xmlns:cx5="http://schemas.microsoft.com/office/drawing/2016/5/11/chartex" xmlns:cx6="http://schemas.microsoft.com/office/drawing/2016/5/12/chartex" xmlns:cx7="http://schemas.microsoft.com/office/drawing/2016/5/13/chartex" xmlns:cx8="http://schemas.microsoft.com/office/drawing/2016/5/14/chartex" xmlns:mc="http://schemas.openxmlformats.org/markup-compatibility/2006" xmlns:aink="http://schemas.microsoft.com/office/drawing/2016/ink" xmlns:am3d="http://schemas.microsoft.com/office/drawing/2017/model3d" xmlns:o="urn:schemas-microsoft-com:office:office" xmlns:oel="http://schemas.microsoft.com/office/2019/extlst" xmlns:r="http://schemas.openxmlformats.org/officeDocument/2006/relationships" xmlns:m="http://schemas.openxmlformats.org/officeDocument/2006/math" xmlns:v="urn:schemas-microsoft-com:vml" xmlns:wp14="http://schemas.microsoft.com/office/word/2010/wordprocessingDrawing" xmlns:wp="http://schemas.openxmlformats.org/drawingml/2006/wordprocessingDrawing" xmlns:w10="urn:schemas-microsoft-com:office:word" xmlns:w="http://schemas.openxmlformats.org/wordprocessingml/2006/main" xmlns:w14="http://schemas.microsoft.com/office/word/2010/wordml" xmlns:w15="http://schemas.microsoft.com/office/word/2012/wordml" xmlns:w16cex="http://schemas.microsoft.com/office/word/2018/wordml/cex" xmlns:w16cid="http://schemas.microsoft.com/office/word/2016/wordml/cid" xmlns:w16="http://schemas.microsoft.com/office/word/2018/wordml" xmlns:w16sdtdh="http://schemas.microsoft.com/office/word/2020/wordml/sdtdatahash" xmlns:w16se="http://schemas.microsoft.com/office/word/2015/wordml/symex" xmlns:wpg="http://schemas.microsoft.com/office/word/2010/wordprocessingGroup" xmlns:wpi="http://schemas.microsoft.com/office/word/2010/wordprocessingInk" xmlns:wne="http://schemas.microsoft.com/office/word/2006/wordml" xmlns:wps="http://schemas.microsoft.com/office/word/2010/wordprocessingShape" mc:Ignorable="w14 w15 w16se w16cid w16 w16cex w16sdtdh wp14">
+  <w15:person w15:author="VÍCTOR MORENO RÓDENAS">
+    <w15:presenceInfo w15:providerId="None" w15:userId="VÍCTOR MORENO RÓDENAS"/>
+  </w15:person>
+</w15:people>
 </file>
 
 <file path=word/styles.xml><?xml version="1.0" encoding="utf-8"?>
@@ -1595,6 +1676,82 @@
       <w:contextualSpacing/>
     </w:pPr>
   </w:style>
+  <w:style w:type="paragraph" w:styleId="Revisin">
+    <w:name w:val="Revision"/>
+    <w:hidden/>
+    <w:uiPriority w:val="99"/>
+    <w:semiHidden/>
+    <w:rsid w:val="003658E6"/>
+    <w:pPr>
+      <w:spacing w:after="0" w:line="240" w:lineRule="auto"/>
+    </w:pPr>
+  </w:style>
+  <w:style w:type="character" w:styleId="Refdecomentario">
+    <w:name w:val="annotation reference"/>
+    <w:basedOn w:val="Fuentedeprrafopredeter"/>
+    <w:uiPriority w:val="99"/>
+    <w:semiHidden/>
+    <w:unhideWhenUsed/>
+    <w:rsid w:val="003658E6"/>
+    <w:rPr>
+      <w:sz w:val="16"/>
+      <w:szCs w:val="16"/>
+    </w:rPr>
+  </w:style>
+  <w:style w:type="paragraph" w:styleId="Textocomentario">
+    <w:name w:val="annotation text"/>
+    <w:basedOn w:val="Normal"/>
+    <w:link w:val="TextocomentarioCar"/>
+    <w:uiPriority w:val="99"/>
+    <w:unhideWhenUsed/>
+    <w:rsid w:val="003658E6"/>
+    <w:pPr>
+      <w:spacing w:line="240" w:lineRule="auto"/>
+    </w:pPr>
+    <w:rPr>
+      <w:sz w:val="20"/>
+      <w:szCs w:val="20"/>
+    </w:rPr>
+  </w:style>
+  <w:style w:type="character" w:customStyle="1" w:styleId="TextocomentarioCar">
+    <w:name w:val="Texto comentario Car"/>
+    <w:basedOn w:val="Fuentedeprrafopredeter"/>
+    <w:link w:val="Textocomentario"/>
+    <w:uiPriority w:val="99"/>
+    <w:rsid w:val="003658E6"/>
+    <w:rPr>
+      <w:sz w:val="20"/>
+      <w:szCs w:val="20"/>
+    </w:rPr>
+  </w:style>
+  <w:style w:type="paragraph" w:styleId="Asuntodelcomentario">
+    <w:name w:val="annotation subject"/>
+    <w:basedOn w:val="Textocomentario"/>
+    <w:next w:val="Textocomentario"/>
+    <w:link w:val="AsuntodelcomentarioCar"/>
+    <w:uiPriority w:val="99"/>
+    <w:semiHidden/>
+    <w:unhideWhenUsed/>
+    <w:rsid w:val="003658E6"/>
+    <w:rPr>
+      <w:b/>
+      <w:bCs/>
+    </w:rPr>
+  </w:style>
+  <w:style w:type="character" w:customStyle="1" w:styleId="AsuntodelcomentarioCar">
+    <w:name w:val="Asunto del comentario Car"/>
+    <w:basedOn w:val="TextocomentarioCar"/>
+    <w:link w:val="Asuntodelcomentario"/>
+    <w:uiPriority w:val="99"/>
+    <w:semiHidden/>
+    <w:rsid w:val="003658E6"/>
+    <w:rPr>
+      <w:b/>
+      <w:bCs/>
+      <w:sz w:val="20"/>
+      <w:szCs w:val="20"/>
+    </w:rPr>
+  </w:style>
 </w:styles>
 </file>
 
@@ -1891,4 +2048,16 @@
     </a:ext>
   </a:extLst>
 </a:theme>
+</file>
+
+<file path=customXml/item1.xml><?xml version="1.0" encoding="utf-8"?>
+<b:Sources xmlns:b="http://schemas.openxmlformats.org/officeDocument/2006/bibliography" xmlns="http://schemas.openxmlformats.org/officeDocument/2006/bibliography" SelectedStyle="\APASixthEditionOfficeOnline.xsl" StyleName="APA" Version="6"/>
+</file>
+
+<file path=customXml/itemProps1.xml><?xml version="1.0" encoding="utf-8"?>
+<ds:datastoreItem xmlns:ds="http://schemas.openxmlformats.org/officeDocument/2006/customXml" ds:itemID="{9FE0D5E5-25A1-46A1-B893-F794816FA945}">
+  <ds:schemaRefs>
+    <ds:schemaRef ds:uri="http://schemas.openxmlformats.org/officeDocument/2006/bibliography"/>
+  </ds:schemaRefs>
+</ds:datastoreItem>
 </file>
</xml_diff>

<commit_message>
Entrega Final Practica 4
</commit_message>
<xml_diff>
--- a/Guia de estilos.docx
+++ b/Guia de estilos.docx
@@ -169,7 +169,6 @@
       <w:pPr>
         <w:jc w:val="both"/>
         <w:rPr>
-          <w:ins w:id="0" w:author="VÍCTOR MORENO RÓDENAS" w:date="2022-11-03T18:58:00Z"/>
           <w:sz w:val="24"/>
           <w:szCs w:val="24"/>
         </w:rPr>
@@ -265,59 +264,233 @@
       <w:pPr>
         <w:jc w:val="both"/>
         <w:rPr>
-          <w:ins w:id="1" w:author="VÍCTOR MORENO RÓDENAS" w:date="2022-11-03T18:56:00Z"/>
-          <w:sz w:val="24"/>
-          <w:szCs w:val="24"/>
-        </w:rPr>
-      </w:pPr>
-      <w:ins w:id="2" w:author="VÍCTOR MORENO RÓDENAS" w:date="2022-11-03T18:58:00Z">
-        <w:r>
-          <w:rPr>
-            <w:b/>
-            <w:bCs/>
-            <w:sz w:val="24"/>
-            <w:szCs w:val="24"/>
-            <w:rPrChange w:id="3" w:author="VÍCTOR MORENO RÓDENAS" w:date="2022-11-03T18:59:00Z">
-              <w:rPr>
-                <w:sz w:val="24"/>
-                <w:szCs w:val="24"/>
-              </w:rPr>
-            </w:rPrChange>
-          </w:rPr>
-          <w:t xml:space="preserve">Estructura de </w:t>
+          <w:sz w:val="24"/>
+          <w:szCs w:val="24"/>
+        </w:rPr>
+      </w:pPr>
+      <w:r>
+        <w:rPr>
+          <w:b/>
+          <w:bCs/>
+          <w:sz w:val="24"/>
+          <w:szCs w:val="24"/>
+        </w:rPr>
+        <w:t xml:space="preserve">Estructura de </w:t>
+      </w:r>
+      <w:proofErr w:type="spellStart"/>
+      <w:r>
+        <w:rPr>
+          <w:b/>
+          <w:bCs/>
+          <w:sz w:val="24"/>
+          <w:szCs w:val="24"/>
+        </w:rPr>
+        <w:t>html</w:t>
+      </w:r>
+      <w:proofErr w:type="spellEnd"/>
+      <w:r>
+        <w:rPr>
+          <w:sz w:val="24"/>
+          <w:szCs w:val="24"/>
+        </w:rPr>
+        <w:t xml:space="preserve">: Seguiremos la metodología BEM. Tendremos </w:t>
+      </w:r>
+      <w:del w:id="0" w:author="VÍCTOR MORENO RÓDENAS" w:date="2022-11-25T17:08:00Z">
+        <w:r>
+          <w:rPr>
+            <w:sz w:val="24"/>
+            <w:szCs w:val="24"/>
+          </w:rPr>
+          <w:delText xml:space="preserve">un </w:delText>
+        </w:r>
+      </w:del>
+      <w:ins w:id="1" w:author="VÍCTOR MORENO RÓDENAS" w:date="2022-11-25T17:08:00Z">
+        <w:r>
+          <w:rPr>
+            <w:sz w:val="24"/>
+            <w:szCs w:val="24"/>
+          </w:rPr>
+          <w:t>dos</w:t>
+        </w:r>
+        <w:r>
+          <w:rPr>
+            <w:sz w:val="24"/>
+            <w:szCs w:val="24"/>
+          </w:rPr>
+          <w:t xml:space="preserve"> </w:t>
+        </w:r>
+      </w:ins>
+      <w:r>
+        <w:rPr>
+          <w:sz w:val="24"/>
+          <w:szCs w:val="24"/>
+        </w:rPr>
+        <w:t>fichero</w:t>
+      </w:r>
+      <w:ins w:id="2" w:author="VÍCTOR MORENO RÓDENAS" w:date="2022-11-25T17:08:00Z">
+        <w:r>
+          <w:rPr>
+            <w:sz w:val="24"/>
+            <w:szCs w:val="24"/>
+          </w:rPr>
+          <w:t>s</w:t>
+        </w:r>
+      </w:ins>
+      <w:r>
+        <w:rPr>
+          <w:sz w:val="24"/>
+          <w:szCs w:val="24"/>
+        </w:rPr>
+        <w:t xml:space="preserve"> de tipo </w:t>
+      </w:r>
+      <w:proofErr w:type="spellStart"/>
+      <w:r>
+        <w:rPr>
+          <w:sz w:val="24"/>
+          <w:szCs w:val="24"/>
+        </w:rPr>
+        <w:t>css</w:t>
+      </w:r>
+      <w:proofErr w:type="spellEnd"/>
+      <w:r>
+        <w:rPr>
+          <w:sz w:val="24"/>
+          <w:szCs w:val="24"/>
+        </w:rPr>
+        <w:t xml:space="preserve"> en el que se realizaran las estilizaciones necesarias</w:t>
+      </w:r>
+      <w:ins w:id="3" w:author="VÍCTOR MORENO RÓDENAS" w:date="2022-11-25T17:08:00Z">
+        <w:r>
+          <w:rPr>
+            <w:sz w:val="24"/>
+            <w:szCs w:val="24"/>
+          </w:rPr>
+          <w:t xml:space="preserve">, uno para pc y otro para dispositivos </w:t>
         </w:r>
         <w:proofErr w:type="spellStart"/>
         <w:r>
           <w:rPr>
-            <w:b/>
-            <w:bCs/>
-            <w:sz w:val="24"/>
-            <w:szCs w:val="24"/>
-            <w:rPrChange w:id="4" w:author="VÍCTOR MORENO RÓDENAS" w:date="2022-11-03T18:59:00Z">
-              <w:rPr>
-                <w:sz w:val="24"/>
-                <w:szCs w:val="24"/>
-              </w:rPr>
-            </w:rPrChange>
-          </w:rPr>
-          <w:t>html</w:t>
-        </w:r>
-        <w:proofErr w:type="spellEnd"/>
-        <w:r>
-          <w:rPr>
-            <w:sz w:val="24"/>
-            <w:szCs w:val="24"/>
-          </w:rPr>
-          <w:t>: Seguiremos la metodología BEM. Tend</w:t>
-        </w:r>
-      </w:ins>
-      <w:ins w:id="5" w:author="VÍCTOR MORENO RÓDENAS" w:date="2022-11-03T18:59:00Z">
-        <w:r>
-          <w:rPr>
-            <w:sz w:val="24"/>
-            <w:szCs w:val="24"/>
-          </w:rPr>
-          <w:t xml:space="preserve">remos un fichero de tipo </w:t>
+            <w:sz w:val="24"/>
+            <w:szCs w:val="24"/>
+          </w:rPr>
+          <w:t>moviles</w:t>
+        </w:r>
+      </w:ins>
+      <w:proofErr w:type="spellEnd"/>
+      <w:r>
+        <w:rPr>
+          <w:sz w:val="24"/>
+          <w:szCs w:val="24"/>
+        </w:rPr>
+        <w:t xml:space="preserve">, dividiendo por clases, para una apariencia adecuada de nuestra página. </w:t>
+      </w:r>
+    </w:p>
+    <w:p>
+      <w:pPr>
+        <w:jc w:val="both"/>
+        <w:rPr>
+          <w:sz w:val="24"/>
+          <w:szCs w:val="24"/>
+        </w:rPr>
+      </w:pPr>
+      <w:r>
+        <w:rPr>
+          <w:b/>
+          <w:bCs/>
+          <w:sz w:val="24"/>
+          <w:szCs w:val="24"/>
+        </w:rPr>
+        <w:t>Colores</w:t>
+      </w:r>
+      <w:r>
+        <w:rPr>
+          <w:sz w:val="24"/>
+          <w:szCs w:val="24"/>
+        </w:rPr>
+        <w:t>: Seguiremos un esquema de colores basados en los colores que un usuario medio puede relacionar cuando se habla de un volcán. Estos colores son tonalidades de rojo y naranja, además de grises, blancos y negros. Basado en la paleta siguiente:</w:t>
+      </w:r>
+    </w:p>
+    <w:p>
+      <w:pPr>
+        <w:jc w:val="both"/>
+        <w:rPr>
+          <w:sz w:val="24"/>
+          <w:szCs w:val="24"/>
+        </w:rPr>
+      </w:pPr>
+      <w:r>
+        <w:t>https://coolors.co/000000-fffffc-beb7a4-ff7f11-ff3f00</w:t>
+      </w:r>
+      <w:commentRangeStart w:id="4"/>
+      <w:commentRangeEnd w:id="4"/>
+      <w:r>
+        <w:rPr>
+          <w:rStyle w:val="Refdecomentario"/>
+        </w:rPr>
+        <w:commentReference w:id="4"/>
+      </w:r>
+    </w:p>
+    <w:p>
+      <w:pPr>
+        <w:jc w:val="both"/>
+        <w:rPr>
+          <w:sz w:val="24"/>
+          <w:szCs w:val="24"/>
+        </w:rPr>
+      </w:pPr>
+      <w:r>
+        <w:rPr>
+          <w:b/>
+          <w:bCs/>
+          <w:sz w:val="24"/>
+          <w:szCs w:val="24"/>
+        </w:rPr>
+        <w:t xml:space="preserve">Tipo de letra: </w:t>
+      </w:r>
+      <w:r>
+        <w:rPr>
+          <w:sz w:val="24"/>
+          <w:szCs w:val="24"/>
+        </w:rPr>
+        <w:t>Tipografía Roboto.</w:t>
+      </w:r>
+      <w:r>
+        <w:rPr>
+          <w:b/>
+          <w:bCs/>
+          <w:sz w:val="24"/>
+          <w:szCs w:val="24"/>
+        </w:rPr>
+        <w:t xml:space="preserve"> </w:t>
+      </w:r>
+      <w:r>
+        <w:rPr>
+          <w:sz w:val="24"/>
+          <w:szCs w:val="24"/>
+        </w:rPr>
+        <w:t>Letra de tamaño 1</w:t>
+      </w:r>
+      <w:r>
+        <w:rPr>
+          <w:sz w:val="24"/>
+          <w:szCs w:val="24"/>
+        </w:rPr>
+        <w:t>6</w:t>
+      </w:r>
+      <w:r>
+        <w:rPr>
+          <w:sz w:val="24"/>
+          <w:szCs w:val="24"/>
+        </w:rPr>
+        <w:t>px</w:t>
+      </w:r>
+      <w:ins w:id="5" w:author="VÍCTOR MORENO RÓDENAS" w:date="2022-11-25T17:07:00Z">
+        <w:r>
+          <w:rPr>
+            <w:sz w:val="24"/>
+            <w:szCs w:val="24"/>
+          </w:rPr>
+          <w:t xml:space="preserve"> en pc y 14px en </w:t>
         </w:r>
         <w:proofErr w:type="spellStart"/>
         <w:r>
@@ -325,153 +498,16 @@
             <w:sz w:val="24"/>
             <w:szCs w:val="24"/>
           </w:rPr>
-          <w:t>css</w:t>
-        </w:r>
-        <w:proofErr w:type="spellEnd"/>
-        <w:r>
-          <w:rPr>
-            <w:sz w:val="24"/>
-            <w:szCs w:val="24"/>
-          </w:rPr>
-          <w:t xml:space="preserve"> en el que se realizaran las estilizaciones necesarias, dividiendo por clases, para una apariencia adecuada de nuestra página. </w:t>
-        </w:r>
-      </w:ins>
-    </w:p>
-    <w:p>
-      <w:pPr>
-        <w:jc w:val="both"/>
-        <w:rPr>
-          <w:sz w:val="24"/>
-          <w:szCs w:val="24"/>
-        </w:rPr>
-      </w:pPr>
-      <w:ins w:id="6" w:author="VÍCTOR MORENO RÓDENAS" w:date="2022-11-03T18:52:00Z">
-        <w:r>
-          <w:rPr>
-            <w:b/>
-            <w:bCs/>
-            <w:sz w:val="24"/>
-            <w:szCs w:val="24"/>
-            <w:rPrChange w:id="7" w:author="VÍCTOR MORENO RÓDENAS" w:date="2022-11-03T18:53:00Z">
-              <w:rPr>
-                <w:sz w:val="24"/>
-                <w:szCs w:val="24"/>
-              </w:rPr>
-            </w:rPrChange>
-          </w:rPr>
-          <w:t>Colores</w:t>
-        </w:r>
-        <w:r>
-          <w:rPr>
-            <w:sz w:val="24"/>
-            <w:szCs w:val="24"/>
-          </w:rPr>
-          <w:t>: Seguiremos un esquema de colores basados en los colores que un usuario medio puede relacionar cuando se habla de un volcán. Estos colores son tonalidades de rojo y naranja, además de grises, blancos y negros. Basado en la paleta siguiente:</w:t>
-        </w:r>
-      </w:ins>
-    </w:p>
-    <w:p>
-      <w:pPr>
-        <w:jc w:val="both"/>
-        <w:rPr>
-          <w:sz w:val="24"/>
-          <w:szCs w:val="24"/>
-        </w:rPr>
-      </w:pPr>
-      <w:ins w:id="8" w:author="VÍCTOR MORENO RÓDENAS" w:date="2022-11-03T18:48:00Z">
-        <w:r>
-          <w:t>https://coolors.co/000000-fffffc-beb7a4-ff7f11-ff3f00</w:t>
-        </w:r>
-      </w:ins>
-      <w:commentRangeStart w:id="9"/>
-      <w:del w:id="10" w:author="VÍCTOR MORENO RÓDENAS" w:date="2022-11-03T18:48:00Z">
-        <w:r>
-          <w:fldChar w:fldCharType="begin"/>
-        </w:r>
-        <w:r>
-          <w:delInstrText>HYPERLINK "https://coolors.co/f7b267-f79d65-f4845f-f27059-f25c54"</w:delInstrText>
-        </w:r>
-        <w:r>
-          <w:fldChar w:fldCharType="separate"/>
-        </w:r>
-        <w:r>
-          <w:rPr>
-            <w:rStyle w:val="Hipervnculo"/>
-            <w:sz w:val="24"/>
-            <w:szCs w:val="24"/>
-          </w:rPr>
-          <w:delText>https://coolors.co/f7b267-f79d65-f4845f-f27059-f25c54</w:delText>
-        </w:r>
-        <w:r>
-          <w:rPr>
-            <w:rStyle w:val="Hipervnculo"/>
-            <w:sz w:val="24"/>
-            <w:szCs w:val="24"/>
-          </w:rPr>
-          <w:fldChar w:fldCharType="end"/>
-        </w:r>
-      </w:del>
-      <w:commentRangeEnd w:id="9"/>
-      <w:r>
-        <w:rPr>
-          <w:rStyle w:val="Refdecomentario"/>
-        </w:rPr>
-        <w:commentReference w:id="9"/>
-      </w:r>
-    </w:p>
-    <w:p>
-      <w:pPr>
-        <w:jc w:val="both"/>
-        <w:rPr>
-          <w:sz w:val="24"/>
-          <w:szCs w:val="24"/>
-        </w:rPr>
-      </w:pPr>
-      <w:r>
-        <w:rPr>
-          <w:b/>
-          <w:bCs/>
-          <w:sz w:val="24"/>
-          <w:szCs w:val="24"/>
-        </w:rPr>
-        <w:t xml:space="preserve">Tipo de letra: </w:t>
-      </w:r>
-      <w:r>
-        <w:rPr>
-          <w:sz w:val="24"/>
-          <w:szCs w:val="24"/>
-        </w:rPr>
-        <w:t>Tipografía Roboto.</w:t>
-      </w:r>
-      <w:r>
-        <w:rPr>
-          <w:b/>
-          <w:bCs/>
-          <w:sz w:val="24"/>
-          <w:szCs w:val="24"/>
-        </w:rPr>
-        <w:t xml:space="preserve"> </w:t>
-      </w:r>
-      <w:r>
-        <w:rPr>
-          <w:sz w:val="24"/>
-          <w:szCs w:val="24"/>
-        </w:rPr>
-        <w:t>Letra de tamaño 1</w:t>
-      </w:r>
-      <w:r>
-        <w:rPr>
-          <w:sz w:val="24"/>
-          <w:szCs w:val="24"/>
-        </w:rPr>
-        <w:t>6</w:t>
-      </w:r>
-      <w:r>
-        <w:rPr>
-          <w:sz w:val="24"/>
-          <w:szCs w:val="24"/>
-        </w:rPr>
-        <w:t xml:space="preserve">px para texto general en el que se da información. </w:t>
+          <w:t>movil</w:t>
+        </w:r>
+      </w:ins>
+      <w:proofErr w:type="spellEnd"/>
+      <w:r>
+        <w:rPr>
+          <w:sz w:val="24"/>
+          <w:szCs w:val="24"/>
+        </w:rPr>
+        <w:t xml:space="preserve"> para texto general en el que se da información. </w:t>
       </w:r>
       <w:r>
         <w:rPr>
@@ -983,7 +1019,6 @@
       <w:pPr>
         <w:jc w:val="both"/>
         <w:rPr>
-          <w:ins w:id="11" w:author="VÍCTOR MORENO RÓDENAS" w:date="2022-11-04T18:15:00Z"/>
           <w:sz w:val="24"/>
           <w:szCs w:val="24"/>
         </w:rPr>
@@ -1039,7 +1074,6 @@
       <w:pPr>
         <w:jc w:val="both"/>
         <w:rPr>
-          <w:ins w:id="12" w:author="VÍCTOR MORENO RÓDENAS" w:date="2022-11-04T18:15:00Z"/>
           <w:b/>
           <w:bCs/>
           <w:color w:val="002060"/>
@@ -1047,7 +1081,642 @@
           <w:szCs w:val="32"/>
         </w:rPr>
       </w:pPr>
-      <w:ins w:id="13" w:author="VÍCTOR MORENO RÓDENAS" w:date="2022-11-04T18:15:00Z">
+      <w:r>
+        <w:rPr>
+          <w:b/>
+          <w:bCs/>
+          <w:color w:val="002060"/>
+          <w:sz w:val="32"/>
+          <w:szCs w:val="32"/>
+        </w:rPr>
+        <w:lastRenderedPageBreak/>
+        <w:t>Modificaciones en el Entregable 2:</w:t>
+      </w:r>
+    </w:p>
+    <w:p>
+      <w:pPr>
+        <w:jc w:val="both"/>
+        <w:rPr>
+          <w:rStyle w:val="cf01"/>
+          <w:rFonts w:asciiTheme="minorHAnsi" w:hAnsiTheme="minorHAnsi" w:cstheme="minorHAnsi"/>
+          <w:sz w:val="24"/>
+          <w:szCs w:val="24"/>
+        </w:rPr>
+      </w:pPr>
+      <w:r>
+        <w:rPr>
+          <w:rStyle w:val="cf01"/>
+          <w:rFonts w:asciiTheme="minorHAnsi" w:hAnsiTheme="minorHAnsi" w:cstheme="minorHAnsi"/>
+          <w:sz w:val="24"/>
+          <w:szCs w:val="24"/>
+        </w:rPr>
+        <w:t>Cambiada la paleta de colores. Debido a un problema de legibilidad en la opción anterior. Además de parecerme estéticamente más adecuada. Esta paleta mantiene la idea original de hacer referencia a los colores volcánicos.</w:t>
+      </w:r>
+    </w:p>
+    <w:p>
+      <w:pPr>
+        <w:jc w:val="both"/>
+        <w:rPr>
+          <w:sz w:val="24"/>
+          <w:szCs w:val="24"/>
+        </w:rPr>
+      </w:pPr>
+      <w:r>
+        <w:rPr>
+          <w:rStyle w:val="cf01"/>
+          <w:rFonts w:asciiTheme="minorHAnsi" w:hAnsiTheme="minorHAnsi" w:cstheme="minorHAnsi"/>
+          <w:sz w:val="24"/>
+          <w:szCs w:val="24"/>
+        </w:rPr>
+        <w:t>Hemos</w:t>
+      </w:r>
+      <w:r>
+        <w:rPr>
+          <w:sz w:val="24"/>
+          <w:szCs w:val="24"/>
+        </w:rPr>
+        <w:t xml:space="preserve"> </w:t>
+      </w:r>
+      <w:r>
+        <w:rPr>
+          <w:sz w:val="24"/>
+          <w:szCs w:val="24"/>
+        </w:rPr>
+        <w:t xml:space="preserve">implementado la metodología BEM, creando una clase para cada uno de los tipos de elementos que podemos encontrar en el </w:t>
+      </w:r>
+      <w:proofErr w:type="spellStart"/>
+      <w:r>
+        <w:rPr>
+          <w:sz w:val="24"/>
+          <w:szCs w:val="24"/>
+        </w:rPr>
+        <w:t>html</w:t>
+      </w:r>
+      <w:proofErr w:type="spellEnd"/>
+      <w:r>
+        <w:rPr>
+          <w:sz w:val="24"/>
+          <w:szCs w:val="24"/>
+        </w:rPr>
+        <w:t xml:space="preserve">. Para más adelante poder modificar o estilizar filtrando por estos nombres de clase en un fichero </w:t>
+      </w:r>
+      <w:proofErr w:type="spellStart"/>
+      <w:r>
+        <w:rPr>
+          <w:sz w:val="24"/>
+          <w:szCs w:val="24"/>
+        </w:rPr>
+        <w:t>css</w:t>
+      </w:r>
+      <w:proofErr w:type="spellEnd"/>
+      <w:r>
+        <w:rPr>
+          <w:sz w:val="24"/>
+          <w:szCs w:val="24"/>
+        </w:rPr>
+        <w:t xml:space="preserve">. </w:t>
+      </w:r>
+      <w:r>
+        <w:rPr>
+          <w:sz w:val="24"/>
+          <w:szCs w:val="24"/>
+        </w:rPr>
+        <w:t xml:space="preserve">Adjunto una imagen donde se ve mas o menos </w:t>
+      </w:r>
+      <w:r>
+        <w:rPr>
+          <w:sz w:val="24"/>
+          <w:szCs w:val="24"/>
+        </w:rPr>
+        <w:t>el estilo</w:t>
+      </w:r>
+      <w:r>
+        <w:rPr>
+          <w:sz w:val="24"/>
+          <w:szCs w:val="24"/>
+        </w:rPr>
+        <w:t xml:space="preserve"> que </w:t>
+      </w:r>
+      <w:r>
+        <w:rPr>
+          <w:sz w:val="24"/>
+          <w:szCs w:val="24"/>
+        </w:rPr>
+        <w:t>he</w:t>
+      </w:r>
+      <w:r>
+        <w:rPr>
+          <w:sz w:val="24"/>
+          <w:szCs w:val="24"/>
+        </w:rPr>
+        <w:t xml:space="preserve"> seguido</w:t>
+      </w:r>
+      <w:r>
+        <w:rPr>
+          <w:sz w:val="24"/>
+          <w:szCs w:val="24"/>
+        </w:rPr>
+        <w:t>:</w:t>
+      </w:r>
+    </w:p>
+    <w:p>
+      <w:pPr>
+        <w:jc w:val="both"/>
+        <w:rPr>
+          <w:rFonts w:cstheme="minorHAnsi"/>
+          <w:sz w:val="24"/>
+          <w:szCs w:val="24"/>
+        </w:rPr>
+      </w:pPr>
+      <w:r>
+        <w:rPr>
+          <w:rFonts w:cstheme="minorHAnsi"/>
+          <w:noProof/>
+          <w:sz w:val="24"/>
+          <w:szCs w:val="24"/>
+        </w:rPr>
+        <w:drawing>
+          <wp:inline distT="0" distB="0" distL="0" distR="0" wp14:anchorId="50120B9B" wp14:editId="1898CE6A">
+            <wp:extent cx="3515216" cy="1657581"/>
+            <wp:effectExtent l="19050" t="19050" r="28575" b="19050"/>
+            <wp:docPr id="3" name="Imagen 3" descr="Texto&#10;&#10;Descripción generada automáticamente"/>
+            <wp:cNvGraphicFramePr>
+              <a:graphicFrameLocks xmlns:a="http://schemas.openxmlformats.org/drawingml/2006/main" noChangeAspect="1"/>
+            </wp:cNvGraphicFramePr>
+            <a:graphic xmlns:a="http://schemas.openxmlformats.org/drawingml/2006/main">
+              <a:graphicData uri="http://schemas.openxmlformats.org/drawingml/2006/picture">
+                <pic:pic xmlns:pic="http://schemas.openxmlformats.org/drawingml/2006/picture">
+                  <pic:nvPicPr>
+                    <pic:cNvPr id="3" name="Imagen 3" descr="Texto&#10;&#10;Descripción generada automáticamente"/>
+                    <pic:cNvPicPr/>
+                  </pic:nvPicPr>
+                  <pic:blipFill>
+                    <a:blip r:embed="rId12"/>
+                    <a:stretch>
+                      <a:fillRect/>
+                    </a:stretch>
+                  </pic:blipFill>
+                  <pic:spPr>
+                    <a:xfrm>
+                      <a:off x="0" y="0"/>
+                      <a:ext cx="3515216" cy="1657581"/>
+                    </a:xfrm>
+                    <a:prstGeom prst="rect">
+                      <a:avLst/>
+                    </a:prstGeom>
+                    <a:ln>
+                      <a:solidFill>
+                        <a:schemeClr val="tx1"/>
+                      </a:solidFill>
+                    </a:ln>
+                  </pic:spPr>
+                </pic:pic>
+              </a:graphicData>
+            </a:graphic>
+          </wp:inline>
+        </w:drawing>
+      </w:r>
+    </w:p>
+    <w:p>
+      <w:pPr>
+        <w:jc w:val="both"/>
+        <w:rPr>
+          <w:b/>
+          <w:bCs/>
+          <w:color w:val="002060"/>
+          <w:sz w:val="32"/>
+          <w:szCs w:val="32"/>
+        </w:rPr>
+      </w:pPr>
+      <w:r>
+        <w:rPr>
+          <w:b/>
+          <w:bCs/>
+          <w:color w:val="002060"/>
+          <w:sz w:val="32"/>
+          <w:szCs w:val="32"/>
+        </w:rPr>
+        <w:t xml:space="preserve">Modificaciones en el Entregable </w:t>
+      </w:r>
+      <w:r>
+        <w:rPr>
+          <w:b/>
+          <w:bCs/>
+          <w:color w:val="002060"/>
+          <w:sz w:val="32"/>
+          <w:szCs w:val="32"/>
+        </w:rPr>
+        <w:t>3</w:t>
+      </w:r>
+      <w:r>
+        <w:rPr>
+          <w:b/>
+          <w:bCs/>
+          <w:color w:val="002060"/>
+          <w:sz w:val="32"/>
+          <w:szCs w:val="32"/>
+        </w:rPr>
+        <w:t>:</w:t>
+      </w:r>
+    </w:p>
+    <w:p>
+      <w:pPr>
+        <w:jc w:val="both"/>
+        <w:rPr>
+          <w:rFonts w:cstheme="minorHAnsi"/>
+          <w:sz w:val="24"/>
+          <w:szCs w:val="24"/>
+        </w:rPr>
+      </w:pPr>
+      <w:r>
+        <w:rPr>
+          <w:rFonts w:cstheme="minorHAnsi"/>
+          <w:sz w:val="24"/>
+          <w:szCs w:val="24"/>
+        </w:rPr>
+        <w:t xml:space="preserve">Primero hemos añadido el tipo de </w:t>
+      </w:r>
+      <w:proofErr w:type="spellStart"/>
+      <w:r>
+        <w:rPr>
+          <w:rFonts w:cstheme="minorHAnsi"/>
+          <w:sz w:val="24"/>
+          <w:szCs w:val="24"/>
+        </w:rPr>
+        <w:t>display</w:t>
+      </w:r>
+      <w:proofErr w:type="spellEnd"/>
+      <w:r>
+        <w:rPr>
+          <w:rFonts w:cstheme="minorHAnsi"/>
+          <w:sz w:val="24"/>
+          <w:szCs w:val="24"/>
+        </w:rPr>
+        <w:t xml:space="preserve"> </w:t>
+      </w:r>
+      <w:proofErr w:type="spellStart"/>
+      <w:r>
+        <w:rPr>
+          <w:rFonts w:cstheme="minorHAnsi"/>
+          <w:sz w:val="24"/>
+          <w:szCs w:val="24"/>
+        </w:rPr>
+        <w:t>flex</w:t>
+      </w:r>
+      <w:proofErr w:type="spellEnd"/>
+      <w:r>
+        <w:rPr>
+          <w:rFonts w:cstheme="minorHAnsi"/>
+          <w:sz w:val="24"/>
+          <w:szCs w:val="24"/>
+        </w:rPr>
+        <w:t xml:space="preserve"> en el contenedor de </w:t>
+      </w:r>
+      <w:proofErr w:type="spellStart"/>
+      <w:r>
+        <w:rPr>
+          <w:rFonts w:cstheme="minorHAnsi"/>
+          <w:sz w:val="24"/>
+          <w:szCs w:val="24"/>
+        </w:rPr>
+        <w:t>EnvioMensaje</w:t>
+      </w:r>
+      <w:proofErr w:type="spellEnd"/>
+      <w:r>
+        <w:rPr>
+          <w:rFonts w:cstheme="minorHAnsi"/>
+          <w:sz w:val="24"/>
+          <w:szCs w:val="24"/>
+        </w:rPr>
+        <w:t>. Hemos importado una imagen en el contendedor para hacer la vista más agradable.  Para finalizar he comprobado su correcto funcionamiento a la hora de encoger o agrandar la página.</w:t>
+      </w:r>
+    </w:p>
+    <w:p>
+      <w:pPr>
+        <w:jc w:val="both"/>
+        <w:rPr>
+          <w:rFonts w:cstheme="minorHAnsi"/>
+          <w:sz w:val="24"/>
+          <w:szCs w:val="24"/>
+        </w:rPr>
+      </w:pPr>
+      <w:r>
+        <w:rPr>
+          <w:rFonts w:cstheme="minorHAnsi"/>
+          <w:sz w:val="24"/>
+          <w:szCs w:val="24"/>
+        </w:rPr>
+        <w:t xml:space="preserve">Hemos hecho más vistoso el botón de envió de mensajes, además de añadir uno que nos devuelva a la página principal. </w:t>
+      </w:r>
+      <w:r>
+        <w:rPr>
+          <w:rFonts w:cstheme="minorHAnsi"/>
+          <w:sz w:val="24"/>
+          <w:szCs w:val="24"/>
+        </w:rPr>
+        <w:t>Para finalizar</w:t>
+      </w:r>
+      <w:r>
+        <w:rPr>
+          <w:rFonts w:cstheme="minorHAnsi"/>
+          <w:sz w:val="24"/>
+          <w:szCs w:val="24"/>
+        </w:rPr>
+        <w:t xml:space="preserve"> hemos hecho que la barra de navegación se mantenga en el </w:t>
+      </w:r>
+      <w:proofErr w:type="spellStart"/>
+      <w:r>
+        <w:rPr>
+          <w:rFonts w:cstheme="minorHAnsi"/>
+          <w:sz w:val="24"/>
+          <w:szCs w:val="24"/>
+        </w:rPr>
+        <w:t>html</w:t>
+      </w:r>
+      <w:proofErr w:type="spellEnd"/>
+      <w:r>
+        <w:rPr>
+          <w:rFonts w:cstheme="minorHAnsi"/>
+          <w:sz w:val="24"/>
+          <w:szCs w:val="24"/>
+        </w:rPr>
+        <w:t xml:space="preserve"> de envió de mensajes. </w:t>
+      </w:r>
+    </w:p>
+    <w:p>
+      <w:pPr>
+        <w:jc w:val="both"/>
+        <w:rPr>
+          <w:rFonts w:cstheme="minorHAnsi"/>
+          <w:sz w:val="24"/>
+          <w:szCs w:val="24"/>
+        </w:rPr>
+      </w:pPr>
+      <w:r>
+        <w:rPr>
+          <w:rFonts w:cstheme="minorHAnsi"/>
+          <w:sz w:val="24"/>
+          <w:szCs w:val="24"/>
+        </w:rPr>
+        <w:t xml:space="preserve">Hemos agregado la posición </w:t>
+      </w:r>
+      <w:proofErr w:type="spellStart"/>
+      <w:r>
+        <w:rPr>
+          <w:rFonts w:cstheme="minorHAnsi"/>
+          <w:sz w:val="24"/>
+          <w:szCs w:val="24"/>
+        </w:rPr>
+        <w:t>sticky</w:t>
+      </w:r>
+      <w:proofErr w:type="spellEnd"/>
+      <w:r>
+        <w:rPr>
+          <w:rFonts w:cstheme="minorHAnsi"/>
+          <w:sz w:val="24"/>
+          <w:szCs w:val="24"/>
+        </w:rPr>
+        <w:t xml:space="preserve"> dentro de la barra de navegación para que este visible para el usuario en todo momento. Además le hemos añadido un z-</w:t>
+      </w:r>
+      <w:proofErr w:type="spellStart"/>
+      <w:r>
+        <w:rPr>
+          <w:rFonts w:cstheme="minorHAnsi"/>
+          <w:sz w:val="24"/>
+          <w:szCs w:val="24"/>
+        </w:rPr>
+        <w:t>index</w:t>
+      </w:r>
+      <w:proofErr w:type="spellEnd"/>
+      <w:r>
+        <w:rPr>
+          <w:rFonts w:cstheme="minorHAnsi"/>
+          <w:sz w:val="24"/>
+          <w:szCs w:val="24"/>
+        </w:rPr>
+        <w:t xml:space="preserve"> de 1 para que quede por “delante” del resto de elementos de la página:</w:t>
+      </w:r>
+    </w:p>
+    <w:p>
+      <w:pPr>
+        <w:jc w:val="both"/>
+        <w:rPr>
+          <w:rFonts w:cstheme="minorHAnsi"/>
+          <w:sz w:val="24"/>
+          <w:szCs w:val="24"/>
+        </w:rPr>
+      </w:pPr>
+      <w:r>
+        <w:rPr>
+          <w:rFonts w:cstheme="minorHAnsi"/>
+          <w:noProof/>
+          <w:sz w:val="24"/>
+          <w:szCs w:val="24"/>
+        </w:rPr>
+        <w:drawing>
+          <wp:inline distT="0" distB="0" distL="0" distR="0" wp14:anchorId="61AE9553" wp14:editId="41B5CC57">
+            <wp:extent cx="2495898" cy="1333686"/>
+            <wp:effectExtent l="19050" t="19050" r="19050" b="19050"/>
+            <wp:docPr id="4" name="Imagen 4" descr="Texto&#10;&#10;Descripción generada automáticamente"/>
+            <wp:cNvGraphicFramePr>
+              <a:graphicFrameLocks xmlns:a="http://schemas.openxmlformats.org/drawingml/2006/main" noChangeAspect="1"/>
+            </wp:cNvGraphicFramePr>
+            <a:graphic xmlns:a="http://schemas.openxmlformats.org/drawingml/2006/main">
+              <a:graphicData uri="http://schemas.openxmlformats.org/drawingml/2006/picture">
+                <pic:pic xmlns:pic="http://schemas.openxmlformats.org/drawingml/2006/picture">
+                  <pic:nvPicPr>
+                    <pic:cNvPr id="4" name="Imagen 4" descr="Texto&#10;&#10;Descripción generada automáticamente"/>
+                    <pic:cNvPicPr/>
+                  </pic:nvPicPr>
+                  <pic:blipFill>
+                    <a:blip r:embed="rId13"/>
+                    <a:stretch>
+                      <a:fillRect/>
+                    </a:stretch>
+                  </pic:blipFill>
+                  <pic:spPr>
+                    <a:xfrm>
+                      <a:off x="0" y="0"/>
+                      <a:ext cx="2495898" cy="1333686"/>
+                    </a:xfrm>
+                    <a:prstGeom prst="rect">
+                      <a:avLst/>
+                    </a:prstGeom>
+                    <a:ln>
+                      <a:solidFill>
+                        <a:schemeClr val="tx1"/>
+                      </a:solidFill>
+                    </a:ln>
+                  </pic:spPr>
+                </pic:pic>
+              </a:graphicData>
+            </a:graphic>
+          </wp:inline>
+        </w:drawing>
+      </w:r>
+    </w:p>
+    <w:p>
+      <w:pPr>
+        <w:jc w:val="both"/>
+        <w:rPr>
+          <w:rFonts w:cstheme="minorHAnsi"/>
+          <w:sz w:val="24"/>
+          <w:szCs w:val="24"/>
+        </w:rPr>
+      </w:pPr>
+      <w:r>
+        <w:rPr>
+          <w:rFonts w:cstheme="minorHAnsi"/>
+          <w:sz w:val="24"/>
+          <w:szCs w:val="24"/>
+        </w:rPr>
+        <w:t xml:space="preserve">Las posiciones relativas y absolutas ya estaban correctamente implementadas en la parte del menú en acordeón. En los propios contenedores y en el elemento “+” y “-“ del menú respectivamente. </w:t>
+      </w:r>
+    </w:p>
+    <w:p>
+      <w:pPr>
+        <w:jc w:val="both"/>
+        <w:rPr>
+          <w:rFonts w:cstheme="minorHAnsi"/>
+          <w:sz w:val="24"/>
+          <w:szCs w:val="24"/>
+        </w:rPr>
+      </w:pPr>
+      <w:r>
+        <w:rPr>
+          <w:rFonts w:cstheme="minorHAnsi"/>
+          <w:sz w:val="24"/>
+          <w:szCs w:val="24"/>
+        </w:rPr>
+        <w:lastRenderedPageBreak/>
+        <w:t xml:space="preserve">Hemos añadido el tipo de </w:t>
+      </w:r>
+      <w:proofErr w:type="spellStart"/>
+      <w:r>
+        <w:rPr>
+          <w:rFonts w:cstheme="minorHAnsi"/>
+          <w:sz w:val="24"/>
+          <w:szCs w:val="24"/>
+        </w:rPr>
+        <w:t>display</w:t>
+      </w:r>
+      <w:proofErr w:type="spellEnd"/>
+      <w:r>
+        <w:rPr>
+          <w:rFonts w:cstheme="minorHAnsi"/>
+          <w:sz w:val="24"/>
+          <w:szCs w:val="24"/>
+        </w:rPr>
+        <w:t xml:space="preserve"> </w:t>
+      </w:r>
+      <w:proofErr w:type="spellStart"/>
+      <w:r>
+        <w:rPr>
+          <w:rFonts w:cstheme="minorHAnsi"/>
+          <w:sz w:val="24"/>
+          <w:szCs w:val="24"/>
+        </w:rPr>
+        <w:t>flex</w:t>
+      </w:r>
+      <w:proofErr w:type="spellEnd"/>
+      <w:r>
+        <w:rPr>
+          <w:rFonts w:cstheme="minorHAnsi"/>
+          <w:sz w:val="24"/>
+          <w:szCs w:val="24"/>
+        </w:rPr>
+        <w:t xml:space="preserve"> en cada uno de los contenidos dentro de un apartado en el menú acordeón. Este contenido viene en forma de dos elementos: un texto y una imagen. Añadiendo la propiedad </w:t>
+      </w:r>
+      <w:proofErr w:type="spellStart"/>
+      <w:r>
+        <w:rPr>
+          <w:rFonts w:cstheme="minorHAnsi"/>
+          <w:sz w:val="24"/>
+          <w:szCs w:val="24"/>
+        </w:rPr>
+        <w:t>flex</w:t>
+      </w:r>
+      <w:proofErr w:type="spellEnd"/>
+      <w:r>
+        <w:rPr>
+          <w:rFonts w:cstheme="minorHAnsi"/>
+          <w:sz w:val="24"/>
+          <w:szCs w:val="24"/>
+        </w:rPr>
+        <w:t xml:space="preserve"> nos aseguramos de la correcta visualización a la hora de agrandar o empequeñecer la página:</w:t>
+      </w:r>
+    </w:p>
+    <w:p>
+      <w:pPr>
+        <w:jc w:val="both"/>
+        <w:rPr>
+          <w:rFonts w:cstheme="minorHAnsi"/>
+          <w:sz w:val="24"/>
+          <w:szCs w:val="24"/>
+        </w:rPr>
+      </w:pPr>
+      <w:r>
+        <w:rPr>
+          <w:rFonts w:cstheme="minorHAnsi"/>
+          <w:noProof/>
+          <w:sz w:val="24"/>
+          <w:szCs w:val="24"/>
+        </w:rPr>
+        <w:drawing>
+          <wp:inline distT="0" distB="0" distL="0" distR="0" wp14:anchorId="16C7777C" wp14:editId="740C37E0">
+            <wp:extent cx="2086266" cy="3648584"/>
+            <wp:effectExtent l="19050" t="19050" r="28575" b="28575"/>
+            <wp:docPr id="5" name="Imagen 5" descr="Texto&#10;&#10;Descripción generada automáticamente"/>
+            <wp:cNvGraphicFramePr>
+              <a:graphicFrameLocks xmlns:a="http://schemas.openxmlformats.org/drawingml/2006/main" noChangeAspect="1"/>
+            </wp:cNvGraphicFramePr>
+            <a:graphic xmlns:a="http://schemas.openxmlformats.org/drawingml/2006/main">
+              <a:graphicData uri="http://schemas.openxmlformats.org/drawingml/2006/picture">
+                <pic:pic xmlns:pic="http://schemas.openxmlformats.org/drawingml/2006/picture">
+                  <pic:nvPicPr>
+                    <pic:cNvPr id="5" name="Imagen 5" descr="Texto&#10;&#10;Descripción generada automáticamente"/>
+                    <pic:cNvPicPr/>
+                  </pic:nvPicPr>
+                  <pic:blipFill>
+                    <a:blip r:embed="rId14"/>
+                    <a:stretch>
+                      <a:fillRect/>
+                    </a:stretch>
+                  </pic:blipFill>
+                  <pic:spPr>
+                    <a:xfrm>
+                      <a:off x="0" y="0"/>
+                      <a:ext cx="2086266" cy="3648584"/>
+                    </a:xfrm>
+                    <a:prstGeom prst="rect">
+                      <a:avLst/>
+                    </a:prstGeom>
+                    <a:ln>
+                      <a:solidFill>
+                        <a:schemeClr val="tx1"/>
+                      </a:solidFill>
+                    </a:ln>
+                  </pic:spPr>
+                </pic:pic>
+              </a:graphicData>
+            </a:graphic>
+          </wp:inline>
+        </w:drawing>
+      </w:r>
+    </w:p>
+    <w:p>
+      <w:pPr>
+        <w:jc w:val="both"/>
+        <w:rPr>
+          <w:ins w:id="6" w:author="VÍCTOR MORENO RÓDENAS" w:date="2022-11-04T18:25:00Z"/>
+          <w:b/>
+          <w:bCs/>
+          <w:color w:val="002060"/>
+          <w:sz w:val="32"/>
+          <w:szCs w:val="32"/>
+        </w:rPr>
+      </w:pPr>
+      <w:ins w:id="7" w:author="VÍCTOR MORENO RÓDENAS" w:date="2022-11-04T18:25:00Z">
         <w:r>
           <w:rPr>
             <w:b/>
@@ -1056,235 +1725,104 @@
             <w:sz w:val="32"/>
             <w:szCs w:val="32"/>
           </w:rPr>
-          <w:lastRenderedPageBreak/>
-          <w:t>Modificaciones en el Entregable 2:</w:t>
-        </w:r>
-      </w:ins>
-    </w:p>
-    <w:p>
-      <w:pPr>
-        <w:jc w:val="both"/>
-        <w:rPr>
-          <w:ins w:id="14" w:author="VÍCTOR MORENO RÓDENAS" w:date="2022-11-04T18:19:00Z"/>
-          <w:rStyle w:val="cf01"/>
-          <w:rFonts w:asciiTheme="minorHAnsi" w:hAnsiTheme="minorHAnsi" w:cstheme="minorHAnsi"/>
-          <w:sz w:val="24"/>
-          <w:szCs w:val="24"/>
-          <w:rPrChange w:id="15" w:author="VÍCTOR MORENO RÓDENAS" w:date="2022-11-04T18:20:00Z">
-            <w:rPr>
-              <w:ins w:id="16" w:author="VÍCTOR MORENO RÓDENAS" w:date="2022-11-04T18:19:00Z"/>
-              <w:rStyle w:val="cf01"/>
-            </w:rPr>
-          </w:rPrChange>
-        </w:rPr>
-      </w:pPr>
-      <w:ins w:id="17" w:author="VÍCTOR MORENO RÓDENAS" w:date="2022-11-04T18:19:00Z">
-        <w:r>
-          <w:rPr>
-            <w:rStyle w:val="cf01"/>
-            <w:rFonts w:asciiTheme="minorHAnsi" w:hAnsiTheme="minorHAnsi" w:cstheme="minorHAnsi"/>
-            <w:sz w:val="24"/>
-            <w:szCs w:val="24"/>
-            <w:rPrChange w:id="18" w:author="VÍCTOR MORENO RÓDENAS" w:date="2022-11-04T18:20:00Z">
-              <w:rPr>
-                <w:rStyle w:val="cf01"/>
-              </w:rPr>
-            </w:rPrChange>
-          </w:rPr>
-          <w:t xml:space="preserve">Cambiada la paleta de colores. Debido a un problema de legibilidad en la opción anterior. Además de parecerme estéticamente </w:t>
-        </w:r>
-        <w:r>
-          <w:rPr>
-            <w:rStyle w:val="cf01"/>
-            <w:rFonts w:asciiTheme="minorHAnsi" w:hAnsiTheme="minorHAnsi" w:cstheme="minorHAnsi"/>
-            <w:sz w:val="24"/>
-            <w:szCs w:val="24"/>
-            <w:rPrChange w:id="19" w:author="VÍCTOR MORENO RÓDENAS" w:date="2022-11-04T18:20:00Z">
-              <w:rPr>
-                <w:rStyle w:val="cf01"/>
-              </w:rPr>
-            </w:rPrChange>
-          </w:rPr>
-          <w:t>más</w:t>
-        </w:r>
-        <w:r>
-          <w:rPr>
-            <w:rStyle w:val="cf01"/>
-            <w:rFonts w:asciiTheme="minorHAnsi" w:hAnsiTheme="minorHAnsi" w:cstheme="minorHAnsi"/>
-            <w:sz w:val="24"/>
-            <w:szCs w:val="24"/>
-            <w:rPrChange w:id="20" w:author="VÍCTOR MORENO RÓDENAS" w:date="2022-11-04T18:20:00Z">
-              <w:rPr>
-                <w:rStyle w:val="cf01"/>
-              </w:rPr>
-            </w:rPrChange>
-          </w:rPr>
-          <w:t xml:space="preserve"> adecuada. Esta paleta mantiene la idea original de hacer referencia a los colores volcánicos.</w:t>
-        </w:r>
-      </w:ins>
-    </w:p>
-    <w:p>
-      <w:pPr>
-        <w:jc w:val="both"/>
-        <w:rPr>
-          <w:ins w:id="21" w:author="VÍCTOR MORENO RÓDENAS" w:date="2022-11-04T18:22:00Z"/>
-          <w:sz w:val="24"/>
-          <w:szCs w:val="24"/>
-        </w:rPr>
-      </w:pPr>
-      <w:ins w:id="22" w:author="VÍCTOR MORENO RÓDENAS" w:date="2022-11-04T18:19:00Z">
-        <w:r>
-          <w:rPr>
-            <w:rStyle w:val="cf01"/>
-            <w:rFonts w:asciiTheme="minorHAnsi" w:hAnsiTheme="minorHAnsi" w:cstheme="minorHAnsi"/>
-            <w:sz w:val="24"/>
-            <w:szCs w:val="24"/>
-            <w:rPrChange w:id="23" w:author="VÍCTOR MORENO RÓDENAS" w:date="2022-11-04T18:20:00Z">
-              <w:rPr>
-                <w:rStyle w:val="cf01"/>
-              </w:rPr>
-            </w:rPrChange>
-          </w:rPr>
-          <w:t>Hemos</w:t>
-        </w:r>
-      </w:ins>
-      <w:ins w:id="24" w:author="VÍCTOR MORENO RÓDENAS" w:date="2022-11-04T18:20:00Z">
-        <w:r>
-          <w:rPr>
-            <w:sz w:val="24"/>
-            <w:szCs w:val="24"/>
-          </w:rPr>
-          <w:t xml:space="preserve"> </w:t>
-        </w:r>
-        <w:r>
-          <w:rPr>
-            <w:sz w:val="24"/>
-            <w:szCs w:val="24"/>
-          </w:rPr>
-          <w:t>implementado</w:t>
-        </w:r>
-        <w:r>
-          <w:rPr>
-            <w:sz w:val="24"/>
-            <w:szCs w:val="24"/>
-          </w:rPr>
-          <w:t xml:space="preserve"> la metodología BEM</w:t>
-        </w:r>
-        <w:r>
-          <w:rPr>
-            <w:sz w:val="24"/>
-            <w:szCs w:val="24"/>
-          </w:rPr>
-          <w:t xml:space="preserve">, creando una clase para cada uno de los tipos de elementos que podemos encontrar en el </w:t>
+          <w:t xml:space="preserve">Modificaciones en el Entregable </w:t>
+        </w:r>
+      </w:ins>
+      <w:ins w:id="8" w:author="VÍCTOR MORENO RÓDENAS" w:date="2022-11-25T16:26:00Z">
+        <w:r>
+          <w:rPr>
+            <w:b/>
+            <w:bCs/>
+            <w:color w:val="002060"/>
+            <w:sz w:val="32"/>
+            <w:szCs w:val="32"/>
+          </w:rPr>
+          <w:t>4</w:t>
+        </w:r>
+      </w:ins>
+      <w:ins w:id="9" w:author="VÍCTOR MORENO RÓDENAS" w:date="2022-11-04T18:25:00Z">
+        <w:r>
+          <w:rPr>
+            <w:b/>
+            <w:bCs/>
+            <w:color w:val="002060"/>
+            <w:sz w:val="32"/>
+            <w:szCs w:val="32"/>
+          </w:rPr>
+          <w:t>:</w:t>
+        </w:r>
+      </w:ins>
+    </w:p>
+    <w:p>
+      <w:pPr>
+        <w:jc w:val="both"/>
+        <w:rPr>
+          <w:ins w:id="10" w:author="VÍCTOR MORENO RÓDENAS" w:date="2022-11-25T16:57:00Z"/>
+          <w:rFonts w:cstheme="minorHAnsi"/>
+          <w:sz w:val="24"/>
+          <w:szCs w:val="24"/>
+        </w:rPr>
+      </w:pPr>
+      <w:ins w:id="11" w:author="VÍCTOR MORENO RÓDENAS" w:date="2022-11-25T16:57:00Z">
+        <w:r>
+          <w:rPr>
+            <w:rFonts w:cstheme="minorHAnsi"/>
+            <w:sz w:val="24"/>
+            <w:szCs w:val="24"/>
+          </w:rPr>
+          <w:t>En primer lugar, he añadido un “</w:t>
         </w:r>
         <w:proofErr w:type="spellStart"/>
         <w:r>
           <w:rPr>
-            <w:sz w:val="24"/>
-            <w:szCs w:val="24"/>
-          </w:rPr>
-          <w:t>html</w:t>
+            <w:rFonts w:cstheme="minorHAnsi"/>
+            <w:sz w:val="24"/>
+            <w:szCs w:val="24"/>
+          </w:rPr>
+          <w:t>boton:hover</w:t>
         </w:r>
         <w:proofErr w:type="spellEnd"/>
         <w:r>
           <w:rPr>
-            <w:sz w:val="24"/>
-            <w:szCs w:val="24"/>
-          </w:rPr>
-          <w:t xml:space="preserve">. Para </w:t>
-        </w:r>
-      </w:ins>
-      <w:ins w:id="25" w:author="VÍCTOR MORENO RÓDENAS" w:date="2022-11-04T18:21:00Z">
-        <w:r>
-          <w:rPr>
-            <w:sz w:val="24"/>
-            <w:szCs w:val="24"/>
-          </w:rPr>
-          <w:t>más</w:t>
-        </w:r>
-      </w:ins>
-      <w:ins w:id="26" w:author="VÍCTOR MORENO RÓDENAS" w:date="2022-11-04T18:20:00Z">
-        <w:r>
-          <w:rPr>
-            <w:sz w:val="24"/>
-            <w:szCs w:val="24"/>
-          </w:rPr>
-          <w:t xml:space="preserve"> adelante poder modificar o estilizar </w:t>
-        </w:r>
-      </w:ins>
-      <w:ins w:id="27" w:author="VÍCTOR MORENO RÓDENAS" w:date="2022-11-04T18:21:00Z">
-        <w:r>
-          <w:rPr>
-            <w:sz w:val="24"/>
-            <w:szCs w:val="24"/>
-          </w:rPr>
-          <w:t xml:space="preserve">filtrando por estos nombres de clase en un fichero </w:t>
+            <w:rFonts w:cstheme="minorHAnsi"/>
+            <w:sz w:val="24"/>
+            <w:szCs w:val="24"/>
+          </w:rPr>
+          <w:t xml:space="preserve">” para hacer los botones </w:t>
         </w:r>
         <w:proofErr w:type="spellStart"/>
         <w:r>
           <w:rPr>
-            <w:sz w:val="24"/>
-            <w:szCs w:val="24"/>
-          </w:rPr>
-          <w:t>css</w:t>
+            <w:rFonts w:cstheme="minorHAnsi"/>
+            <w:sz w:val="24"/>
+            <w:szCs w:val="24"/>
+          </w:rPr>
+          <w:t>interactuables</w:t>
         </w:r>
         <w:proofErr w:type="spellEnd"/>
         <w:r>
           <w:rPr>
-            <w:sz w:val="24"/>
-            <w:szCs w:val="24"/>
-          </w:rPr>
-          <w:t xml:space="preserve">. </w:t>
-        </w:r>
-      </w:ins>
-      <w:ins w:id="28" w:author="VÍCTOR MORENO RÓDENAS" w:date="2022-11-04T18:22:00Z">
-        <w:r>
-          <w:rPr>
-            <w:sz w:val="24"/>
-            <w:szCs w:val="24"/>
-          </w:rPr>
-          <w:t xml:space="preserve">Adjunto una imagen donde se ve mas o menos </w:t>
-        </w:r>
-      </w:ins>
-      <w:ins w:id="29" w:author="VÍCTOR MORENO RÓDENAS" w:date="2022-11-04T18:31:00Z">
-        <w:r>
-          <w:rPr>
-            <w:sz w:val="24"/>
-            <w:szCs w:val="24"/>
-          </w:rPr>
-          <w:t>el estilo</w:t>
-        </w:r>
-      </w:ins>
-      <w:ins w:id="30" w:author="VÍCTOR MORENO RÓDENAS" w:date="2022-11-04T18:22:00Z">
-        <w:r>
-          <w:rPr>
-            <w:sz w:val="24"/>
-            <w:szCs w:val="24"/>
-          </w:rPr>
-          <w:t xml:space="preserve"> que </w:t>
-        </w:r>
-      </w:ins>
-      <w:ins w:id="31" w:author="VÍCTOR MORENO RÓDENAS" w:date="2022-11-04T18:31:00Z">
-        <w:r>
-          <w:rPr>
-            <w:sz w:val="24"/>
-            <w:szCs w:val="24"/>
-          </w:rPr>
-          <w:t>he</w:t>
-        </w:r>
-      </w:ins>
-      <w:ins w:id="32" w:author="VÍCTOR MORENO RÓDENAS" w:date="2022-11-04T18:22:00Z">
-        <w:r>
-          <w:rPr>
-            <w:sz w:val="24"/>
-            <w:szCs w:val="24"/>
-          </w:rPr>
-          <w:t xml:space="preserve"> seguido</w:t>
-        </w:r>
-      </w:ins>
-      <w:ins w:id="33" w:author="VÍCTOR MORENO RÓDENAS" w:date="2022-11-04T18:31:00Z">
-        <w:r>
-          <w:rPr>
+            <w:rFonts w:cstheme="minorHAnsi"/>
+            <w:sz w:val="24"/>
+            <w:szCs w:val="24"/>
+          </w:rPr>
+          <w:t xml:space="preserve"> mas llamativos para el usuario cuando pa</w:t>
+        </w:r>
+      </w:ins>
+      <w:ins w:id="12" w:author="VÍCTOR MORENO RÓDENAS" w:date="2022-11-25T16:58:00Z">
+        <w:r>
+          <w:rPr>
+            <w:rFonts w:cstheme="minorHAnsi"/>
+            <w:sz w:val="24"/>
+            <w:szCs w:val="24"/>
+          </w:rPr>
+          <w:t>sa el puntero por encima</w:t>
+        </w:r>
+      </w:ins>
+      <w:ins w:id="13" w:author="VÍCTOR MORENO RÓDENAS" w:date="2022-11-25T16:57:00Z">
+        <w:r>
+          <w:rPr>
+            <w:rFonts w:cstheme="minorHAnsi"/>
             <w:sz w:val="24"/>
             <w:szCs w:val="24"/>
           </w:rPr>
@@ -1296,13 +1834,13 @@
       <w:pPr>
         <w:jc w:val="both"/>
         <w:rPr>
-          <w:ins w:id="34" w:author="VÍCTOR MORENO RÓDENAS" w:date="2022-11-04T18:24:00Z"/>
-          <w:rFonts w:cstheme="minorHAnsi"/>
-          <w:sz w:val="24"/>
-          <w:szCs w:val="24"/>
-        </w:rPr>
-      </w:pPr>
-      <w:ins w:id="35" w:author="VÍCTOR MORENO RÓDENAS" w:date="2022-11-04T18:23:00Z">
+          <w:ins w:id="14" w:author="VÍCTOR MORENO RÓDENAS" w:date="2022-11-25T17:08:00Z"/>
+          <w:rFonts w:cstheme="minorHAnsi"/>
+          <w:sz w:val="24"/>
+          <w:szCs w:val="24"/>
+        </w:rPr>
+      </w:pPr>
+      <w:ins w:id="15" w:author="VÍCTOR MORENO RÓDENAS" w:date="2022-11-25T16:57:00Z">
         <w:r>
           <w:rPr>
             <w:rFonts w:cstheme="minorHAnsi"/>
@@ -1310,10 +1848,10 @@
             <w:szCs w:val="24"/>
           </w:rPr>
           <w:drawing>
-            <wp:inline distT="0" distB="0" distL="0" distR="0" wp14:anchorId="50120B9B" wp14:editId="1898CE6A">
-              <wp:extent cx="3515216" cy="1657581"/>
-              <wp:effectExtent l="19050" t="19050" r="28575" b="19050"/>
-              <wp:docPr id="3" name="Imagen 3" descr="Texto&#10;&#10;Descripción generada automáticamente"/>
+            <wp:inline distT="0" distB="0" distL="0" distR="0" wp14:anchorId="37D8E3A7" wp14:editId="46335C5F">
+              <wp:extent cx="2152950" cy="2562583"/>
+              <wp:effectExtent l="0" t="0" r="0" b="9525"/>
+              <wp:docPr id="2" name="Imagen 2" descr="Pantalla de un video juego&#10;&#10;Descripción generada automáticamente con confianza media"/>
               <wp:cNvGraphicFramePr>
                 <a:graphicFrameLocks xmlns:a="http://schemas.openxmlformats.org/drawingml/2006/main" noChangeAspect="1"/>
               </wp:cNvGraphicFramePr>
@@ -1321,11 +1859,11 @@
                 <a:graphicData uri="http://schemas.openxmlformats.org/drawingml/2006/picture">
                   <pic:pic xmlns:pic="http://schemas.openxmlformats.org/drawingml/2006/picture">
                     <pic:nvPicPr>
-                      <pic:cNvPr id="3" name="Imagen 3" descr="Texto&#10;&#10;Descripción generada automáticamente"/>
+                      <pic:cNvPr id="2" name="Imagen 2" descr="Pantalla de un video juego&#10;&#10;Descripción generada automáticamente con confianza media"/>
                       <pic:cNvPicPr/>
                     </pic:nvPicPr>
                     <pic:blipFill>
-                      <a:blip r:embed="rId12"/>
+                      <a:blip r:embed="rId15"/>
                       <a:stretch>
                         <a:fillRect/>
                       </a:stretch>
@@ -1333,16 +1871,11 @@
                     <pic:spPr>
                       <a:xfrm>
                         <a:off x="0" y="0"/>
-                        <a:ext cx="3515216" cy="1657581"/>
+                        <a:ext cx="2152950" cy="2562583"/>
                       </a:xfrm>
                       <a:prstGeom prst="rect">
                         <a:avLst/>
                       </a:prstGeom>
-                      <a:ln>
-                        <a:solidFill>
-                          <a:schemeClr val="tx1"/>
-                        </a:solidFill>
-                      </a:ln>
                     </pic:spPr>
                   </pic:pic>
                 </a:graphicData>
@@ -1356,75 +1889,52 @@
       <w:pPr>
         <w:jc w:val="both"/>
         <w:rPr>
-          <w:ins w:id="36" w:author="VÍCTOR MORENO RÓDENAS" w:date="2022-11-04T18:25:00Z"/>
-          <w:b/>
-          <w:bCs/>
-          <w:color w:val="002060"/>
-          <w:sz w:val="32"/>
-          <w:szCs w:val="32"/>
-        </w:rPr>
-      </w:pPr>
-      <w:ins w:id="37" w:author="VÍCTOR MORENO RÓDENAS" w:date="2022-11-04T18:25:00Z">
-        <w:r>
-          <w:rPr>
-            <w:b/>
-            <w:bCs/>
-            <w:color w:val="002060"/>
-            <w:sz w:val="32"/>
-            <w:szCs w:val="32"/>
-          </w:rPr>
-          <w:t xml:space="preserve">Modificaciones en el Entregable </w:t>
-        </w:r>
-        <w:r>
-          <w:rPr>
-            <w:b/>
-            <w:bCs/>
-            <w:color w:val="002060"/>
-            <w:sz w:val="32"/>
-            <w:szCs w:val="32"/>
-          </w:rPr>
-          <w:t>3</w:t>
-        </w:r>
-        <w:r>
-          <w:rPr>
-            <w:b/>
-            <w:bCs/>
-            <w:color w:val="002060"/>
-            <w:sz w:val="32"/>
-            <w:szCs w:val="32"/>
-          </w:rPr>
-          <w:t>:</w:t>
-        </w:r>
-      </w:ins>
-    </w:p>
-    <w:p>
-      <w:pPr>
-        <w:jc w:val="both"/>
-        <w:rPr>
-          <w:ins w:id="38" w:author="VÍCTOR MORENO RÓDENAS" w:date="2022-11-04T18:35:00Z"/>
-          <w:rFonts w:cstheme="minorHAnsi"/>
-          <w:sz w:val="24"/>
-          <w:szCs w:val="24"/>
-        </w:rPr>
-      </w:pPr>
-      <w:ins w:id="39" w:author="VÍCTOR MORENO RÓDENAS" w:date="2022-11-04T18:33:00Z">
-        <w:r>
-          <w:rPr>
-            <w:rFonts w:cstheme="minorHAnsi"/>
-            <w:sz w:val="24"/>
-            <w:szCs w:val="24"/>
-          </w:rPr>
-          <w:t xml:space="preserve">Primero hemos añadido </w:t>
-        </w:r>
-      </w:ins>
-      <w:ins w:id="40" w:author="VÍCTOR MORENO RÓDENAS" w:date="2022-11-04T18:35:00Z">
-        <w:r>
-          <w:rPr>
-            <w:rFonts w:cstheme="minorHAnsi"/>
-            <w:sz w:val="24"/>
-            <w:szCs w:val="24"/>
-          </w:rPr>
-          <w:t xml:space="preserve">el tipo de </w:t>
+          <w:ins w:id="16" w:author="VÍCTOR MORENO RÓDENAS" w:date="2022-11-25T16:58:00Z"/>
+          <w:rFonts w:cstheme="minorHAnsi"/>
+          <w:sz w:val="24"/>
+          <w:szCs w:val="24"/>
+        </w:rPr>
+      </w:pPr>
+    </w:p>
+    <w:p>
+      <w:pPr>
+        <w:jc w:val="both"/>
+        <w:rPr>
+          <w:ins w:id="17" w:author="VÍCTOR MORENO RÓDENAS" w:date="2022-11-25T16:59:00Z"/>
+          <w:rFonts w:cstheme="minorHAnsi"/>
+          <w:sz w:val="24"/>
+          <w:szCs w:val="24"/>
+        </w:rPr>
+      </w:pPr>
+      <w:ins w:id="18" w:author="VÍCTOR MORENO RÓDENAS" w:date="2022-11-25T16:58:00Z">
+        <w:r>
+          <w:rPr>
+            <w:rFonts w:cstheme="minorHAnsi"/>
+            <w:sz w:val="24"/>
+            <w:szCs w:val="24"/>
+          </w:rPr>
+          <w:lastRenderedPageBreak/>
+          <w:t>También hemos añadido una nueva pestaña a la barra de navegación llamada “</w:t>
+        </w:r>
+      </w:ins>
+      <w:ins w:id="19" w:author="VÍCTOR MORENO RÓDENAS" w:date="2022-11-25T17:00:00Z">
+        <w:r>
+          <w:rPr>
+            <w:rFonts w:cstheme="minorHAnsi"/>
+            <w:sz w:val="24"/>
+            <w:szCs w:val="24"/>
+          </w:rPr>
+          <w:t>Galería</w:t>
+        </w:r>
+      </w:ins>
+      <w:ins w:id="20" w:author="VÍCTOR MORENO RÓDENAS" w:date="2022-11-25T16:58:00Z">
+        <w:r>
+          <w:rPr>
+            <w:rFonts w:cstheme="minorHAnsi"/>
+            <w:sz w:val="24"/>
+            <w:szCs w:val="24"/>
+          </w:rPr>
+          <w:t xml:space="preserve"> de Imágenes”. Esta nueva pestaña hace uso de la función </w:t>
         </w:r>
         <w:proofErr w:type="spellStart"/>
         <w:r>
@@ -1433,394 +1943,32 @@
             <w:sz w:val="24"/>
             <w:szCs w:val="24"/>
           </w:rPr>
-          <w:t>display</w:t>
-        </w:r>
-        <w:proofErr w:type="spellEnd"/>
-        <w:r>
-          <w:rPr>
-            <w:rFonts w:cstheme="minorHAnsi"/>
-            <w:sz w:val="24"/>
-            <w:szCs w:val="24"/>
-          </w:rPr>
-          <w:t xml:space="preserve"> </w:t>
-        </w:r>
-      </w:ins>
-      <w:proofErr w:type="spellStart"/>
-      <w:ins w:id="41" w:author="VÍCTOR MORENO RÓDENAS" w:date="2022-11-04T18:33:00Z">
-        <w:r>
-          <w:rPr>
-            <w:rFonts w:cstheme="minorHAnsi"/>
-            <w:sz w:val="24"/>
-            <w:szCs w:val="24"/>
-          </w:rPr>
-          <w:t>flex</w:t>
-        </w:r>
-        <w:proofErr w:type="spellEnd"/>
-        <w:r>
-          <w:rPr>
-            <w:rFonts w:cstheme="minorHAnsi"/>
-            <w:sz w:val="24"/>
-            <w:szCs w:val="24"/>
-          </w:rPr>
-          <w:t xml:space="preserve"> en el contenedor de </w:t>
-        </w:r>
-        <w:proofErr w:type="spellStart"/>
-        <w:r>
-          <w:rPr>
-            <w:rFonts w:cstheme="minorHAnsi"/>
-            <w:sz w:val="24"/>
-            <w:szCs w:val="24"/>
-          </w:rPr>
-          <w:t>EnvioMensaje</w:t>
-        </w:r>
-        <w:proofErr w:type="spellEnd"/>
-        <w:r>
-          <w:rPr>
-            <w:rFonts w:cstheme="minorHAnsi"/>
-            <w:sz w:val="24"/>
-            <w:szCs w:val="24"/>
-          </w:rPr>
-          <w:t xml:space="preserve">. </w:t>
-        </w:r>
-      </w:ins>
-      <w:ins w:id="42" w:author="VÍCTOR MORENO RÓDENAS" w:date="2022-11-04T18:35:00Z">
-        <w:r>
-          <w:rPr>
-            <w:rFonts w:cstheme="minorHAnsi"/>
-            <w:sz w:val="24"/>
-            <w:szCs w:val="24"/>
-          </w:rPr>
-          <w:t xml:space="preserve">Hemos </w:t>
-        </w:r>
-      </w:ins>
-      <w:ins w:id="43" w:author="VÍCTOR MORENO RÓDENAS" w:date="2022-11-04T18:37:00Z">
-        <w:r>
-          <w:rPr>
-            <w:rFonts w:cstheme="minorHAnsi"/>
-            <w:sz w:val="24"/>
-            <w:szCs w:val="24"/>
-          </w:rPr>
-          <w:t>importado</w:t>
-        </w:r>
-      </w:ins>
-      <w:ins w:id="44" w:author="VÍCTOR MORENO RÓDENAS" w:date="2022-11-04T18:33:00Z">
-        <w:r>
-          <w:rPr>
-            <w:rFonts w:cstheme="minorHAnsi"/>
-            <w:sz w:val="24"/>
-            <w:szCs w:val="24"/>
-          </w:rPr>
-          <w:t xml:space="preserve"> una imagen</w:t>
-        </w:r>
-      </w:ins>
-      <w:ins w:id="45" w:author="VÍCTOR MORENO RÓDENAS" w:date="2022-11-04T18:34:00Z">
-        <w:r>
-          <w:rPr>
-            <w:rFonts w:cstheme="minorHAnsi"/>
-            <w:sz w:val="24"/>
-            <w:szCs w:val="24"/>
-          </w:rPr>
-          <w:t xml:space="preserve"> </w:t>
-        </w:r>
-      </w:ins>
-      <w:ins w:id="46" w:author="VÍCTOR MORENO RÓDENAS" w:date="2022-11-04T18:35:00Z">
-        <w:r>
-          <w:rPr>
-            <w:rFonts w:cstheme="minorHAnsi"/>
-            <w:sz w:val="24"/>
-            <w:szCs w:val="24"/>
-          </w:rPr>
-          <w:t xml:space="preserve">en el contendedor </w:t>
-        </w:r>
-      </w:ins>
-      <w:ins w:id="47" w:author="VÍCTOR MORENO RÓDENAS" w:date="2022-11-04T18:34:00Z">
-        <w:r>
-          <w:rPr>
-            <w:rFonts w:cstheme="minorHAnsi"/>
-            <w:sz w:val="24"/>
-            <w:szCs w:val="24"/>
-          </w:rPr>
-          <w:t xml:space="preserve">para hacer la vista </w:t>
-        </w:r>
-      </w:ins>
-      <w:ins w:id="48" w:author="VÍCTOR MORENO RÓDENAS" w:date="2022-11-04T18:35:00Z">
-        <w:r>
-          <w:rPr>
-            <w:rFonts w:cstheme="minorHAnsi"/>
-            <w:sz w:val="24"/>
-            <w:szCs w:val="24"/>
-          </w:rPr>
-          <w:t>más</w:t>
-        </w:r>
-      </w:ins>
-      <w:ins w:id="49" w:author="VÍCTOR MORENO RÓDENAS" w:date="2022-11-04T18:34:00Z">
-        <w:r>
-          <w:rPr>
-            <w:rFonts w:cstheme="minorHAnsi"/>
-            <w:sz w:val="24"/>
-            <w:szCs w:val="24"/>
-          </w:rPr>
-          <w:t xml:space="preserve"> agradable</w:t>
-        </w:r>
-      </w:ins>
-      <w:ins w:id="50" w:author="VÍCTOR MORENO RÓDENAS" w:date="2022-11-04T18:37:00Z">
-        <w:r>
-          <w:rPr>
-            <w:rFonts w:cstheme="minorHAnsi"/>
-            <w:sz w:val="24"/>
-            <w:szCs w:val="24"/>
-          </w:rPr>
-          <w:t>.  P</w:t>
-        </w:r>
-      </w:ins>
-      <w:ins w:id="51" w:author="VÍCTOR MORENO RÓDENAS" w:date="2022-11-04T18:35:00Z">
-        <w:r>
-          <w:rPr>
-            <w:rFonts w:cstheme="minorHAnsi"/>
-            <w:sz w:val="24"/>
-            <w:szCs w:val="24"/>
-          </w:rPr>
-          <w:t>ara finalizar he c</w:t>
-        </w:r>
-      </w:ins>
-      <w:ins w:id="52" w:author="VÍCTOR MORENO RÓDENAS" w:date="2022-11-04T18:34:00Z">
-        <w:r>
-          <w:rPr>
-            <w:rFonts w:cstheme="minorHAnsi"/>
-            <w:sz w:val="24"/>
-            <w:szCs w:val="24"/>
-          </w:rPr>
-          <w:t>omprobado su</w:t>
-        </w:r>
-      </w:ins>
-      <w:ins w:id="53" w:author="VÍCTOR MORENO RÓDENAS" w:date="2022-11-04T18:35:00Z">
-        <w:r>
-          <w:rPr>
-            <w:rFonts w:cstheme="minorHAnsi"/>
-            <w:sz w:val="24"/>
-            <w:szCs w:val="24"/>
-          </w:rPr>
-          <w:t xml:space="preserve"> correcto funcionamiento </w:t>
-        </w:r>
-      </w:ins>
-      <w:ins w:id="54" w:author="VÍCTOR MORENO RÓDENAS" w:date="2022-11-04T18:34:00Z">
-        <w:r>
-          <w:rPr>
-            <w:rFonts w:cstheme="minorHAnsi"/>
-            <w:sz w:val="24"/>
-            <w:szCs w:val="24"/>
-          </w:rPr>
-          <w:t>a la hora de encoger o agrandar la página.</w:t>
-        </w:r>
-      </w:ins>
-    </w:p>
-    <w:p>
-      <w:pPr>
-        <w:jc w:val="both"/>
-        <w:rPr>
-          <w:ins w:id="55" w:author="VÍCTOR MORENO RÓDENAS" w:date="2022-11-04T18:38:00Z"/>
-          <w:rFonts w:cstheme="minorHAnsi"/>
-          <w:sz w:val="24"/>
-          <w:szCs w:val="24"/>
-        </w:rPr>
-      </w:pPr>
-      <w:ins w:id="56" w:author="VÍCTOR MORENO RÓDENAS" w:date="2022-11-04T18:37:00Z">
-        <w:r>
-          <w:rPr>
-            <w:rFonts w:cstheme="minorHAnsi"/>
-            <w:sz w:val="24"/>
-            <w:szCs w:val="24"/>
-          </w:rPr>
-          <w:t xml:space="preserve">Hemos hecho más vistoso el botón de envió de mensajes, además de añadir uno que nos devuelva a la </w:t>
-        </w:r>
-      </w:ins>
-      <w:ins w:id="57" w:author="VÍCTOR MORENO RÓDENAS" w:date="2022-11-04T18:38:00Z">
-        <w:r>
-          <w:rPr>
-            <w:rFonts w:cstheme="minorHAnsi"/>
-            <w:sz w:val="24"/>
-            <w:szCs w:val="24"/>
-          </w:rPr>
-          <w:t>página</w:t>
-        </w:r>
-      </w:ins>
-      <w:ins w:id="58" w:author="VÍCTOR MORENO RÓDENAS" w:date="2022-11-04T18:37:00Z">
-        <w:r>
-          <w:rPr>
-            <w:rFonts w:cstheme="minorHAnsi"/>
-            <w:sz w:val="24"/>
-            <w:szCs w:val="24"/>
-          </w:rPr>
-          <w:t xml:space="preserve"> principal. </w:t>
-        </w:r>
-      </w:ins>
-      <w:ins w:id="59" w:author="VÍCTOR MORENO RÓDENAS" w:date="2022-11-04T18:42:00Z">
-        <w:r>
-          <w:rPr>
-            <w:rFonts w:cstheme="minorHAnsi"/>
-            <w:sz w:val="24"/>
-            <w:szCs w:val="24"/>
-          </w:rPr>
-          <w:t>Para finalizar</w:t>
-        </w:r>
-      </w:ins>
-      <w:ins w:id="60" w:author="VÍCTOR MORENO RÓDENAS" w:date="2022-11-04T18:37:00Z">
-        <w:r>
-          <w:rPr>
-            <w:rFonts w:cstheme="minorHAnsi"/>
-            <w:sz w:val="24"/>
-            <w:szCs w:val="24"/>
-          </w:rPr>
-          <w:t xml:space="preserve"> hemos hecho que la barra de navegación </w:t>
-        </w:r>
-      </w:ins>
-      <w:ins w:id="61" w:author="VÍCTOR MORENO RÓDENAS" w:date="2022-11-04T18:38:00Z">
-        <w:r>
-          <w:rPr>
-            <w:rFonts w:cstheme="minorHAnsi"/>
-            <w:sz w:val="24"/>
-            <w:szCs w:val="24"/>
-          </w:rPr>
-          <w:t xml:space="preserve">se mantenga en el </w:t>
-        </w:r>
-        <w:proofErr w:type="spellStart"/>
-        <w:r>
-          <w:rPr>
-            <w:rFonts w:cstheme="minorHAnsi"/>
-            <w:sz w:val="24"/>
-            <w:szCs w:val="24"/>
-          </w:rPr>
-          <w:t>html</w:t>
-        </w:r>
-        <w:proofErr w:type="spellEnd"/>
-        <w:r>
-          <w:rPr>
-            <w:rFonts w:cstheme="minorHAnsi"/>
-            <w:sz w:val="24"/>
-            <w:szCs w:val="24"/>
-          </w:rPr>
-          <w:t xml:space="preserve"> de envió de mensajes. </w:t>
-        </w:r>
-      </w:ins>
-    </w:p>
-    <w:p>
-      <w:pPr>
-        <w:jc w:val="both"/>
-        <w:rPr>
-          <w:ins w:id="62" w:author="VÍCTOR MORENO RÓDENAS" w:date="2022-11-04T18:38:00Z"/>
-          <w:rFonts w:cstheme="minorHAnsi"/>
-          <w:sz w:val="24"/>
-          <w:szCs w:val="24"/>
-        </w:rPr>
-      </w:pPr>
-      <w:ins w:id="63" w:author="VÍCTOR MORENO RÓDENAS" w:date="2022-11-04T18:38:00Z">
-        <w:r>
-          <w:rPr>
-            <w:rFonts w:cstheme="minorHAnsi"/>
-            <w:sz w:val="24"/>
-            <w:szCs w:val="24"/>
-          </w:rPr>
-          <w:t xml:space="preserve">Hemos agregado la </w:t>
-        </w:r>
-      </w:ins>
-      <w:ins w:id="64" w:author="VÍCTOR MORENO RÓDENAS" w:date="2022-11-04T18:39:00Z">
-        <w:r>
-          <w:rPr>
-            <w:rFonts w:cstheme="minorHAnsi"/>
-            <w:sz w:val="24"/>
-            <w:szCs w:val="24"/>
-          </w:rPr>
-          <w:t>posición</w:t>
-        </w:r>
-      </w:ins>
-      <w:ins w:id="65" w:author="VÍCTOR MORENO RÓDENAS" w:date="2022-11-04T18:38:00Z">
-        <w:r>
-          <w:rPr>
-            <w:rFonts w:cstheme="minorHAnsi"/>
-            <w:sz w:val="24"/>
-            <w:szCs w:val="24"/>
-          </w:rPr>
-          <w:t xml:space="preserve"> </w:t>
-        </w:r>
-        <w:proofErr w:type="spellStart"/>
-        <w:r>
-          <w:rPr>
-            <w:rFonts w:cstheme="minorHAnsi"/>
-            <w:sz w:val="24"/>
-            <w:szCs w:val="24"/>
-          </w:rPr>
-          <w:t>sticky</w:t>
-        </w:r>
-        <w:proofErr w:type="spellEnd"/>
-        <w:r>
-          <w:rPr>
-            <w:rFonts w:cstheme="minorHAnsi"/>
-            <w:sz w:val="24"/>
-            <w:szCs w:val="24"/>
-          </w:rPr>
-          <w:t xml:space="preserve"> dentro de la barra de navegación para que este visible para el usuario en todo momento</w:t>
-        </w:r>
-      </w:ins>
-      <w:ins w:id="66" w:author="VÍCTOR MORENO RÓDENAS" w:date="2022-11-04T18:39:00Z">
-        <w:r>
-          <w:rPr>
-            <w:rFonts w:cstheme="minorHAnsi"/>
-            <w:sz w:val="24"/>
-            <w:szCs w:val="24"/>
-          </w:rPr>
-          <w:t>. Además le hemos añadido un z-</w:t>
-        </w:r>
-        <w:proofErr w:type="spellStart"/>
-        <w:r>
-          <w:rPr>
-            <w:rFonts w:cstheme="minorHAnsi"/>
-            <w:sz w:val="24"/>
-            <w:szCs w:val="24"/>
-          </w:rPr>
-          <w:t>index</w:t>
-        </w:r>
-        <w:proofErr w:type="spellEnd"/>
-        <w:r>
-          <w:rPr>
-            <w:rFonts w:cstheme="minorHAnsi"/>
-            <w:sz w:val="24"/>
-            <w:szCs w:val="24"/>
-          </w:rPr>
-          <w:t xml:space="preserve"> </w:t>
-        </w:r>
-      </w:ins>
-      <w:ins w:id="67" w:author="VÍCTOR MORENO RÓDENAS" w:date="2022-11-04T18:40:00Z">
-        <w:r>
-          <w:rPr>
-            <w:rFonts w:cstheme="minorHAnsi"/>
-            <w:sz w:val="24"/>
-            <w:szCs w:val="24"/>
-          </w:rPr>
-          <w:t xml:space="preserve">de </w:t>
-        </w:r>
-      </w:ins>
-      <w:ins w:id="68" w:author="VÍCTOR MORENO RÓDENAS" w:date="2022-11-04T18:39:00Z">
-        <w:r>
-          <w:rPr>
-            <w:rFonts w:cstheme="minorHAnsi"/>
-            <w:sz w:val="24"/>
-            <w:szCs w:val="24"/>
-          </w:rPr>
-          <w:t>1 para que quede por “delante” del resto de elementos de la página:</w:t>
-        </w:r>
-      </w:ins>
-    </w:p>
-    <w:p>
-      <w:pPr>
-        <w:jc w:val="both"/>
-        <w:rPr>
-          <w:ins w:id="69" w:author="VÍCTOR MORENO RÓDENAS" w:date="2022-11-04T18:42:00Z"/>
-          <w:rFonts w:cstheme="minorHAnsi"/>
-          <w:sz w:val="24"/>
-          <w:szCs w:val="24"/>
-        </w:rPr>
-      </w:pPr>
-      <w:ins w:id="70" w:author="VÍCTOR MORENO RÓDENAS" w:date="2022-11-04T18:38:00Z">
+          <w:t>grid</w:t>
+        </w:r>
+      </w:ins>
+      <w:proofErr w:type="spellEnd"/>
+      <w:ins w:id="21" w:author="VÍCTOR MORENO RÓDENAS" w:date="2022-11-25T16:59:00Z">
+        <w:r>
+          <w:rPr>
+            <w:rFonts w:cstheme="minorHAnsi"/>
+            <w:sz w:val="24"/>
+            <w:szCs w:val="24"/>
+          </w:rPr>
+          <w:t xml:space="preserve">. Personalizando el tamaño de las imágenes y la cantidad de filas y columnas, nos queda una ventana donde observar todas las imágenes sobre volcanes que tenemos en la pagina web. </w:t>
+        </w:r>
+      </w:ins>
+    </w:p>
+    <w:p>
+      <w:pPr>
+        <w:jc w:val="both"/>
+        <w:rPr>
+          <w:ins w:id="22" w:author="VÍCTOR MORENO RÓDENAS" w:date="2022-11-25T16:59:00Z"/>
+          <w:rFonts w:cstheme="minorHAnsi"/>
+          <w:sz w:val="24"/>
+          <w:szCs w:val="24"/>
+        </w:rPr>
+      </w:pPr>
+      <w:ins w:id="23" w:author="VÍCTOR MORENO RÓDENAS" w:date="2022-11-25T16:59:00Z">
         <w:r>
           <w:rPr>
             <w:rFonts w:cstheme="minorHAnsi"/>
@@ -1828,10 +1976,10 @@
             <w:szCs w:val="24"/>
           </w:rPr>
           <w:drawing>
-            <wp:inline distT="0" distB="0" distL="0" distR="0" wp14:anchorId="61AE9553" wp14:editId="41B5CC57">
-              <wp:extent cx="2495898" cy="1333686"/>
-              <wp:effectExtent l="19050" t="19050" r="19050" b="19050"/>
-              <wp:docPr id="4" name="Imagen 4" descr="Texto&#10;&#10;Descripción generada automáticamente"/>
+            <wp:inline distT="0" distB="0" distL="0" distR="0" wp14:anchorId="115B875D" wp14:editId="35708544">
+              <wp:extent cx="3476625" cy="3476625"/>
+              <wp:effectExtent l="0" t="0" r="9525" b="9525"/>
+              <wp:docPr id="6" name="Imagen 6" descr="Texto&#10;&#10;Descripción generada automáticamente"/>
               <wp:cNvGraphicFramePr>
                 <a:graphicFrameLocks xmlns:a="http://schemas.openxmlformats.org/drawingml/2006/main" noChangeAspect="1"/>
               </wp:cNvGraphicFramePr>
@@ -1839,11 +1987,11 @@
                 <a:graphicData uri="http://schemas.openxmlformats.org/drawingml/2006/picture">
                   <pic:pic xmlns:pic="http://schemas.openxmlformats.org/drawingml/2006/picture">
                     <pic:nvPicPr>
-                      <pic:cNvPr id="4" name="Imagen 4" descr="Texto&#10;&#10;Descripción generada automáticamente"/>
+                      <pic:cNvPr id="6" name="Imagen 6" descr="Texto&#10;&#10;Descripción generada automáticamente"/>
                       <pic:cNvPicPr/>
                     </pic:nvPicPr>
                     <pic:blipFill>
-                      <a:blip r:embed="rId13"/>
+                      <a:blip r:embed="rId16"/>
                       <a:stretch>
                         <a:fillRect/>
                       </a:stretch>
@@ -1851,16 +1999,11 @@
                     <pic:spPr>
                       <a:xfrm>
                         <a:off x="0" y="0"/>
-                        <a:ext cx="2495898" cy="1333686"/>
+                        <a:ext cx="3476629" cy="3476629"/>
                       </a:xfrm>
                       <a:prstGeom prst="rect">
                         <a:avLst/>
                       </a:prstGeom>
-                      <a:ln>
-                        <a:solidFill>
-                          <a:schemeClr val="tx1"/>
-                        </a:solidFill>
-                      </a:ln>
                     </pic:spPr>
                   </pic:pic>
                 </a:graphicData>
@@ -1874,122 +2017,40 @@
       <w:pPr>
         <w:jc w:val="both"/>
         <w:rPr>
-          <w:ins w:id="71" w:author="VÍCTOR MORENO RÓDENAS" w:date="2022-11-04T18:44:00Z"/>
-          <w:rFonts w:cstheme="minorHAnsi"/>
-          <w:sz w:val="24"/>
-          <w:szCs w:val="24"/>
-        </w:rPr>
-      </w:pPr>
-      <w:ins w:id="72" w:author="VÍCTOR MORENO RÓDENAS" w:date="2022-11-04T18:43:00Z">
-        <w:r>
-          <w:rPr>
-            <w:rFonts w:cstheme="minorHAnsi"/>
-            <w:sz w:val="24"/>
-            <w:szCs w:val="24"/>
-          </w:rPr>
-          <w:t>Las posiciones</w:t>
-        </w:r>
-      </w:ins>
-      <w:ins w:id="73" w:author="VÍCTOR MORENO RÓDENAS" w:date="2022-11-04T18:44:00Z">
-        <w:r>
-          <w:rPr>
-            <w:rFonts w:cstheme="minorHAnsi"/>
-            <w:sz w:val="24"/>
-            <w:szCs w:val="24"/>
-          </w:rPr>
-          <w:t xml:space="preserve"> </w:t>
-        </w:r>
-      </w:ins>
-      <w:ins w:id="74" w:author="VÍCTOR MORENO RÓDENAS" w:date="2022-11-04T18:43:00Z">
-        <w:r>
-          <w:rPr>
-            <w:rFonts w:cstheme="minorHAnsi"/>
-            <w:sz w:val="24"/>
-            <w:szCs w:val="24"/>
-          </w:rPr>
-          <w:t>relativas</w:t>
-        </w:r>
-      </w:ins>
-      <w:ins w:id="75" w:author="VÍCTOR MORENO RÓDENAS" w:date="2022-11-04T18:44:00Z">
-        <w:r>
-          <w:rPr>
-            <w:rFonts w:cstheme="minorHAnsi"/>
-            <w:sz w:val="24"/>
-            <w:szCs w:val="24"/>
-          </w:rPr>
-          <w:t xml:space="preserve"> y absolutas</w:t>
-        </w:r>
-      </w:ins>
-      <w:ins w:id="76" w:author="VÍCTOR MORENO RÓDENAS" w:date="2022-11-04T18:43:00Z">
-        <w:r>
-          <w:rPr>
-            <w:rFonts w:cstheme="minorHAnsi"/>
-            <w:sz w:val="24"/>
-            <w:szCs w:val="24"/>
-          </w:rPr>
-          <w:t xml:space="preserve"> ya estaban correctamente implementadas en la parte del menú en acordeón. En los propios contenedores </w:t>
-        </w:r>
-      </w:ins>
-      <w:ins w:id="77" w:author="VÍCTOR MORENO RÓDENAS" w:date="2022-11-04T18:44:00Z">
-        <w:r>
-          <w:rPr>
-            <w:rFonts w:cstheme="minorHAnsi"/>
-            <w:sz w:val="24"/>
-            <w:szCs w:val="24"/>
-          </w:rPr>
-          <w:t>y</w:t>
-        </w:r>
-      </w:ins>
-      <w:ins w:id="78" w:author="VÍCTOR MORENO RÓDENAS" w:date="2022-11-04T18:43:00Z">
-        <w:r>
-          <w:rPr>
-            <w:rFonts w:cstheme="minorHAnsi"/>
-            <w:sz w:val="24"/>
-            <w:szCs w:val="24"/>
-          </w:rPr>
-          <w:t xml:space="preserve"> en el elemento “+” y “-“ del menú</w:t>
-        </w:r>
-      </w:ins>
-      <w:ins w:id="79" w:author="VÍCTOR MORENO RÓDENAS" w:date="2022-11-04T18:44:00Z">
-        <w:r>
-          <w:rPr>
-            <w:rFonts w:cstheme="minorHAnsi"/>
-            <w:sz w:val="24"/>
-            <w:szCs w:val="24"/>
-          </w:rPr>
-          <w:t xml:space="preserve"> respectivamente</w:t>
-        </w:r>
-      </w:ins>
-      <w:ins w:id="80" w:author="VÍCTOR MORENO RÓDENAS" w:date="2022-11-04T18:43:00Z">
-        <w:r>
-          <w:rPr>
-            <w:rFonts w:cstheme="minorHAnsi"/>
-            <w:sz w:val="24"/>
-            <w:szCs w:val="24"/>
-          </w:rPr>
-          <w:t xml:space="preserve">. </w:t>
-        </w:r>
-      </w:ins>
-    </w:p>
-    <w:p>
-      <w:pPr>
-        <w:jc w:val="both"/>
-        <w:rPr>
-          <w:ins w:id="81" w:author="VÍCTOR MORENO RÓDENAS" w:date="2022-11-04T18:46:00Z"/>
-          <w:rFonts w:cstheme="minorHAnsi"/>
-          <w:sz w:val="24"/>
-          <w:szCs w:val="24"/>
-        </w:rPr>
-      </w:pPr>
-      <w:ins w:id="82" w:author="VÍCTOR MORENO RÓDENAS" w:date="2022-11-04T18:44:00Z">
-        <w:r>
-          <w:rPr>
-            <w:rFonts w:cstheme="minorHAnsi"/>
-            <w:sz w:val="24"/>
-            <w:szCs w:val="24"/>
-          </w:rPr>
-          <w:lastRenderedPageBreak/>
-          <w:t xml:space="preserve">Hemos añadido el tipo de </w:t>
+          <w:ins w:id="24" w:author="VÍCTOR MORENO RÓDENAS" w:date="2022-11-25T17:01:00Z"/>
+          <w:rFonts w:cstheme="minorHAnsi"/>
+          <w:sz w:val="24"/>
+          <w:szCs w:val="24"/>
+        </w:rPr>
+      </w:pPr>
+      <w:ins w:id="25" w:author="VÍCTOR MORENO RÓDENAS" w:date="2022-11-25T17:00:00Z">
+        <w:r>
+          <w:rPr>
+            <w:rFonts w:cstheme="minorHAnsi"/>
+            <w:sz w:val="24"/>
+            <w:szCs w:val="24"/>
+          </w:rPr>
+          <w:t xml:space="preserve">La parte final de esta practica la basaremos en adaptar todo lo </w:t>
+        </w:r>
+      </w:ins>
+      <w:ins w:id="26" w:author="VÍCTOR MORENO RÓDENAS" w:date="2022-11-25T17:01:00Z">
+        <w:r>
+          <w:rPr>
+            <w:rFonts w:cstheme="minorHAnsi"/>
+            <w:sz w:val="24"/>
+            <w:szCs w:val="24"/>
+          </w:rPr>
+          <w:t>realizado</w:t>
+        </w:r>
+      </w:ins>
+      <w:ins w:id="27" w:author="VÍCTOR MORENO RÓDENAS" w:date="2022-11-25T17:00:00Z">
+        <w:r>
+          <w:rPr>
+            <w:rFonts w:cstheme="minorHAnsi"/>
+            <w:sz w:val="24"/>
+            <w:szCs w:val="24"/>
+          </w:rPr>
+          <w:t xml:space="preserve"> hasta la fecha para un dispositivo móvil. En este caso lo haremos mediante una división de ficheros </w:t>
         </w:r>
         <w:proofErr w:type="spellStart"/>
         <w:r>
@@ -1998,7 +2059,7 @@
             <w:sz w:val="24"/>
             <w:szCs w:val="24"/>
           </w:rPr>
-          <w:t>display</w:t>
+          <w:t>css</w:t>
         </w:r>
         <w:proofErr w:type="spellEnd"/>
         <w:r>
@@ -2007,156 +2068,51 @@
             <w:sz w:val="24"/>
             <w:szCs w:val="24"/>
           </w:rPr>
-          <w:t xml:space="preserve"> </w:t>
-        </w:r>
-        <w:proofErr w:type="spellStart"/>
-        <w:r>
-          <w:rPr>
-            <w:rFonts w:cstheme="minorHAnsi"/>
-            <w:sz w:val="24"/>
-            <w:szCs w:val="24"/>
-          </w:rPr>
-          <w:t>flex</w:t>
-        </w:r>
-        <w:proofErr w:type="spellEnd"/>
-        <w:r>
-          <w:rPr>
-            <w:rFonts w:cstheme="minorHAnsi"/>
-            <w:sz w:val="24"/>
-            <w:szCs w:val="24"/>
-          </w:rPr>
-          <w:t xml:space="preserve"> en cada uno de los contenidos </w:t>
-        </w:r>
-      </w:ins>
-      <w:ins w:id="83" w:author="VÍCTOR MORENO RÓDENAS" w:date="2022-11-04T18:47:00Z">
-        <w:r>
-          <w:rPr>
-            <w:rFonts w:cstheme="minorHAnsi"/>
-            <w:sz w:val="24"/>
-            <w:szCs w:val="24"/>
-          </w:rPr>
-          <w:t>dentro de</w:t>
-        </w:r>
-      </w:ins>
-      <w:ins w:id="84" w:author="VÍCTOR MORENO RÓDENAS" w:date="2022-11-04T18:44:00Z">
-        <w:r>
-          <w:rPr>
-            <w:rFonts w:cstheme="minorHAnsi"/>
-            <w:sz w:val="24"/>
-            <w:szCs w:val="24"/>
-          </w:rPr>
-          <w:t xml:space="preserve"> un ap</w:t>
-        </w:r>
-      </w:ins>
-      <w:ins w:id="85" w:author="VÍCTOR MORENO RÓDENAS" w:date="2022-11-04T18:45:00Z">
-        <w:r>
-          <w:rPr>
-            <w:rFonts w:cstheme="minorHAnsi"/>
-            <w:sz w:val="24"/>
-            <w:szCs w:val="24"/>
-          </w:rPr>
-          <w:t xml:space="preserve">artado </w:t>
-        </w:r>
-      </w:ins>
-      <w:ins w:id="86" w:author="VÍCTOR MORENO RÓDENAS" w:date="2022-11-04T18:47:00Z">
-        <w:r>
-          <w:rPr>
-            <w:rFonts w:cstheme="minorHAnsi"/>
-            <w:sz w:val="24"/>
-            <w:szCs w:val="24"/>
-          </w:rPr>
-          <w:t>en el</w:t>
-        </w:r>
-      </w:ins>
-      <w:ins w:id="87" w:author="VÍCTOR MORENO RÓDENAS" w:date="2022-11-04T18:45:00Z">
-        <w:r>
-          <w:rPr>
-            <w:rFonts w:cstheme="minorHAnsi"/>
-            <w:sz w:val="24"/>
-            <w:szCs w:val="24"/>
-          </w:rPr>
-          <w:t xml:space="preserve"> menú</w:t>
-        </w:r>
-      </w:ins>
-      <w:ins w:id="88" w:author="VÍCTOR MORENO RÓDENAS" w:date="2022-11-04T18:47:00Z">
-        <w:r>
-          <w:rPr>
-            <w:rFonts w:cstheme="minorHAnsi"/>
-            <w:sz w:val="24"/>
-            <w:szCs w:val="24"/>
-          </w:rPr>
-          <w:t xml:space="preserve"> acordeón</w:t>
-        </w:r>
-      </w:ins>
-      <w:ins w:id="89" w:author="VÍCTOR MORENO RÓDENAS" w:date="2022-11-04T18:45:00Z">
-        <w:r>
-          <w:rPr>
-            <w:rFonts w:cstheme="minorHAnsi"/>
-            <w:sz w:val="24"/>
-            <w:szCs w:val="24"/>
-          </w:rPr>
-          <w:t>. Este contenido viene en forma de dos elementos</w:t>
-        </w:r>
-      </w:ins>
-      <w:ins w:id="90" w:author="VÍCTOR MORENO RÓDENAS" w:date="2022-11-04T18:47:00Z">
-        <w:r>
-          <w:rPr>
-            <w:rFonts w:cstheme="minorHAnsi"/>
-            <w:sz w:val="24"/>
-            <w:szCs w:val="24"/>
-          </w:rPr>
-          <w:t xml:space="preserve">: </w:t>
-        </w:r>
-      </w:ins>
-      <w:ins w:id="91" w:author="VÍCTOR MORENO RÓDENAS" w:date="2022-11-04T18:45:00Z">
-        <w:r>
-          <w:rPr>
-            <w:rFonts w:cstheme="minorHAnsi"/>
-            <w:sz w:val="24"/>
-            <w:szCs w:val="24"/>
-          </w:rPr>
-          <w:t xml:space="preserve">un texto y una imagen. Añadiendo la propiedad </w:t>
-        </w:r>
-        <w:proofErr w:type="spellStart"/>
-        <w:r>
-          <w:rPr>
-            <w:rFonts w:cstheme="minorHAnsi"/>
-            <w:sz w:val="24"/>
-            <w:szCs w:val="24"/>
-          </w:rPr>
-          <w:t>flex</w:t>
-        </w:r>
-        <w:proofErr w:type="spellEnd"/>
-        <w:r>
-          <w:rPr>
-            <w:rFonts w:cstheme="minorHAnsi"/>
-            <w:sz w:val="24"/>
-            <w:szCs w:val="24"/>
-          </w:rPr>
-          <w:t xml:space="preserve"> nos aseguramos de la correcta visualización a la hora de agrandar o empequeñecer la página</w:t>
-        </w:r>
-      </w:ins>
-      <w:ins w:id="92" w:author="VÍCTOR MORENO RÓDENAS" w:date="2022-11-04T18:46:00Z">
-        <w:r>
-          <w:rPr>
-            <w:rFonts w:cstheme="minorHAnsi"/>
-            <w:sz w:val="24"/>
-            <w:szCs w:val="24"/>
-          </w:rPr>
-          <w:t>:</w:t>
-        </w:r>
-      </w:ins>
-    </w:p>
-    <w:p>
-      <w:pPr>
-        <w:jc w:val="both"/>
-        <w:rPr>
-          <w:rFonts w:cstheme="minorHAnsi"/>
-          <w:sz w:val="24"/>
-          <w:szCs w:val="24"/>
-        </w:rPr>
-      </w:pPr>
-      <w:ins w:id="93" w:author="VÍCTOR MORENO RÓDENAS" w:date="2022-11-04T18:46:00Z">
+          <w:t xml:space="preserve">, uno se </w:t>
+        </w:r>
+      </w:ins>
+      <w:ins w:id="28" w:author="VÍCTOR MORENO RÓDENAS" w:date="2022-11-25T17:01:00Z">
+        <w:r>
+          <w:rPr>
+            <w:rFonts w:cstheme="minorHAnsi"/>
+            <w:sz w:val="24"/>
+            <w:szCs w:val="24"/>
+          </w:rPr>
+          <w:t>utilizará</w:t>
+        </w:r>
+      </w:ins>
+      <w:ins w:id="29" w:author="VÍCTOR MORENO RÓDENAS" w:date="2022-11-25T17:00:00Z">
+        <w:r>
+          <w:rPr>
+            <w:rFonts w:cstheme="minorHAnsi"/>
+            <w:sz w:val="24"/>
+            <w:szCs w:val="24"/>
+          </w:rPr>
+          <w:t xml:space="preserve"> para los dispositivos de mas de 441px de ancho y otro </w:t>
+        </w:r>
+      </w:ins>
+      <w:ins w:id="30" w:author="VÍCTOR MORENO RÓDENAS" w:date="2022-11-25T17:01:00Z">
+        <w:r>
+          <w:rPr>
+            <w:rFonts w:cstheme="minorHAnsi"/>
+            <w:sz w:val="24"/>
+            <w:szCs w:val="24"/>
+          </w:rPr>
+          <w:t>para los de menor tamaño.</w:t>
+        </w:r>
+      </w:ins>
+    </w:p>
+    <w:p>
+      <w:pPr>
+        <w:jc w:val="both"/>
+        <w:rPr>
+          <w:ins w:id="31" w:author="VÍCTOR MORENO RÓDENAS" w:date="2022-11-25T17:01:00Z"/>
+          <w:rFonts w:cstheme="minorHAnsi"/>
+          <w:sz w:val="24"/>
+          <w:szCs w:val="24"/>
+        </w:rPr>
+      </w:pPr>
+      <w:ins w:id="32" w:author="VÍCTOR MORENO RÓDENAS" w:date="2022-11-25T17:01:00Z">
         <w:r>
           <w:rPr>
             <w:rFonts w:cstheme="minorHAnsi"/>
@@ -2164,10 +2120,10 @@
             <w:szCs w:val="24"/>
           </w:rPr>
           <w:drawing>
-            <wp:inline distT="0" distB="0" distL="0" distR="0" wp14:anchorId="16C7777C" wp14:editId="740C37E0">
-              <wp:extent cx="2086266" cy="3648584"/>
-              <wp:effectExtent l="19050" t="19050" r="28575" b="28575"/>
-              <wp:docPr id="5" name="Imagen 5" descr="Texto&#10;&#10;Descripción generada automáticamente"/>
+            <wp:inline distT="0" distB="0" distL="0" distR="0" wp14:anchorId="53FA433E" wp14:editId="1BA4FC37">
+              <wp:extent cx="5400040" cy="313055"/>
+              <wp:effectExtent l="0" t="0" r="0" b="0"/>
+              <wp:docPr id="7" name="Imagen 7"/>
               <wp:cNvGraphicFramePr>
                 <a:graphicFrameLocks xmlns:a="http://schemas.openxmlformats.org/drawingml/2006/main" noChangeAspect="1"/>
               </wp:cNvGraphicFramePr>
@@ -2175,11 +2131,11 @@
                 <a:graphicData uri="http://schemas.openxmlformats.org/drawingml/2006/picture">
                   <pic:pic xmlns:pic="http://schemas.openxmlformats.org/drawingml/2006/picture">
                     <pic:nvPicPr>
-                      <pic:cNvPr id="5" name="Imagen 5" descr="Texto&#10;&#10;Descripción generada automáticamente"/>
+                      <pic:cNvPr id="1" name=""/>
                       <pic:cNvPicPr/>
                     </pic:nvPicPr>
                     <pic:blipFill>
-                      <a:blip r:embed="rId14"/>
+                      <a:blip r:embed="rId17"/>
                       <a:stretch>
                         <a:fillRect/>
                       </a:stretch>
@@ -2187,22 +2143,301 @@
                     <pic:spPr>
                       <a:xfrm>
                         <a:off x="0" y="0"/>
-                        <a:ext cx="2086266" cy="3648584"/>
+                        <a:ext cx="5400040" cy="313055"/>
                       </a:xfrm>
                       <a:prstGeom prst="rect">
                         <a:avLst/>
                       </a:prstGeom>
-                      <a:ln>
-                        <a:solidFill>
-                          <a:schemeClr val="tx1"/>
-                        </a:solidFill>
-                      </a:ln>
                     </pic:spPr>
                   </pic:pic>
                 </a:graphicData>
               </a:graphic>
             </wp:inline>
           </w:drawing>
+        </w:r>
+      </w:ins>
+    </w:p>
+    <w:p>
+      <w:pPr>
+        <w:jc w:val="both"/>
+        <w:rPr>
+          <w:ins w:id="33" w:author="VÍCTOR MORENO RÓDENAS" w:date="2022-11-25T17:02:00Z"/>
+          <w:rFonts w:cstheme="minorHAnsi"/>
+          <w:sz w:val="24"/>
+          <w:szCs w:val="24"/>
+        </w:rPr>
+      </w:pPr>
+      <w:ins w:id="34" w:author="VÍCTOR MORENO RÓDENAS" w:date="2022-11-25T17:01:00Z">
+        <w:r>
+          <w:rPr>
+            <w:rFonts w:cstheme="minorHAnsi"/>
+            <w:sz w:val="24"/>
+            <w:szCs w:val="24"/>
+          </w:rPr>
+          <w:t xml:space="preserve">El </w:t>
+        </w:r>
+        <w:proofErr w:type="spellStart"/>
+        <w:r>
+          <w:rPr>
+            <w:rFonts w:cstheme="minorHAnsi"/>
+            <w:sz w:val="24"/>
+            <w:szCs w:val="24"/>
+          </w:rPr>
+          <w:t>css</w:t>
+        </w:r>
+        <w:proofErr w:type="spellEnd"/>
+        <w:r>
+          <w:rPr>
+            <w:rFonts w:cstheme="minorHAnsi"/>
+            <w:sz w:val="24"/>
+            <w:szCs w:val="24"/>
+          </w:rPr>
+          <w:t xml:space="preserve"> de pc </w:t>
+        </w:r>
+      </w:ins>
+      <w:ins w:id="35" w:author="VÍCTOR MORENO RÓDENAS" w:date="2022-11-25T17:02:00Z">
+        <w:r>
+          <w:rPr>
+            <w:rFonts w:cstheme="minorHAnsi"/>
+            <w:sz w:val="24"/>
+            <w:szCs w:val="24"/>
+          </w:rPr>
+          <w:t xml:space="preserve">se ha estado perfeccionando a lo largo de las entregas, por lo que funciona correctamente para una pantalla grande. Ahora pasaremos </w:t>
+        </w:r>
+      </w:ins>
+      <w:ins w:id="36" w:author="VÍCTOR MORENO RÓDENAS" w:date="2022-11-25T17:03:00Z">
+        <w:r>
+          <w:rPr>
+            <w:rFonts w:cstheme="minorHAnsi"/>
+            <w:sz w:val="24"/>
+            <w:szCs w:val="24"/>
+          </w:rPr>
+          <w:t>por</w:t>
+        </w:r>
+      </w:ins>
+      <w:ins w:id="37" w:author="VÍCTOR MORENO RÓDENAS" w:date="2022-11-25T17:02:00Z">
+        <w:r>
+          <w:rPr>
+            <w:rFonts w:cstheme="minorHAnsi"/>
+            <w:sz w:val="24"/>
+            <w:szCs w:val="24"/>
+          </w:rPr>
+          <w:t xml:space="preserve"> cada uno de los apartados del </w:t>
+        </w:r>
+        <w:proofErr w:type="spellStart"/>
+        <w:r>
+          <w:rPr>
+            <w:rFonts w:cstheme="minorHAnsi"/>
+            <w:sz w:val="24"/>
+            <w:szCs w:val="24"/>
+          </w:rPr>
+          <w:t>css</w:t>
+        </w:r>
+        <w:proofErr w:type="spellEnd"/>
+        <w:r>
+          <w:rPr>
+            <w:rFonts w:cstheme="minorHAnsi"/>
+            <w:sz w:val="24"/>
+            <w:szCs w:val="24"/>
+          </w:rPr>
+          <w:t xml:space="preserve"> original para</w:t>
+        </w:r>
+      </w:ins>
+      <w:ins w:id="38" w:author="VÍCTOR MORENO RÓDENAS" w:date="2022-11-25T17:03:00Z">
+        <w:r>
+          <w:rPr>
+            <w:rFonts w:cstheme="minorHAnsi"/>
+            <w:sz w:val="24"/>
+            <w:szCs w:val="24"/>
+          </w:rPr>
+          <w:t xml:space="preserve"> adaptarlos al</w:t>
+        </w:r>
+      </w:ins>
+      <w:ins w:id="39" w:author="VÍCTOR MORENO RÓDENAS" w:date="2022-11-25T17:02:00Z">
+        <w:r>
+          <w:rPr>
+            <w:rFonts w:cstheme="minorHAnsi"/>
+            <w:sz w:val="24"/>
+            <w:szCs w:val="24"/>
+          </w:rPr>
+          <w:t xml:space="preserve"> móvil, los cambios han sido los siguientes:</w:t>
+        </w:r>
+      </w:ins>
+    </w:p>
+    <w:p>
+      <w:pPr>
+        <w:pStyle w:val="Prrafodelista"/>
+        <w:numPr>
+          <w:ilvl w:val="0"/>
+          <w:numId w:val="1"/>
+        </w:numPr>
+        <w:jc w:val="both"/>
+        <w:rPr>
+          <w:ins w:id="40" w:author="VÍCTOR MORENO RÓDENAS" w:date="2022-11-25T17:06:00Z"/>
+          <w:rFonts w:cstheme="minorHAnsi"/>
+          <w:sz w:val="24"/>
+          <w:szCs w:val="24"/>
+        </w:rPr>
+      </w:pPr>
+      <w:ins w:id="41" w:author="VÍCTOR MORENO RÓDENAS" w:date="2022-11-25T17:06:00Z">
+        <w:r>
+          <w:rPr>
+            <w:rFonts w:cstheme="minorHAnsi"/>
+            <w:sz w:val="24"/>
+            <w:szCs w:val="24"/>
+          </w:rPr>
+          <w:t xml:space="preserve">El tamaño de letra de toda la </w:t>
+        </w:r>
+      </w:ins>
+      <w:ins w:id="42" w:author="VÍCTOR MORENO RÓDENAS" w:date="2022-11-25T17:07:00Z">
+        <w:r>
+          <w:rPr>
+            <w:rFonts w:cstheme="minorHAnsi"/>
+            <w:sz w:val="24"/>
+            <w:szCs w:val="24"/>
+          </w:rPr>
+          <w:t>página</w:t>
+        </w:r>
+      </w:ins>
+      <w:ins w:id="43" w:author="VÍCTOR MORENO RÓDENAS" w:date="2022-11-25T17:06:00Z">
+        <w:r>
+          <w:rPr>
+            <w:rFonts w:cstheme="minorHAnsi"/>
+            <w:sz w:val="24"/>
+            <w:szCs w:val="24"/>
+          </w:rPr>
+          <w:t xml:space="preserve"> se ha reducido de tamaño 16 a tamaño 14</w:t>
+        </w:r>
+      </w:ins>
+    </w:p>
+    <w:p>
+      <w:pPr>
+        <w:pStyle w:val="Prrafodelista"/>
+        <w:numPr>
+          <w:ilvl w:val="0"/>
+          <w:numId w:val="1"/>
+        </w:numPr>
+        <w:jc w:val="both"/>
+        <w:rPr>
+          <w:ins w:id="44" w:author="VÍCTOR MORENO RÓDENAS" w:date="2022-11-25T17:04:00Z"/>
+          <w:rFonts w:cstheme="minorHAnsi"/>
+          <w:sz w:val="24"/>
+          <w:szCs w:val="24"/>
+        </w:rPr>
+      </w:pPr>
+      <w:ins w:id="45" w:author="VÍCTOR MORENO RÓDENAS" w:date="2022-11-25T17:03:00Z">
+        <w:r>
+          <w:rPr>
+            <w:rFonts w:cstheme="minorHAnsi"/>
+            <w:sz w:val="24"/>
+            <w:szCs w:val="24"/>
+          </w:rPr>
+          <w:t>La barra de navegación debe tener botones mas pequeños para no ocupar demasiado espacio en la pantalla.</w:t>
+        </w:r>
+      </w:ins>
+    </w:p>
+    <w:p>
+      <w:pPr>
+        <w:pStyle w:val="Prrafodelista"/>
+        <w:numPr>
+          <w:ilvl w:val="0"/>
+          <w:numId w:val="1"/>
+        </w:numPr>
+        <w:jc w:val="both"/>
+        <w:rPr>
+          <w:ins w:id="46" w:author="VÍCTOR MORENO RÓDENAS" w:date="2022-11-25T17:03:00Z"/>
+          <w:rFonts w:cstheme="minorHAnsi"/>
+          <w:sz w:val="24"/>
+          <w:szCs w:val="24"/>
+        </w:rPr>
+      </w:pPr>
+      <w:ins w:id="47" w:author="VÍCTOR MORENO RÓDENAS" w:date="2022-11-25T17:04:00Z">
+        <w:r>
+          <w:rPr>
+            <w:rFonts w:cstheme="minorHAnsi"/>
+            <w:sz w:val="24"/>
+            <w:szCs w:val="24"/>
+          </w:rPr>
+          <w:t>En la galería de imágenes las fotos son mucho más pequeñas.</w:t>
+        </w:r>
+      </w:ins>
+    </w:p>
+    <w:p>
+      <w:pPr>
+        <w:pStyle w:val="Prrafodelista"/>
+        <w:numPr>
+          <w:ilvl w:val="0"/>
+          <w:numId w:val="1"/>
+        </w:numPr>
+        <w:jc w:val="both"/>
+        <w:rPr>
+          <w:ins w:id="48" w:author="VÍCTOR MORENO RÓDENAS" w:date="2022-11-25T17:04:00Z"/>
+          <w:rFonts w:cstheme="minorHAnsi"/>
+          <w:sz w:val="24"/>
+          <w:szCs w:val="24"/>
+        </w:rPr>
+      </w:pPr>
+      <w:ins w:id="49" w:author="VÍCTOR MORENO RÓDENAS" w:date="2022-11-25T17:03:00Z">
+        <w:r>
+          <w:rPr>
+            <w:rFonts w:cstheme="minorHAnsi"/>
+            <w:sz w:val="24"/>
+            <w:szCs w:val="24"/>
+          </w:rPr>
+          <w:t xml:space="preserve">En la </w:t>
+        </w:r>
+      </w:ins>
+      <w:ins w:id="50" w:author="VÍCTOR MORENO RÓDENAS" w:date="2022-11-25T17:04:00Z">
+        <w:r>
+          <w:rPr>
+            <w:rFonts w:cstheme="minorHAnsi"/>
+            <w:sz w:val="24"/>
+            <w:szCs w:val="24"/>
+          </w:rPr>
+          <w:t>galería de imágenes pasamos de 5 columnas a únicamente 2, haciendo que el usuario únicamente tenga que deslizar hacia abajo para observar todas las imágenes.</w:t>
+        </w:r>
+      </w:ins>
+    </w:p>
+    <w:p>
+      <w:pPr>
+        <w:pStyle w:val="Prrafodelista"/>
+        <w:numPr>
+          <w:ilvl w:val="0"/>
+          <w:numId w:val="1"/>
+        </w:numPr>
+        <w:jc w:val="both"/>
+        <w:rPr>
+          <w:rFonts w:cstheme="minorHAnsi"/>
+          <w:sz w:val="24"/>
+          <w:szCs w:val="24"/>
+          <w:rPrChange w:id="51" w:author="VÍCTOR MORENO RÓDENAS" w:date="2022-11-25T17:02:00Z">
+            <w:rPr/>
+          </w:rPrChange>
+        </w:rPr>
+        <w:pPrChange w:id="52" w:author="VÍCTOR MORENO RÓDENAS" w:date="2022-11-25T17:02:00Z">
+          <w:pPr>
+            <w:jc w:val="both"/>
+          </w:pPr>
+        </w:pPrChange>
+      </w:pPr>
+      <w:ins w:id="53" w:author="VÍCTOR MORENO RÓDENAS" w:date="2022-11-25T17:04:00Z">
+        <w:r>
+          <w:rPr>
+            <w:rFonts w:cstheme="minorHAnsi"/>
+            <w:sz w:val="24"/>
+            <w:szCs w:val="24"/>
+          </w:rPr>
+          <w:t xml:space="preserve">En </w:t>
+        </w:r>
+      </w:ins>
+      <w:ins w:id="54" w:author="VÍCTOR MORENO RÓDENAS" w:date="2022-11-25T17:05:00Z">
+        <w:r>
+          <w:rPr>
+            <w:rFonts w:cstheme="minorHAnsi"/>
+            <w:sz w:val="24"/>
+            <w:szCs w:val="24"/>
+          </w:rPr>
+          <w:t>la página principal algunos textos se ven mal cuando los justificamos en una pantalla tan pequeña, por lo que en el apartado del menú acordeón hemos decidido centrar el texto de cada uno de los subapartados, en lugar de justificarlo.</w:t>
         </w:r>
       </w:ins>
     </w:p>
@@ -2218,7 +2453,7 @@
 
 <file path=word/comments.xml><?xml version="1.0" encoding="utf-8"?>
 <w:comments xmlns:wpc="http://schemas.microsoft.com/office/word/2010/wordprocessingCanvas" xmlns:cx="http://schemas.microsoft.com/office/drawing/2014/chartex" xmlns:cx1="http://schemas.microsoft.com/office/drawing/2015/9/8/chartex" xmlns:cx2="http://schemas.microsoft.com/office/drawing/2015/10/21/chartex" xmlns:cx3="http://schemas.microsoft.com/office/drawing/2016/5/9/chartex" xmlns:cx4="http://schemas.microsoft.com/office/drawing/2016/5/10/chartex" xmlns:cx5="http://schemas.microsoft.com/office/drawing/2016/5/11/chartex" xmlns:cx6="http://schemas.microsoft.com/office/drawing/2016/5/12/chartex" xmlns:cx7="http://schemas.microsoft.com/office/drawing/2016/5/13/chartex" xmlns:cx8="http://schemas.microsoft.com/office/drawing/2016/5/14/chartex" xmlns:mc="http://schemas.openxmlformats.org/markup-compatibility/2006" xmlns:aink="http://schemas.microsoft.com/office/drawing/2016/ink" xmlns:am3d="http://schemas.microsoft.com/office/drawing/2017/model3d" xmlns:o="urn:schemas-microsoft-com:office:office" xmlns:oel="http://schemas.microsoft.com/office/2019/extlst" xmlns:r="http://schemas.openxmlformats.org/officeDocument/2006/relationships" xmlns:m="http://schemas.openxmlformats.org/officeDocument/2006/math" xmlns:v="urn:schemas-microsoft-com:vml" xmlns:wp14="http://schemas.microsoft.com/office/word/2010/wordprocessingDrawing" xmlns:wp="http://schemas.openxmlformats.org/drawingml/2006/wordprocessingDrawing" xmlns:w10="urn:schemas-microsoft-com:office:word" xmlns:w="http://schemas.openxmlformats.org/wordprocessingml/2006/main" xmlns:w14="http://schemas.microsoft.com/office/word/2010/wordml" xmlns:w15="http://schemas.microsoft.com/office/word/2012/wordml" xmlns:w16cex="http://schemas.microsoft.com/office/word/2018/wordml/cex" xmlns:w16cid="http://schemas.microsoft.com/office/word/2016/wordml/cid" xmlns:w16="http://schemas.microsoft.com/office/word/2018/wordml" xmlns:w16sdtdh="http://schemas.microsoft.com/office/word/2020/wordml/sdtdatahash" xmlns:w16se="http://schemas.microsoft.com/office/word/2015/wordml/symex" xmlns:wpg="http://schemas.microsoft.com/office/word/2010/wordprocessingGroup" xmlns:wpi="http://schemas.microsoft.com/office/word/2010/wordprocessingInk" xmlns:wne="http://schemas.microsoft.com/office/word/2006/wordml" xmlns:wps="http://schemas.microsoft.com/office/word/2010/wordprocessingShape" mc:Ignorable="w14 w15 w16se w16cid w16 w16cex w16sdtdh wp14">
-  <w:comment w:id="9" w:author="VÍCTOR MORENO RÓDENAS" w:date="2022-11-03T18:49:00Z" w:initials="VMR">
+  <w:comment w:id="4" w:author="VÍCTOR MORENO RÓDENAS" w:date="2022-11-03T18:49:00Z" w:initials="VMR">
     <w:p>
       <w:pPr>
         <w:pStyle w:val="Textocomentario"/>
@@ -2260,7 +2495,7 @@
   <w:abstractNum w:abstractNumId="0" w15:restartNumberingAfterBreak="0">
     <w:nsid w:val="53040130"/>
     <w:multiLevelType w:val="hybridMultilevel"/>
-    <w:tmpl w:val="9D2C0856"/>
+    <w:tmpl w:val="8BB074E8"/>
     <w:lvl w:ilvl="0" w:tplc="0C0A0001">
       <w:start w:val="1"/>
       <w:numFmt w:val="bullet"/>
@@ -2782,7 +3017,7 @@
   <w:style w:type="paragraph" w:default="1" w:styleId="Normal">
     <w:name w:val="Normal"/>
     <w:qFormat/>
-    <w:rsid w:val="00D63831"/>
+    <w:rsid w:val="008A2D29"/>
   </w:style>
   <w:style w:type="character" w:default="1" w:styleId="Fuentedeprrafopredeter">
     <w:name w:val="Default Paragraph Font"/>

</xml_diff>